<commit_message>
Update Project Mgt Doc re Testing & URI's
</commit_message>
<xml_diff>
--- a/EAD CA2 Project Documentation.docx
+++ b/EAD CA2 Project Documentation.docx
@@ -779,50 +779,6 @@
                 <w:sz w:val="22"/>
                 <w:szCs w:val="22"/>
               </w:rPr>
-              <w:t>URI Addressing Scheme</w:t>
-            </w:r>
-          </w:p>
-          <w:p>
-            <w:pPr>
-              <w:pStyle w:val="m-3158188832798545052gmail-msolistparagraph"/>
-              <w:shd w:val="clear" w:color="auto" w:fill="FFFFFF"/>
-              <w:spacing w:before="0" w:beforeAutospacing="0" w:after="0" w:afterAutospacing="0" w:line="235" w:lineRule="atLeast"/>
-              <w:rPr>
-                <w:rFonts w:ascii="Calibri" w:hAnsi="Calibri" w:cs="Calibri"/>
-                <w:color w:val="222222"/>
-                <w:sz w:val="22"/>
-                <w:szCs w:val="22"/>
-              </w:rPr>
-            </w:pPr>
-            <w:r>
-              <w:rPr>
-                <w:rFonts w:ascii="Calibri" w:hAnsi="Calibri" w:cs="Calibri"/>
-                <w:color w:val="222222"/>
-                <w:sz w:val="22"/>
-                <w:szCs w:val="22"/>
-              </w:rPr>
-              <w:t>Swagger?</w:t>
-            </w:r>
-          </w:p>
-          <w:p>
-            <w:pPr>
-              <w:pStyle w:val="m-3158188832798545052gmail-msolistparagraph"/>
-              <w:shd w:val="clear" w:color="auto" w:fill="FFFFFF"/>
-              <w:spacing w:before="0" w:beforeAutospacing="0" w:after="0" w:afterAutospacing="0" w:line="235" w:lineRule="atLeast"/>
-              <w:rPr>
-                <w:rFonts w:ascii="Calibri" w:hAnsi="Calibri" w:cs="Calibri"/>
-                <w:color w:val="222222"/>
-                <w:sz w:val="22"/>
-                <w:szCs w:val="22"/>
-              </w:rPr>
-            </w:pPr>
-            <w:r>
-              <w:rPr>
-                <w:rFonts w:ascii="Calibri" w:hAnsi="Calibri" w:cs="Calibri"/>
-                <w:color w:val="222222"/>
-                <w:sz w:val="22"/>
-                <w:szCs w:val="22"/>
-              </w:rPr>
               <w:t>Define Views</w:t>
             </w:r>
           </w:p>
@@ -832,8 +788,6 @@
               <w:shd w:val="clear" w:color="auto" w:fill="FFFFFF"/>
               <w:spacing w:before="0" w:beforeAutospacing="0" w:after="0" w:afterAutospacing="0" w:line="235" w:lineRule="atLeast"/>
             </w:pPr>
-            <w:bookmarkStart w:id="0" w:name="_GoBack"/>
-            <w:bookmarkEnd w:id="0"/>
           </w:p>
         </w:tc>
         <w:tc>
@@ -889,7 +843,7 @@
                 <w:sz w:val="22"/>
                 <w:szCs w:val="22"/>
               </w:rPr>
-              <w:t>Create Console App to call operation &amp; display results of analysis</w:t>
+              <w:t>Define Views</w:t>
             </w:r>
           </w:p>
           <w:p/>
@@ -940,6 +894,52 @@
                 <w:szCs w:val="22"/>
               </w:rPr>
             </w:pPr>
+            <w:r>
+              <w:rPr>
+                <w:rFonts w:ascii="Calibri" w:hAnsi="Calibri" w:cs="Calibri"/>
+                <w:color w:val="222222"/>
+                <w:sz w:val="22"/>
+                <w:szCs w:val="22"/>
+              </w:rPr>
+              <w:t>Create Console App to call operation &amp; display results of analysis</w:t>
+            </w:r>
+          </w:p>
+          <w:p>
+            <w:pPr>
+              <w:pStyle w:val="m-3158188832798545052gmail-msolistparagraph"/>
+              <w:shd w:val="clear" w:color="auto" w:fill="FFFFFF"/>
+              <w:spacing w:before="0" w:beforeAutospacing="0" w:after="0" w:afterAutospacing="0" w:line="235" w:lineRule="atLeast"/>
+              <w:rPr>
+                <w:rFonts w:ascii="Calibri" w:hAnsi="Calibri" w:cs="Calibri"/>
+                <w:color w:val="222222"/>
+                <w:sz w:val="22"/>
+                <w:szCs w:val="22"/>
+              </w:rPr>
+            </w:pPr>
+            <w:r>
+              <w:rPr>
+                <w:rFonts w:ascii="Calibri" w:hAnsi="Calibri" w:cs="Calibri"/>
+                <w:color w:val="222222"/>
+                <w:sz w:val="22"/>
+                <w:szCs w:val="22"/>
+              </w:rPr>
+              <w:t>URI Addressing Scheme</w:t>
+            </w:r>
+          </w:p>
+          <w:p>
+            <w:pPr>
+              <w:pStyle w:val="m-3158188832798545052gmail-msolistparagraph"/>
+              <w:shd w:val="clear" w:color="auto" w:fill="FFFFFF"/>
+              <w:spacing w:before="0" w:beforeAutospacing="0" w:after="0" w:afterAutospacing="0" w:line="235" w:lineRule="atLeast"/>
+              <w:rPr>
+                <w:rFonts w:ascii="Calibri" w:hAnsi="Calibri" w:cs="Calibri"/>
+                <w:color w:val="222222"/>
+                <w:sz w:val="22"/>
+                <w:szCs w:val="22"/>
+              </w:rPr>
+            </w:pPr>
+            <w:bookmarkStart w:id="0" w:name="_GoBack"/>
+            <w:bookmarkEnd w:id="0"/>
             <w:r>
               <w:rPr>
                 <w:rFonts w:ascii="Calibri" w:hAnsi="Calibri" w:cs="Calibri"/>
@@ -2034,16 +2034,8 @@
         <w:lastRenderedPageBreak/>
         <w:tab/>
       </w:r>
-    </w:p>
-    <w:p>
       <w:r>
-        <w:t>Booking</w:t>
-      </w:r>
-      <w:r>
-        <w:t xml:space="preserve"> + Test</w:t>
-      </w:r>
-      <w:r>
-        <w:t xml:space="preserve"> Data</w:t>
+        <w:t>Booking + Test Data</w:t>
       </w:r>
     </w:p>
     <w:tbl>
@@ -2114,10 +2106,7 @@
           </w:tcPr>
           <w:p>
             <w:r>
-              <w:t xml:space="preserve">Day / </w:t>
-            </w:r>
-            <w:r>
-              <w:t>Date</w:t>
+              <w:t>Day / Date</w:t>
             </w:r>
           </w:p>
         </w:tc>
@@ -2193,10 +2182,7 @@
           </w:tcPr>
           <w:p>
             <w:r>
-              <w:t xml:space="preserve">Tuesday, </w:t>
-            </w:r>
-            <w:r>
-              <w:t>15/5/18</w:t>
+              <w:t>Tuesday, 15/5/18</w:t>
             </w:r>
           </w:p>
         </w:tc>
@@ -2216,10 +2202,7 @@
           </w:tcPr>
           <w:p>
             <w:r>
-              <w:t>17</w:t>
-            </w:r>
-            <w:r>
-              <w:t>.00</w:t>
+              <w:t>17.00</w:t>
             </w:r>
           </w:p>
         </w:tc>
@@ -2251,10 +2234,7 @@
           </w:tcPr>
           <w:p>
             <w:r>
-              <w:t xml:space="preserve">Point </w:t>
-            </w:r>
-            <w:r>
-              <w:t>Management meeting</w:t>
+              <w:t>Point Management meeting</w:t>
             </w:r>
           </w:p>
         </w:tc>
@@ -2274,10 +2254,7 @@
           </w:tcPr>
           <w:p>
             <w:r>
-              <w:t xml:space="preserve">Monday, </w:t>
-            </w:r>
-            <w:r>
-              <w:t>14/5/18</w:t>
+              <w:t>Monday, 14/5/18</w:t>
             </w:r>
           </w:p>
         </w:tc>
@@ -2349,10 +2326,7 @@
           </w:tcPr>
           <w:p>
             <w:r>
-              <w:t>Friday, 1</w:t>
-            </w:r>
-            <w:r>
-              <w:t>8/5/18</w:t>
+              <w:t>Friday, 18/5/18</w:t>
             </w:r>
           </w:p>
         </w:tc>
@@ -2424,10 +2398,7 @@
           </w:tcPr>
           <w:p>
             <w:r>
-              <w:t xml:space="preserve">Wednesday, </w:t>
-            </w:r>
-            <w:r>
-              <w:t>16/5/18</w:t>
+              <w:t>Wednesday, 16/5/18</w:t>
             </w:r>
           </w:p>
         </w:tc>
@@ -2489,8 +2460,13 @@
           </w:tcPr>
           <w:p>
             <w:r>
-              <w:t>River Liffey</w:t>
-            </w:r>
+              <w:t xml:space="preserve">River </w:t>
+            </w:r>
+            <w:proofErr w:type="spellStart"/>
+            <w:r>
+              <w:t>Liffey</w:t>
+            </w:r>
+            <w:proofErr w:type="spellEnd"/>
           </w:p>
         </w:tc>
         <w:tc>
@@ -2963,23 +2939,102 @@
           </w:tcPr>
           <w:p>
             <w:r>
-              <w:t>Create User</w:t>
-            </w:r>
-          </w:p>
-        </w:tc>
-        <w:tc>
-          <w:tcPr>
-            <w:tcW w:w="3485" w:type="dxa"/>
-          </w:tcPr>
-          <w:p>
-            <w:r>
-              <w:t>New User is set up</w:t>
+              <w:t>Register</w:t>
+            </w:r>
+          </w:p>
+        </w:tc>
+        <w:tc>
+          <w:tcPr>
+            <w:tcW w:w="3485" w:type="dxa"/>
+          </w:tcPr>
+          <w:p>
+            <w:r>
+              <w:t>Register successfully (Note: add manually to Admin role in table)</w:t>
             </w:r>
           </w:p>
         </w:tc>
         <w:tc>
           <w:tcPr>
             <w:tcW w:w="3486" w:type="dxa"/>
+            <w:shd w:val="clear" w:color="auto" w:fill="92D050"/>
+          </w:tcPr>
+          <w:p>
+            <w:r>
+              <w:t>Register successfully (Note: add manually to Admin role in table)</w:t>
+            </w:r>
+          </w:p>
+        </w:tc>
+      </w:tr>
+      <w:tr>
+        <w:tc>
+          <w:tcPr>
+            <w:tcW w:w="3485" w:type="dxa"/>
+          </w:tcPr>
+          <w:p/>
+          <w:p/>
+        </w:tc>
+        <w:tc>
+          <w:tcPr>
+            <w:tcW w:w="3485" w:type="dxa"/>
+          </w:tcPr>
+          <w:p/>
+        </w:tc>
+        <w:tc>
+          <w:tcPr>
+            <w:tcW w:w="3486" w:type="dxa"/>
+            <w:shd w:val="clear" w:color="auto" w:fill="92D050"/>
+          </w:tcPr>
+          <w:p/>
+        </w:tc>
+      </w:tr>
+      <w:tr>
+        <w:tc>
+          <w:tcPr>
+            <w:tcW w:w="3485" w:type="dxa"/>
+          </w:tcPr>
+          <w:p>
+            <w:r>
+              <w:t>Login</w:t>
+            </w:r>
+          </w:p>
+        </w:tc>
+        <w:tc>
+          <w:tcPr>
+            <w:tcW w:w="3485" w:type="dxa"/>
+          </w:tcPr>
+          <w:p>
+            <w:r>
+              <w:t>Login successfully</w:t>
+            </w:r>
+          </w:p>
+        </w:tc>
+        <w:tc>
+          <w:tcPr>
+            <w:tcW w:w="3486" w:type="dxa"/>
+          </w:tcPr>
+          <w:p/>
+        </w:tc>
+      </w:tr>
+      <w:tr>
+        <w:tc>
+          <w:tcPr>
+            <w:tcW w:w="3485" w:type="dxa"/>
+          </w:tcPr>
+          <w:p>
+            <w:r>
+              <w:t>Read Meeting Room - verify data</w:t>
+            </w:r>
+          </w:p>
+        </w:tc>
+        <w:tc>
+          <w:tcPr>
+            <w:tcW w:w="3485" w:type="dxa"/>
+          </w:tcPr>
+          <w:p/>
+        </w:tc>
+        <w:tc>
+          <w:tcPr>
+            <w:tcW w:w="3486" w:type="dxa"/>
           </w:tcPr>
           <w:p/>
         </w:tc>
@@ -3001,7 +3056,7 @@
           </w:tcPr>
           <w:p>
             <w:r>
-              <w:t>New User is set up</w:t>
+              <w:t>Cannot create if another room with same name exists</w:t>
             </w:r>
           </w:p>
         </w:tc>
@@ -3019,15 +3074,19 @@
           </w:tcPr>
           <w:p>
             <w:r>
-              <w:t>Read User – verify data</w:t>
-            </w:r>
-          </w:p>
-        </w:tc>
-        <w:tc>
-          <w:tcPr>
-            <w:tcW w:w="3485" w:type="dxa"/>
-          </w:tcPr>
-          <w:p/>
+              <w:t>Update Meeting Room - change data and check data update</w:t>
+            </w:r>
+          </w:p>
+        </w:tc>
+        <w:tc>
+          <w:tcPr>
+            <w:tcW w:w="3485" w:type="dxa"/>
+          </w:tcPr>
+          <w:p>
+            <w:r>
+              <w:t>Cannot update if another meeting room has the same name</w:t>
+            </w:r>
+          </w:p>
         </w:tc>
         <w:tc>
           <w:tcPr>
@@ -3043,15 +3102,19 @@
           </w:tcPr>
           <w:p>
             <w:r>
-              <w:t>Read Meeting Room - verify data</w:t>
-            </w:r>
-          </w:p>
-        </w:tc>
-        <w:tc>
-          <w:tcPr>
-            <w:tcW w:w="3485" w:type="dxa"/>
-          </w:tcPr>
-          <w:p/>
+              <w:t>Delete Meeting Room - delete Meeting Room and check data update</w:t>
+            </w:r>
+          </w:p>
+        </w:tc>
+        <w:tc>
+          <w:tcPr>
+            <w:tcW w:w="3485" w:type="dxa"/>
+          </w:tcPr>
+          <w:p>
+            <w:r>
+              <w:t>Cannot delete if a meeting is happening in that room in the future</w:t>
+            </w:r>
+          </w:p>
         </w:tc>
         <w:tc>
           <w:tcPr>
@@ -3067,7 +3130,7 @@
           </w:tcPr>
           <w:p>
             <w:r>
-              <w:t>Update User – change data and check data update</w:t>
+              <w:t>View all future bookings for all users</w:t>
             </w:r>
           </w:p>
         </w:tc>
@@ -3091,7 +3154,7 @@
           </w:tcPr>
           <w:p>
             <w:r>
-              <w:t>Update Meeting Room - change data and check data update</w:t>
+              <w:t>View meeting rooms details</w:t>
             </w:r>
           </w:p>
         </w:tc>
@@ -3115,15 +3178,19 @@
           </w:tcPr>
           <w:p>
             <w:r>
-              <w:t>Delete User – delete user and check data update</w:t>
-            </w:r>
-          </w:p>
-        </w:tc>
-        <w:tc>
-          <w:tcPr>
-            <w:tcW w:w="3485" w:type="dxa"/>
-          </w:tcPr>
-          <w:p/>
+              <w:t>Find room for booking</w:t>
+            </w:r>
+          </w:p>
+        </w:tc>
+        <w:tc>
+          <w:tcPr>
+            <w:tcW w:w="3485" w:type="dxa"/>
+          </w:tcPr>
+          <w:p>
+            <w:r>
+              <w:t>Only if date in future + on weekdays + from 8 to 5</w:t>
+            </w:r>
+          </w:p>
         </w:tc>
         <w:tc>
           <w:tcPr>
@@ -3139,15 +3206,19 @@
           </w:tcPr>
           <w:p>
             <w:r>
-              <w:t>Delete Meeting Room - delete Meeting Room and check data update</w:t>
-            </w:r>
-          </w:p>
-        </w:tc>
-        <w:tc>
-          <w:tcPr>
-            <w:tcW w:w="3485" w:type="dxa"/>
-          </w:tcPr>
-          <w:p/>
+              <w:t>Book a room</w:t>
+            </w:r>
+          </w:p>
+        </w:tc>
+        <w:tc>
+          <w:tcPr>
+            <w:tcW w:w="3485" w:type="dxa"/>
+          </w:tcPr>
+          <w:p>
+            <w:r>
+              <w:t>Only if not already booked</w:t>
+            </w:r>
+          </w:p>
         </w:tc>
         <w:tc>
           <w:tcPr>
@@ -3161,7 +3232,11 @@
           <w:tcPr>
             <w:tcW w:w="3485" w:type="dxa"/>
           </w:tcPr>
-          <w:p/>
+          <w:p>
+            <w:r>
+              <w:t>Update a booking for any user</w:t>
+            </w:r>
+          </w:p>
         </w:tc>
         <w:tc>
           <w:tcPr>
@@ -3181,7 +3256,11 @@
           <w:tcPr>
             <w:tcW w:w="3485" w:type="dxa"/>
           </w:tcPr>
-          <w:p/>
+          <w:p>
+            <w:r>
+              <w:t>Delete a booking for any user</w:t>
+            </w:r>
+          </w:p>
         </w:tc>
         <w:tc>
           <w:tcPr>
@@ -3229,6 +3308,327 @@
           </w:tcPr>
           <w:p>
             <w:r>
+              <w:t>Access Home page unlogged</w:t>
+            </w:r>
+          </w:p>
+        </w:tc>
+        <w:tc>
+          <w:tcPr>
+            <w:tcW w:w="3485" w:type="dxa"/>
+          </w:tcPr>
+          <w:p/>
+        </w:tc>
+        <w:tc>
+          <w:tcPr>
+            <w:tcW w:w="3486" w:type="dxa"/>
+          </w:tcPr>
+          <w:p/>
+        </w:tc>
+      </w:tr>
+      <w:tr>
+        <w:tc>
+          <w:tcPr>
+            <w:tcW w:w="3485" w:type="dxa"/>
+          </w:tcPr>
+          <w:p>
+            <w:r>
+              <w:t>Access About page unlogged</w:t>
+            </w:r>
+          </w:p>
+        </w:tc>
+        <w:tc>
+          <w:tcPr>
+            <w:tcW w:w="3485" w:type="dxa"/>
+          </w:tcPr>
+          <w:p/>
+        </w:tc>
+        <w:tc>
+          <w:tcPr>
+            <w:tcW w:w="3486" w:type="dxa"/>
+          </w:tcPr>
+          <w:p/>
+        </w:tc>
+      </w:tr>
+      <w:tr>
+        <w:tc>
+          <w:tcPr>
+            <w:tcW w:w="3485" w:type="dxa"/>
+          </w:tcPr>
+          <w:p>
+            <w:r>
+              <w:t>Register</w:t>
+            </w:r>
+          </w:p>
+        </w:tc>
+        <w:tc>
+          <w:tcPr>
+            <w:tcW w:w="3485" w:type="dxa"/>
+          </w:tcPr>
+          <w:p/>
+        </w:tc>
+        <w:tc>
+          <w:tcPr>
+            <w:tcW w:w="3486" w:type="dxa"/>
+          </w:tcPr>
+          <w:p/>
+        </w:tc>
+      </w:tr>
+      <w:tr>
+        <w:tc>
+          <w:tcPr>
+            <w:tcW w:w="3485" w:type="dxa"/>
+          </w:tcPr>
+          <w:p>
+            <w:r>
+              <w:lastRenderedPageBreak/>
+              <w:t>Login</w:t>
+            </w:r>
+          </w:p>
+        </w:tc>
+        <w:tc>
+          <w:tcPr>
+            <w:tcW w:w="3485" w:type="dxa"/>
+          </w:tcPr>
+          <w:p/>
+        </w:tc>
+        <w:tc>
+          <w:tcPr>
+            <w:tcW w:w="3486" w:type="dxa"/>
+          </w:tcPr>
+          <w:p/>
+        </w:tc>
+      </w:tr>
+      <w:tr>
+        <w:tc>
+          <w:tcPr>
+            <w:tcW w:w="3485" w:type="dxa"/>
+          </w:tcPr>
+          <w:p>
+            <w:r>
+              <w:t>View all meeting rooms</w:t>
+            </w:r>
+          </w:p>
+        </w:tc>
+        <w:tc>
+          <w:tcPr>
+            <w:tcW w:w="3485" w:type="dxa"/>
+          </w:tcPr>
+          <w:p/>
+        </w:tc>
+        <w:tc>
+          <w:tcPr>
+            <w:tcW w:w="3486" w:type="dxa"/>
+          </w:tcPr>
+          <w:p/>
+        </w:tc>
+      </w:tr>
+      <w:tr>
+        <w:tc>
+          <w:tcPr>
+            <w:tcW w:w="3485" w:type="dxa"/>
+          </w:tcPr>
+          <w:p>
+            <w:r>
+              <w:t>Search for a meeting room by name</w:t>
+            </w:r>
+          </w:p>
+        </w:tc>
+        <w:tc>
+          <w:tcPr>
+            <w:tcW w:w="3485" w:type="dxa"/>
+          </w:tcPr>
+          <w:p/>
+        </w:tc>
+        <w:tc>
+          <w:tcPr>
+            <w:tcW w:w="3486" w:type="dxa"/>
+          </w:tcPr>
+          <w:p/>
+        </w:tc>
+      </w:tr>
+      <w:tr>
+        <w:tc>
+          <w:tcPr>
+            <w:tcW w:w="3485" w:type="dxa"/>
+          </w:tcPr>
+          <w:p>
+            <w:r>
+              <w:t>Order meeting room list by name and size</w:t>
+            </w:r>
+          </w:p>
+        </w:tc>
+        <w:tc>
+          <w:tcPr>
+            <w:tcW w:w="3485" w:type="dxa"/>
+          </w:tcPr>
+          <w:p/>
+        </w:tc>
+        <w:tc>
+          <w:tcPr>
+            <w:tcW w:w="3486" w:type="dxa"/>
+          </w:tcPr>
+          <w:p/>
+        </w:tc>
+      </w:tr>
+      <w:tr>
+        <w:tc>
+          <w:tcPr>
+            <w:tcW w:w="3485" w:type="dxa"/>
+          </w:tcPr>
+          <w:p>
+            <w:r>
+              <w:t xml:space="preserve">Cannot create, </w:t>
+            </w:r>
+            <w:proofErr w:type="gramStart"/>
+            <w:r>
+              <w:t>edit</w:t>
+            </w:r>
+            <w:proofErr w:type="gramEnd"/>
+            <w:r>
+              <w:t xml:space="preserve"> or delete a meeting room</w:t>
+            </w:r>
+          </w:p>
+        </w:tc>
+        <w:tc>
+          <w:tcPr>
+            <w:tcW w:w="3485" w:type="dxa"/>
+          </w:tcPr>
+          <w:p/>
+        </w:tc>
+        <w:tc>
+          <w:tcPr>
+            <w:tcW w:w="3486" w:type="dxa"/>
+          </w:tcPr>
+          <w:p/>
+        </w:tc>
+      </w:tr>
+      <w:tr>
+        <w:tc>
+          <w:tcPr>
+            <w:tcW w:w="3485" w:type="dxa"/>
+          </w:tcPr>
+          <w:p>
+            <w:r>
+              <w:t>View only own future bookings</w:t>
+            </w:r>
+          </w:p>
+        </w:tc>
+        <w:tc>
+          <w:tcPr>
+            <w:tcW w:w="3485" w:type="dxa"/>
+          </w:tcPr>
+          <w:p/>
+        </w:tc>
+        <w:tc>
+          <w:tcPr>
+            <w:tcW w:w="3486" w:type="dxa"/>
+          </w:tcPr>
+          <w:p/>
+        </w:tc>
+      </w:tr>
+      <w:tr>
+        <w:tc>
+          <w:tcPr>
+            <w:tcW w:w="3485" w:type="dxa"/>
+          </w:tcPr>
+          <w:p>
+            <w:r>
+              <w:t>View meeting room details on booking</w:t>
+            </w:r>
+          </w:p>
+        </w:tc>
+        <w:tc>
+          <w:tcPr>
+            <w:tcW w:w="3485" w:type="dxa"/>
+          </w:tcPr>
+          <w:p/>
+        </w:tc>
+        <w:tc>
+          <w:tcPr>
+            <w:tcW w:w="3486" w:type="dxa"/>
+          </w:tcPr>
+          <w:p/>
+        </w:tc>
+      </w:tr>
+      <w:tr>
+        <w:tc>
+          <w:tcPr>
+            <w:tcW w:w="3485" w:type="dxa"/>
+          </w:tcPr>
+          <w:p>
+            <w:r>
+              <w:t>Book a room that’s free</w:t>
+            </w:r>
+          </w:p>
+        </w:tc>
+        <w:tc>
+          <w:tcPr>
+            <w:tcW w:w="3485" w:type="dxa"/>
+          </w:tcPr>
+          <w:p/>
+        </w:tc>
+        <w:tc>
+          <w:tcPr>
+            <w:tcW w:w="3486" w:type="dxa"/>
+          </w:tcPr>
+          <w:p/>
+        </w:tc>
+      </w:tr>
+      <w:tr>
+        <w:tc>
+          <w:tcPr>
+            <w:tcW w:w="3485" w:type="dxa"/>
+          </w:tcPr>
+          <w:p>
+            <w:r>
+              <w:t>Search for room at same date and times as above, room list should display all rooms except the one booked above</w:t>
+            </w:r>
+          </w:p>
+        </w:tc>
+        <w:tc>
+          <w:tcPr>
+            <w:tcW w:w="3485" w:type="dxa"/>
+          </w:tcPr>
+          <w:p/>
+        </w:tc>
+        <w:tc>
+          <w:tcPr>
+            <w:tcW w:w="3486" w:type="dxa"/>
+          </w:tcPr>
+          <w:p/>
+        </w:tc>
+      </w:tr>
+      <w:tr>
+        <w:tc>
+          <w:tcPr>
+            <w:tcW w:w="3485" w:type="dxa"/>
+          </w:tcPr>
+          <w:p>
+            <w:r>
+              <w:t>Get an error if trying to book a room already booked</w:t>
+            </w:r>
+          </w:p>
+        </w:tc>
+        <w:tc>
+          <w:tcPr>
+            <w:tcW w:w="3485" w:type="dxa"/>
+          </w:tcPr>
+          <w:p/>
+        </w:tc>
+        <w:tc>
+          <w:tcPr>
+            <w:tcW w:w="3486" w:type="dxa"/>
+          </w:tcPr>
+          <w:p/>
+        </w:tc>
+      </w:tr>
+      <w:tr>
+        <w:tc>
+          <w:tcPr>
+            <w:tcW w:w="3485" w:type="dxa"/>
+          </w:tcPr>
+          <w:p>
+            <w:r>
               <w:t>Try to book North Wall meeting room on 15/5/18 from 13.00-15.00</w:t>
             </w:r>
           </w:p>
@@ -3318,200 +3718,1479 @@
           </w:tcPr>
           <w:p>
             <w:r>
+              <w:t>Try Book a room with incomplete data</w:t>
+            </w:r>
+          </w:p>
+        </w:tc>
+        <w:tc>
+          <w:tcPr>
+            <w:tcW w:w="3485" w:type="dxa"/>
+          </w:tcPr>
+          <w:p>
+            <w:r>
+              <w:t>Error message: x data is required.</w:t>
+            </w:r>
+          </w:p>
+        </w:tc>
+        <w:tc>
+          <w:tcPr>
+            <w:tcW w:w="3486" w:type="dxa"/>
+          </w:tcPr>
+          <w:p/>
+        </w:tc>
+      </w:tr>
+      <w:tr>
+        <w:tc>
+          <w:tcPr>
+            <w:tcW w:w="3485" w:type="dxa"/>
+          </w:tcPr>
+          <w:p>
+            <w:r>
+              <w:t>View available rooms on Tuesday 15/5/18 for all rooms</w:t>
+            </w:r>
+          </w:p>
+        </w:tc>
+        <w:tc>
+          <w:tcPr>
+            <w:tcW w:w="3485" w:type="dxa"/>
+          </w:tcPr>
+          <w:p>
+            <w:r>
+              <w:rPr>
+                <w:color w:val="FF0000"/>
+              </w:rPr>
+              <w:t>That’s not implemented, is it required?</w:t>
+            </w:r>
+          </w:p>
+        </w:tc>
+        <w:tc>
+          <w:tcPr>
+            <w:tcW w:w="3486" w:type="dxa"/>
+          </w:tcPr>
+          <w:p/>
+        </w:tc>
+      </w:tr>
+      <w:tr>
+        <w:tc>
+          <w:tcPr>
+            <w:tcW w:w="3485" w:type="dxa"/>
+          </w:tcPr>
+          <w:p>
+            <w:r>
+              <w:t xml:space="preserve">View availability of River </w:t>
+            </w:r>
+            <w:proofErr w:type="spellStart"/>
+            <w:r>
+              <w:t>Liffey</w:t>
+            </w:r>
+            <w:proofErr w:type="spellEnd"/>
+            <w:r>
+              <w:t xml:space="preserve"> room</w:t>
+            </w:r>
+          </w:p>
+        </w:tc>
+        <w:tc>
+          <w:tcPr>
+            <w:tcW w:w="3485" w:type="dxa"/>
+          </w:tcPr>
+          <w:p>
+            <w:pPr>
+              <w:rPr>
+                <w:color w:val="FF0000"/>
+              </w:rPr>
+            </w:pPr>
+            <w:r>
+              <w:rPr>
+                <w:color w:val="FF0000"/>
+              </w:rPr>
+              <w:t>That’s not implemented, is it required?</w:t>
+            </w:r>
+          </w:p>
+        </w:tc>
+        <w:tc>
+          <w:tcPr>
+            <w:tcW w:w="3486" w:type="dxa"/>
+          </w:tcPr>
+          <w:p/>
+        </w:tc>
+      </w:tr>
+      <w:tr>
+        <w:tc>
+          <w:tcPr>
+            <w:tcW w:w="3485" w:type="dxa"/>
+          </w:tcPr>
+          <w:p>
+            <w:r>
+              <w:t>Edit a Booking</w:t>
+            </w:r>
+          </w:p>
+        </w:tc>
+        <w:tc>
+          <w:tcPr>
+            <w:tcW w:w="3485" w:type="dxa"/>
+          </w:tcPr>
+          <w:p>
+            <w:r>
+              <w:t>Only if own booking and at valid dates and times and if room is free</w:t>
+            </w:r>
+          </w:p>
+        </w:tc>
+        <w:tc>
+          <w:tcPr>
+            <w:tcW w:w="3486" w:type="dxa"/>
+          </w:tcPr>
+          <w:p/>
+        </w:tc>
+      </w:tr>
+      <w:tr>
+        <w:tc>
+          <w:tcPr>
+            <w:tcW w:w="3485" w:type="dxa"/>
+          </w:tcPr>
+          <w:p>
+            <w:r>
+              <w:t>Cancel a Booking</w:t>
+            </w:r>
+          </w:p>
+        </w:tc>
+        <w:tc>
+          <w:tcPr>
+            <w:tcW w:w="3485" w:type="dxa"/>
+          </w:tcPr>
+          <w:p>
+            <w:r>
+              <w:t>Only if own booking</w:t>
+            </w:r>
+          </w:p>
+        </w:tc>
+        <w:tc>
+          <w:tcPr>
+            <w:tcW w:w="3486" w:type="dxa"/>
+          </w:tcPr>
+          <w:p/>
+        </w:tc>
+      </w:tr>
+      <w:tr>
+        <w:tc>
+          <w:tcPr>
+            <w:tcW w:w="3485" w:type="dxa"/>
+          </w:tcPr>
+          <w:p/>
+        </w:tc>
+        <w:tc>
+          <w:tcPr>
+            <w:tcW w:w="3485" w:type="dxa"/>
+          </w:tcPr>
+          <w:p/>
+        </w:tc>
+        <w:tc>
+          <w:tcPr>
+            <w:tcW w:w="3486" w:type="dxa"/>
+          </w:tcPr>
+          <w:p/>
+        </w:tc>
+      </w:tr>
+      <w:tr>
+        <w:tc>
+          <w:tcPr>
+            <w:tcW w:w="3485" w:type="dxa"/>
+          </w:tcPr>
+          <w:p/>
+        </w:tc>
+        <w:tc>
+          <w:tcPr>
+            <w:tcW w:w="3485" w:type="dxa"/>
+          </w:tcPr>
+          <w:p/>
+        </w:tc>
+        <w:tc>
+          <w:tcPr>
+            <w:tcW w:w="3486" w:type="dxa"/>
+          </w:tcPr>
+          <w:p/>
+        </w:tc>
+      </w:tr>
+      <w:tr>
+        <w:tc>
+          <w:tcPr>
+            <w:tcW w:w="3485" w:type="dxa"/>
+          </w:tcPr>
+          <w:p/>
+        </w:tc>
+        <w:tc>
+          <w:tcPr>
+            <w:tcW w:w="3485" w:type="dxa"/>
+          </w:tcPr>
+          <w:p/>
+        </w:tc>
+        <w:tc>
+          <w:tcPr>
+            <w:tcW w:w="3486" w:type="dxa"/>
+          </w:tcPr>
+          <w:p/>
+        </w:tc>
+      </w:tr>
+    </w:tbl>
+    <w:p/>
+    <w:p/>
+    <w:p/>
+    <w:p/>
+    <w:p/>
+    <w:p/>
+    <w:p/>
+    <w:p/>
+    <w:p/>
+    <w:p/>
+    <w:p/>
+    <w:p/>
+    <w:tbl>
+      <w:tblPr>
+        <w:tblStyle w:val="TableGrid"/>
+        <w:tblW w:w="10616" w:type="dxa"/>
+        <w:tblLayout w:type="fixed"/>
+        <w:tblLook w:val="04A0" w:firstRow="1" w:lastRow="0" w:firstColumn="1" w:lastColumn="0" w:noHBand="0" w:noVBand="1"/>
+      </w:tblPr>
+      <w:tblGrid>
+        <w:gridCol w:w="1429"/>
+        <w:gridCol w:w="2031"/>
+        <w:gridCol w:w="2925"/>
+        <w:gridCol w:w="2816"/>
+        <w:gridCol w:w="1415"/>
+      </w:tblGrid>
+      <w:tr>
+        <w:trPr>
+          <w:trHeight w:val="297"/>
+        </w:trPr>
+        <w:tc>
+          <w:tcPr>
+            <w:tcW w:w="10616" w:type="dxa"/>
+            <w:gridSpan w:val="5"/>
+          </w:tcPr>
+          <w:p>
+            <w:pPr>
+              <w:jc w:val="center"/>
+              <w:rPr>
+                <w:b/>
+                <w:sz w:val="28"/>
+                <w:szCs w:val="28"/>
+                <w:u w:val="single"/>
+              </w:rPr>
+            </w:pPr>
+            <w:bookmarkStart w:id="1" w:name="_Hlk513744090"/>
+            <w:r>
+              <w:rPr>
+                <w:b/>
+                <w:sz w:val="28"/>
+                <w:szCs w:val="28"/>
+                <w:u w:val="single"/>
+              </w:rPr>
               <w:lastRenderedPageBreak/>
-              <w:t>Try Book a room with incomplete data</w:t>
-            </w:r>
-          </w:p>
-        </w:tc>
-        <w:tc>
-          <w:tcPr>
-            <w:tcW w:w="3485" w:type="dxa"/>
-          </w:tcPr>
-          <w:p>
-            <w:r>
-              <w:t>Error message: x data is required.</w:t>
-            </w:r>
-          </w:p>
-        </w:tc>
-        <w:tc>
-          <w:tcPr>
-            <w:tcW w:w="3486" w:type="dxa"/>
-          </w:tcPr>
-          <w:p/>
-        </w:tc>
-      </w:tr>
-      <w:tr>
-        <w:tc>
-          <w:tcPr>
-            <w:tcW w:w="3485" w:type="dxa"/>
-          </w:tcPr>
-          <w:p>
-            <w:r>
-              <w:t xml:space="preserve">View available rooms on </w:t>
-            </w:r>
-            <w:r>
-              <w:t xml:space="preserve">Tuesday </w:t>
-            </w:r>
-            <w:r>
-              <w:t>15/</w:t>
-            </w:r>
-            <w:r>
-              <w:t>5</w:t>
-            </w:r>
-            <w:r>
-              <w:t>/18</w:t>
-            </w:r>
-            <w:r>
-              <w:t xml:space="preserve"> for all rooms</w:t>
-            </w:r>
-          </w:p>
-        </w:tc>
-        <w:tc>
-          <w:tcPr>
-            <w:tcW w:w="3485" w:type="dxa"/>
-          </w:tcPr>
-          <w:p/>
-        </w:tc>
-        <w:tc>
-          <w:tcPr>
-            <w:tcW w:w="3486" w:type="dxa"/>
-          </w:tcPr>
-          <w:p/>
-        </w:tc>
-      </w:tr>
-      <w:tr>
-        <w:tc>
-          <w:tcPr>
-            <w:tcW w:w="3485" w:type="dxa"/>
-          </w:tcPr>
-          <w:p>
-            <w:r>
-              <w:t>View availability of River Liffey room</w:t>
-            </w:r>
-          </w:p>
-        </w:tc>
-        <w:tc>
-          <w:tcPr>
-            <w:tcW w:w="3485" w:type="dxa"/>
-          </w:tcPr>
-          <w:p/>
-        </w:tc>
-        <w:tc>
-          <w:tcPr>
-            <w:tcW w:w="3486" w:type="dxa"/>
-          </w:tcPr>
-          <w:p/>
-        </w:tc>
-      </w:tr>
-      <w:tr>
-        <w:tc>
-          <w:tcPr>
-            <w:tcW w:w="3485" w:type="dxa"/>
-          </w:tcPr>
-          <w:p/>
-        </w:tc>
-        <w:tc>
-          <w:tcPr>
-            <w:tcW w:w="3485" w:type="dxa"/>
-          </w:tcPr>
-          <w:p/>
-        </w:tc>
-        <w:tc>
-          <w:tcPr>
-            <w:tcW w:w="3486" w:type="dxa"/>
-          </w:tcPr>
-          <w:p/>
-        </w:tc>
-      </w:tr>
-      <w:tr>
-        <w:tc>
-          <w:tcPr>
-            <w:tcW w:w="3485" w:type="dxa"/>
-          </w:tcPr>
-          <w:p>
-            <w:r>
-              <w:t>View all bookings in all rooms</w:t>
-            </w:r>
-          </w:p>
-        </w:tc>
-        <w:tc>
-          <w:tcPr>
-            <w:tcW w:w="3485" w:type="dxa"/>
-          </w:tcPr>
-          <w:p/>
-        </w:tc>
-        <w:tc>
-          <w:tcPr>
-            <w:tcW w:w="3486" w:type="dxa"/>
-          </w:tcPr>
-          <w:p/>
-        </w:tc>
-      </w:tr>
-      <w:tr>
-        <w:tc>
-          <w:tcPr>
-            <w:tcW w:w="3485" w:type="dxa"/>
-          </w:tcPr>
-          <w:p>
-            <w:r>
-              <w:t>View own bookings</w:t>
-            </w:r>
-          </w:p>
-        </w:tc>
-        <w:tc>
-          <w:tcPr>
-            <w:tcW w:w="3485" w:type="dxa"/>
-          </w:tcPr>
-          <w:p/>
-        </w:tc>
-        <w:tc>
-          <w:tcPr>
-            <w:tcW w:w="3486" w:type="dxa"/>
-          </w:tcPr>
-          <w:p/>
-        </w:tc>
-      </w:tr>
-      <w:tr>
-        <w:tc>
-          <w:tcPr>
-            <w:tcW w:w="3485" w:type="dxa"/>
-          </w:tcPr>
-          <w:p/>
-        </w:tc>
-        <w:tc>
-          <w:tcPr>
-            <w:tcW w:w="3485" w:type="dxa"/>
-          </w:tcPr>
-          <w:p/>
-        </w:tc>
-        <w:tc>
-          <w:tcPr>
-            <w:tcW w:w="3486" w:type="dxa"/>
-          </w:tcPr>
-          <w:p/>
-        </w:tc>
-      </w:tr>
-      <w:tr>
-        <w:tc>
-          <w:tcPr>
-            <w:tcW w:w="3485" w:type="dxa"/>
-          </w:tcPr>
-          <w:p/>
-        </w:tc>
-        <w:tc>
-          <w:tcPr>
-            <w:tcW w:w="3485" w:type="dxa"/>
-          </w:tcPr>
-          <w:p/>
-        </w:tc>
-        <w:tc>
-          <w:tcPr>
-            <w:tcW w:w="3486" w:type="dxa"/>
-          </w:tcPr>
-          <w:p/>
-        </w:tc>
-      </w:tr>
+              <w:t>URI Definition &amp; Test Table</w:t>
+            </w:r>
+          </w:p>
+        </w:tc>
+      </w:tr>
+      <w:tr>
+        <w:trPr>
+          <w:trHeight w:val="487"/>
+        </w:trPr>
+        <w:tc>
+          <w:tcPr>
+            <w:tcW w:w="1429" w:type="dxa"/>
+          </w:tcPr>
+          <w:p>
+            <w:r>
+              <w:t>Action Type</w:t>
+            </w:r>
+          </w:p>
+        </w:tc>
+        <w:tc>
+          <w:tcPr>
+            <w:tcW w:w="2031" w:type="dxa"/>
+          </w:tcPr>
+          <w:p/>
+        </w:tc>
+        <w:tc>
+          <w:tcPr>
+            <w:tcW w:w="2925" w:type="dxa"/>
+          </w:tcPr>
+          <w:p>
+            <w:r>
+              <w:t>Route</w:t>
+            </w:r>
+          </w:p>
+        </w:tc>
+        <w:tc>
+          <w:tcPr>
+            <w:tcW w:w="2816" w:type="dxa"/>
+          </w:tcPr>
+          <w:p>
+            <w:r>
+              <w:t>Purpose</w:t>
+            </w:r>
+          </w:p>
+        </w:tc>
+        <w:tc>
+          <w:tcPr>
+            <w:tcW w:w="1412" w:type="dxa"/>
+          </w:tcPr>
+          <w:p>
+            <w:r>
+              <w:t>Test</w:t>
+            </w:r>
+          </w:p>
+        </w:tc>
+      </w:tr>
+      <w:tr>
+        <w:trPr>
+          <w:trHeight w:val="717"/>
+        </w:trPr>
+        <w:tc>
+          <w:tcPr>
+            <w:tcW w:w="1429" w:type="dxa"/>
+          </w:tcPr>
+          <w:p>
+            <w:r>
+              <w:t>GET</w:t>
+            </w:r>
+          </w:p>
+        </w:tc>
+        <w:tc>
+          <w:tcPr>
+            <w:tcW w:w="2031" w:type="dxa"/>
+          </w:tcPr>
+          <w:p>
+            <w:r>
+              <w:rPr>
+                <w:rFonts w:ascii="Consolas" w:hAnsi="Consolas" w:cs="Consolas"/>
+                <w:color w:val="008000"/>
+                <w:sz w:val="19"/>
+                <w:szCs w:val="19"/>
+              </w:rPr>
+              <w:t xml:space="preserve">// GET: </w:t>
+            </w:r>
+            <w:proofErr w:type="spellStart"/>
+            <w:r>
+              <w:rPr>
+                <w:rFonts w:ascii="Consolas" w:hAnsi="Consolas" w:cs="Consolas"/>
+                <w:color w:val="008000"/>
+                <w:sz w:val="19"/>
+                <w:szCs w:val="19"/>
+              </w:rPr>
+              <w:t>MeetingRooms</w:t>
+            </w:r>
+            <w:proofErr w:type="spellEnd"/>
+          </w:p>
+        </w:tc>
+        <w:tc>
+          <w:tcPr>
+            <w:tcW w:w="2925" w:type="dxa"/>
+          </w:tcPr>
+          <w:p>
+            <w:r>
+              <w:t>https://localhost:44369/</w:t>
+            </w:r>
+            <w:r>
+              <w:t>Meeting Rooms</w:t>
+            </w:r>
+          </w:p>
+          <w:p/>
+        </w:tc>
+        <w:tc>
+          <w:tcPr>
+            <w:tcW w:w="2816" w:type="dxa"/>
+          </w:tcPr>
+          <w:p>
+            <w:r>
+              <w:t>View all Meeting Rooms</w:t>
+            </w:r>
+          </w:p>
+        </w:tc>
+        <w:tc>
+          <w:tcPr>
+            <w:tcW w:w="1412" w:type="dxa"/>
+          </w:tcPr>
+          <w:p/>
+        </w:tc>
+      </w:tr>
+      <w:tr>
+        <w:trPr>
+          <w:trHeight w:val="731"/>
+        </w:trPr>
+        <w:tc>
+          <w:tcPr>
+            <w:tcW w:w="1429" w:type="dxa"/>
+          </w:tcPr>
+          <w:p>
+            <w:r>
+              <w:t>GET</w:t>
+            </w:r>
+          </w:p>
+        </w:tc>
+        <w:tc>
+          <w:tcPr>
+            <w:tcW w:w="2031" w:type="dxa"/>
+          </w:tcPr>
+          <w:p>
+            <w:r>
+              <w:rPr>
+                <w:rFonts w:ascii="Consolas" w:hAnsi="Consolas" w:cs="Consolas"/>
+                <w:color w:val="008000"/>
+                <w:sz w:val="19"/>
+                <w:szCs w:val="19"/>
+              </w:rPr>
+              <w:t xml:space="preserve">// GET: </w:t>
+            </w:r>
+            <w:proofErr w:type="spellStart"/>
+            <w:r>
+              <w:rPr>
+                <w:rFonts w:ascii="Consolas" w:hAnsi="Consolas" w:cs="Consolas"/>
+                <w:color w:val="008000"/>
+                <w:sz w:val="19"/>
+                <w:szCs w:val="19"/>
+              </w:rPr>
+              <w:t>MeetingRooms</w:t>
+            </w:r>
+            <w:proofErr w:type="spellEnd"/>
+            <w:r>
+              <w:rPr>
+                <w:rFonts w:ascii="Consolas" w:hAnsi="Consolas" w:cs="Consolas"/>
+                <w:color w:val="008000"/>
+                <w:sz w:val="19"/>
+                <w:szCs w:val="19"/>
+              </w:rPr>
+              <w:t>/Details/{keyword}</w:t>
+            </w:r>
+          </w:p>
+        </w:tc>
+        <w:tc>
+          <w:tcPr>
+            <w:tcW w:w="2925" w:type="dxa"/>
+          </w:tcPr>
+          <w:p>
+            <w:r>
+              <w:t>https://localhost:44369/</w:t>
+            </w:r>
+            <w:r>
+              <w:t>Meeting Rooms/</w:t>
+            </w:r>
+          </w:p>
+          <w:p/>
+        </w:tc>
+        <w:tc>
+          <w:tcPr>
+            <w:tcW w:w="2816" w:type="dxa"/>
+          </w:tcPr>
+          <w:p>
+            <w:r>
+              <w:t>View Meeting Rooms with containing certain keyword</w:t>
+            </w:r>
+          </w:p>
+        </w:tc>
+        <w:tc>
+          <w:tcPr>
+            <w:tcW w:w="1412" w:type="dxa"/>
+          </w:tcPr>
+          <w:p/>
+        </w:tc>
+      </w:tr>
+      <w:tr>
+        <w:trPr>
+          <w:trHeight w:val="717"/>
+        </w:trPr>
+        <w:tc>
+          <w:tcPr>
+            <w:tcW w:w="1429" w:type="dxa"/>
+          </w:tcPr>
+          <w:p>
+            <w:r>
+              <w:t>GET</w:t>
+            </w:r>
+          </w:p>
+        </w:tc>
+        <w:tc>
+          <w:tcPr>
+            <w:tcW w:w="2031" w:type="dxa"/>
+          </w:tcPr>
+          <w:p>
+            <w:r>
+              <w:rPr>
+                <w:rFonts w:ascii="Consolas" w:hAnsi="Consolas" w:cs="Consolas"/>
+                <w:color w:val="008000"/>
+                <w:sz w:val="19"/>
+                <w:szCs w:val="19"/>
+              </w:rPr>
+              <w:t xml:space="preserve">// GET: </w:t>
+            </w:r>
+            <w:proofErr w:type="spellStart"/>
+            <w:r>
+              <w:rPr>
+                <w:rFonts w:ascii="Consolas" w:hAnsi="Consolas" w:cs="Consolas"/>
+                <w:color w:val="008000"/>
+                <w:sz w:val="19"/>
+                <w:szCs w:val="19"/>
+              </w:rPr>
+              <w:t>MeetingRooms</w:t>
+            </w:r>
+            <w:proofErr w:type="spellEnd"/>
+            <w:r>
+              <w:rPr>
+                <w:rFonts w:ascii="Consolas" w:hAnsi="Consolas" w:cs="Consolas"/>
+                <w:color w:val="008000"/>
+                <w:sz w:val="19"/>
+                <w:szCs w:val="19"/>
+              </w:rPr>
+              <w:t>/Create</w:t>
+            </w:r>
+          </w:p>
+        </w:tc>
+        <w:tc>
+          <w:tcPr>
+            <w:tcW w:w="2925" w:type="dxa"/>
+          </w:tcPr>
+          <w:p>
+            <w:hyperlink r:id="rId7" w:history="1">
+              <w:r>
+                <w:rPr>
+                  <w:rStyle w:val="Hyperlink"/>
+                </w:rPr>
+                <w:t>https://localhost:44369/Create/</w:t>
+              </w:r>
+            </w:hyperlink>
+            <w:r>
+              <w:t>MeetingRooms</w:t>
+            </w:r>
+          </w:p>
+          <w:p/>
+        </w:tc>
+        <w:tc>
+          <w:tcPr>
+            <w:tcW w:w="2816" w:type="dxa"/>
+          </w:tcPr>
+          <w:p>
+            <w:r>
+              <w:t>Create Meeting Room</w:t>
+            </w:r>
+          </w:p>
+        </w:tc>
+        <w:tc>
+          <w:tcPr>
+            <w:tcW w:w="1412" w:type="dxa"/>
+          </w:tcPr>
+          <w:p/>
+        </w:tc>
+      </w:tr>
+      <w:tr>
+        <w:trPr>
+          <w:trHeight w:val="717"/>
+        </w:trPr>
+        <w:tc>
+          <w:tcPr>
+            <w:tcW w:w="1429" w:type="dxa"/>
+          </w:tcPr>
+          <w:p>
+            <w:r>
+              <w:t>POST</w:t>
+            </w:r>
+          </w:p>
+        </w:tc>
+        <w:tc>
+          <w:tcPr>
+            <w:tcW w:w="2031" w:type="dxa"/>
+          </w:tcPr>
+          <w:p>
+            <w:r>
+              <w:rPr>
+                <w:rFonts w:ascii="Consolas" w:hAnsi="Consolas" w:cs="Consolas"/>
+                <w:color w:val="008000"/>
+                <w:sz w:val="19"/>
+                <w:szCs w:val="19"/>
+              </w:rPr>
+              <w:t xml:space="preserve">// POST: </w:t>
+            </w:r>
+            <w:proofErr w:type="spellStart"/>
+            <w:r>
+              <w:rPr>
+                <w:rFonts w:ascii="Consolas" w:hAnsi="Consolas" w:cs="Consolas"/>
+                <w:color w:val="008000"/>
+                <w:sz w:val="19"/>
+                <w:szCs w:val="19"/>
+              </w:rPr>
+              <w:t>MeetingRooms</w:t>
+            </w:r>
+            <w:proofErr w:type="spellEnd"/>
+            <w:r>
+              <w:rPr>
+                <w:rFonts w:ascii="Consolas" w:hAnsi="Consolas" w:cs="Consolas"/>
+                <w:color w:val="008000"/>
+                <w:sz w:val="19"/>
+                <w:szCs w:val="19"/>
+              </w:rPr>
+              <w:t>/Create</w:t>
+            </w:r>
+          </w:p>
+        </w:tc>
+        <w:tc>
+          <w:tcPr>
+            <w:tcW w:w="2925" w:type="dxa"/>
+          </w:tcPr>
+          <w:p>
+            <w:r>
+              <w:t>https://localhost:44369/</w:t>
+            </w:r>
+            <w:r>
+              <w:t>Meeting Rooms</w:t>
+            </w:r>
+          </w:p>
+          <w:p/>
+        </w:tc>
+        <w:tc>
+          <w:tcPr>
+            <w:tcW w:w="2816" w:type="dxa"/>
+          </w:tcPr>
+          <w:p>
+            <w:r>
+              <w:t xml:space="preserve">Create Meeting </w:t>
+            </w:r>
+          </w:p>
+        </w:tc>
+        <w:tc>
+          <w:tcPr>
+            <w:tcW w:w="1412" w:type="dxa"/>
+          </w:tcPr>
+          <w:p/>
+        </w:tc>
+      </w:tr>
+      <w:tr>
+        <w:trPr>
+          <w:trHeight w:val="731"/>
+        </w:trPr>
+        <w:tc>
+          <w:tcPr>
+            <w:tcW w:w="1429" w:type="dxa"/>
+          </w:tcPr>
+          <w:p>
+            <w:r>
+              <w:t>GET</w:t>
+            </w:r>
+          </w:p>
+        </w:tc>
+        <w:tc>
+          <w:tcPr>
+            <w:tcW w:w="2031" w:type="dxa"/>
+          </w:tcPr>
+          <w:p>
+            <w:r>
+              <w:rPr>
+                <w:rFonts w:ascii="Consolas" w:hAnsi="Consolas" w:cs="Consolas"/>
+                <w:color w:val="008000"/>
+                <w:sz w:val="19"/>
+                <w:szCs w:val="19"/>
+              </w:rPr>
+              <w:t xml:space="preserve">// GET: </w:t>
+            </w:r>
+            <w:proofErr w:type="spellStart"/>
+            <w:r>
+              <w:rPr>
+                <w:rFonts w:ascii="Consolas" w:hAnsi="Consolas" w:cs="Consolas"/>
+                <w:color w:val="008000"/>
+                <w:sz w:val="19"/>
+                <w:szCs w:val="19"/>
+              </w:rPr>
+              <w:t>MeetingRooms</w:t>
+            </w:r>
+            <w:proofErr w:type="spellEnd"/>
+            <w:r>
+              <w:rPr>
+                <w:rFonts w:ascii="Consolas" w:hAnsi="Consolas" w:cs="Consolas"/>
+                <w:color w:val="008000"/>
+                <w:sz w:val="19"/>
+                <w:szCs w:val="19"/>
+              </w:rPr>
+              <w:t>/Edit/5</w:t>
+            </w:r>
+          </w:p>
+        </w:tc>
+        <w:tc>
+          <w:tcPr>
+            <w:tcW w:w="2925" w:type="dxa"/>
+          </w:tcPr>
+          <w:p>
+            <w:r>
+              <w:t>https://localhost:44369/</w:t>
+            </w:r>
+            <w:r>
+              <w:t>Meeting Rooms</w:t>
+            </w:r>
+          </w:p>
+          <w:p/>
+        </w:tc>
+        <w:tc>
+          <w:tcPr>
+            <w:tcW w:w="2816" w:type="dxa"/>
+          </w:tcPr>
+          <w:p/>
+        </w:tc>
+        <w:tc>
+          <w:tcPr>
+            <w:tcW w:w="1412" w:type="dxa"/>
+          </w:tcPr>
+          <w:p/>
+        </w:tc>
+      </w:tr>
+      <w:tr>
+        <w:trPr>
+          <w:trHeight w:val="717"/>
+        </w:trPr>
+        <w:tc>
+          <w:tcPr>
+            <w:tcW w:w="1429" w:type="dxa"/>
+          </w:tcPr>
+          <w:p>
+            <w:r>
+              <w:t>POST</w:t>
+            </w:r>
+          </w:p>
+        </w:tc>
+        <w:tc>
+          <w:tcPr>
+            <w:tcW w:w="2031" w:type="dxa"/>
+          </w:tcPr>
+          <w:p>
+            <w:r>
+              <w:rPr>
+                <w:rFonts w:ascii="Consolas" w:hAnsi="Consolas" w:cs="Consolas"/>
+                <w:color w:val="008000"/>
+                <w:sz w:val="19"/>
+                <w:szCs w:val="19"/>
+              </w:rPr>
+              <w:t xml:space="preserve">// POST: </w:t>
+            </w:r>
+            <w:proofErr w:type="spellStart"/>
+            <w:r>
+              <w:rPr>
+                <w:rFonts w:ascii="Consolas" w:hAnsi="Consolas" w:cs="Consolas"/>
+                <w:color w:val="008000"/>
+                <w:sz w:val="19"/>
+                <w:szCs w:val="19"/>
+              </w:rPr>
+              <w:t>MeetingRooms</w:t>
+            </w:r>
+            <w:proofErr w:type="spellEnd"/>
+            <w:r>
+              <w:rPr>
+                <w:rFonts w:ascii="Consolas" w:hAnsi="Consolas" w:cs="Consolas"/>
+                <w:color w:val="008000"/>
+                <w:sz w:val="19"/>
+                <w:szCs w:val="19"/>
+              </w:rPr>
+              <w:t>/Edit/5</w:t>
+            </w:r>
+          </w:p>
+        </w:tc>
+        <w:tc>
+          <w:tcPr>
+            <w:tcW w:w="2925" w:type="dxa"/>
+          </w:tcPr>
+          <w:p>
+            <w:r>
+              <w:t>https://localhost:44369/</w:t>
+            </w:r>
+            <w:r>
+              <w:t>Meeting Rooms</w:t>
+            </w:r>
+          </w:p>
+          <w:p/>
+        </w:tc>
+        <w:tc>
+          <w:tcPr>
+            <w:tcW w:w="2816" w:type="dxa"/>
+          </w:tcPr>
+          <w:p/>
+        </w:tc>
+        <w:tc>
+          <w:tcPr>
+            <w:tcW w:w="1412" w:type="dxa"/>
+          </w:tcPr>
+          <w:p/>
+        </w:tc>
+      </w:tr>
+      <w:tr>
+        <w:trPr>
+          <w:trHeight w:val="731"/>
+        </w:trPr>
+        <w:tc>
+          <w:tcPr>
+            <w:tcW w:w="1429" w:type="dxa"/>
+          </w:tcPr>
+          <w:p>
+            <w:r>
+              <w:t>GET</w:t>
+            </w:r>
+          </w:p>
+        </w:tc>
+        <w:tc>
+          <w:tcPr>
+            <w:tcW w:w="2031" w:type="dxa"/>
+          </w:tcPr>
+          <w:p>
+            <w:r>
+              <w:rPr>
+                <w:rFonts w:ascii="Consolas" w:hAnsi="Consolas" w:cs="Consolas"/>
+                <w:color w:val="008000"/>
+                <w:sz w:val="19"/>
+                <w:szCs w:val="19"/>
+              </w:rPr>
+              <w:t xml:space="preserve">// GET: </w:t>
+            </w:r>
+            <w:proofErr w:type="spellStart"/>
+            <w:r>
+              <w:rPr>
+                <w:rFonts w:ascii="Consolas" w:hAnsi="Consolas" w:cs="Consolas"/>
+                <w:color w:val="008000"/>
+                <w:sz w:val="19"/>
+                <w:szCs w:val="19"/>
+              </w:rPr>
+              <w:t>MeetingRooms</w:t>
+            </w:r>
+            <w:proofErr w:type="spellEnd"/>
+            <w:r>
+              <w:rPr>
+                <w:rFonts w:ascii="Consolas" w:hAnsi="Consolas" w:cs="Consolas"/>
+                <w:color w:val="008000"/>
+                <w:sz w:val="19"/>
+                <w:szCs w:val="19"/>
+              </w:rPr>
+              <w:t>/Delete/5</w:t>
+            </w:r>
+          </w:p>
+        </w:tc>
+        <w:tc>
+          <w:tcPr>
+            <w:tcW w:w="2925" w:type="dxa"/>
+          </w:tcPr>
+          <w:p>
+            <w:r>
+              <w:t>https://localhost:44369/</w:t>
+            </w:r>
+            <w:r>
+              <w:t>Meeting Rooms</w:t>
+            </w:r>
+          </w:p>
+          <w:p/>
+        </w:tc>
+        <w:tc>
+          <w:tcPr>
+            <w:tcW w:w="2816" w:type="dxa"/>
+          </w:tcPr>
+          <w:p/>
+        </w:tc>
+        <w:tc>
+          <w:tcPr>
+            <w:tcW w:w="1412" w:type="dxa"/>
+          </w:tcPr>
+          <w:p/>
+        </w:tc>
+      </w:tr>
+      <w:tr>
+        <w:trPr>
+          <w:trHeight w:val="473"/>
+        </w:trPr>
+        <w:tc>
+          <w:tcPr>
+            <w:tcW w:w="1429" w:type="dxa"/>
+          </w:tcPr>
+          <w:p>
+            <w:r>
+              <w:t>GET</w:t>
+            </w:r>
+          </w:p>
+        </w:tc>
+        <w:tc>
+          <w:tcPr>
+            <w:tcW w:w="2031" w:type="dxa"/>
+          </w:tcPr>
+          <w:p>
+            <w:r>
+              <w:rPr>
+                <w:rFonts w:ascii="Consolas" w:hAnsi="Consolas" w:cs="Consolas"/>
+                <w:color w:val="008000"/>
+                <w:sz w:val="19"/>
+                <w:szCs w:val="19"/>
+              </w:rPr>
+              <w:t>// GET: Booking/Index</w:t>
+            </w:r>
+          </w:p>
+        </w:tc>
+        <w:tc>
+          <w:tcPr>
+            <w:tcW w:w="2925" w:type="dxa"/>
+          </w:tcPr>
+          <w:p>
+            <w:r>
+              <w:t>https://localhost:44369/</w:t>
+            </w:r>
+            <w:r>
+              <w:t>Booking/Index</w:t>
+            </w:r>
+          </w:p>
+          <w:p/>
+        </w:tc>
+        <w:tc>
+          <w:tcPr>
+            <w:tcW w:w="2816" w:type="dxa"/>
+          </w:tcPr>
+          <w:p/>
+        </w:tc>
+        <w:tc>
+          <w:tcPr>
+            <w:tcW w:w="1412" w:type="dxa"/>
+          </w:tcPr>
+          <w:p/>
+        </w:tc>
+      </w:tr>
+      <w:tr>
+        <w:trPr>
+          <w:trHeight w:val="487"/>
+        </w:trPr>
+        <w:tc>
+          <w:tcPr>
+            <w:tcW w:w="1429" w:type="dxa"/>
+          </w:tcPr>
+          <w:p>
+            <w:r>
+              <w:t>GET</w:t>
+            </w:r>
+          </w:p>
+        </w:tc>
+        <w:tc>
+          <w:tcPr>
+            <w:tcW w:w="2031" w:type="dxa"/>
+          </w:tcPr>
+          <w:p>
+            <w:r>
+              <w:rPr>
+                <w:rFonts w:ascii="Consolas" w:hAnsi="Consolas" w:cs="Consolas"/>
+                <w:color w:val="008000"/>
+                <w:sz w:val="19"/>
+                <w:szCs w:val="19"/>
+              </w:rPr>
+              <w:t>// GET: Booking/Create</w:t>
+            </w:r>
+          </w:p>
+        </w:tc>
+        <w:tc>
+          <w:tcPr>
+            <w:tcW w:w="2925" w:type="dxa"/>
+          </w:tcPr>
+          <w:p>
+            <w:r>
+              <w:t>https://localhost:44369/</w:t>
+            </w:r>
+            <w:r>
+              <w:t>Booking/Create</w:t>
+            </w:r>
+          </w:p>
+          <w:p/>
+        </w:tc>
+        <w:tc>
+          <w:tcPr>
+            <w:tcW w:w="2816" w:type="dxa"/>
+          </w:tcPr>
+          <w:p/>
+        </w:tc>
+        <w:tc>
+          <w:tcPr>
+            <w:tcW w:w="1412" w:type="dxa"/>
+          </w:tcPr>
+          <w:p/>
+        </w:tc>
+      </w:tr>
+      <w:tr>
+        <w:trPr>
+          <w:trHeight w:val="230"/>
+        </w:trPr>
+        <w:tc>
+          <w:tcPr>
+            <w:tcW w:w="1429" w:type="dxa"/>
+          </w:tcPr>
+          <w:p>
+            <w:r>
+              <w:t>POST</w:t>
+            </w:r>
+          </w:p>
+        </w:tc>
+        <w:tc>
+          <w:tcPr>
+            <w:tcW w:w="2031" w:type="dxa"/>
+          </w:tcPr>
+          <w:p>
+            <w:r>
+              <w:rPr>
+                <w:rFonts w:ascii="Consolas" w:hAnsi="Consolas" w:cs="Consolas"/>
+                <w:color w:val="008000"/>
+                <w:sz w:val="19"/>
+                <w:szCs w:val="19"/>
+              </w:rPr>
+              <w:t>// POST: Booking/CreateStep2</w:t>
+            </w:r>
+          </w:p>
+        </w:tc>
+        <w:tc>
+          <w:tcPr>
+            <w:tcW w:w="2925" w:type="dxa"/>
+          </w:tcPr>
+          <w:p>
+            <w:r>
+              <w:t>https://localhost:44369/</w:t>
+            </w:r>
+            <w:r>
+              <w:t>Booking/</w:t>
+            </w:r>
+          </w:p>
+        </w:tc>
+        <w:tc>
+          <w:tcPr>
+            <w:tcW w:w="2816" w:type="dxa"/>
+          </w:tcPr>
+          <w:p/>
+        </w:tc>
+        <w:tc>
+          <w:tcPr>
+            <w:tcW w:w="1412" w:type="dxa"/>
+          </w:tcPr>
+          <w:p/>
+        </w:tc>
+      </w:tr>
+      <w:tr>
+        <w:trPr>
+          <w:trHeight w:val="243"/>
+        </w:trPr>
+        <w:tc>
+          <w:tcPr>
+            <w:tcW w:w="1429" w:type="dxa"/>
+          </w:tcPr>
+          <w:p>
+            <w:r>
+              <w:t>POST</w:t>
+            </w:r>
+          </w:p>
+        </w:tc>
+        <w:tc>
+          <w:tcPr>
+            <w:tcW w:w="2031" w:type="dxa"/>
+          </w:tcPr>
+          <w:p>
+            <w:r>
+              <w:rPr>
+                <w:rFonts w:ascii="Consolas" w:hAnsi="Consolas" w:cs="Consolas"/>
+                <w:color w:val="008000"/>
+                <w:sz w:val="19"/>
+                <w:szCs w:val="19"/>
+              </w:rPr>
+              <w:t>// POST: Booking/</w:t>
+            </w:r>
+            <w:proofErr w:type="spellStart"/>
+            <w:r>
+              <w:rPr>
+                <w:rFonts w:ascii="Consolas" w:hAnsi="Consolas" w:cs="Consolas"/>
+                <w:color w:val="008000"/>
+                <w:sz w:val="19"/>
+                <w:szCs w:val="19"/>
+              </w:rPr>
+              <w:t>CreatePost</w:t>
+            </w:r>
+            <w:proofErr w:type="spellEnd"/>
+          </w:p>
+        </w:tc>
+        <w:tc>
+          <w:tcPr>
+            <w:tcW w:w="2925" w:type="dxa"/>
+          </w:tcPr>
+          <w:p>
+            <w:r>
+              <w:t>https://localhost:44369/</w:t>
+            </w:r>
+            <w:r>
+              <w:t>Booking/</w:t>
+            </w:r>
+          </w:p>
+        </w:tc>
+        <w:tc>
+          <w:tcPr>
+            <w:tcW w:w="2816" w:type="dxa"/>
+          </w:tcPr>
+          <w:p/>
+        </w:tc>
+        <w:tc>
+          <w:tcPr>
+            <w:tcW w:w="1412" w:type="dxa"/>
+          </w:tcPr>
+          <w:p/>
+        </w:tc>
+      </w:tr>
+      <w:tr>
+        <w:trPr>
+          <w:trHeight w:val="230"/>
+        </w:trPr>
+        <w:tc>
+          <w:tcPr>
+            <w:tcW w:w="1429" w:type="dxa"/>
+          </w:tcPr>
+          <w:p>
+            <w:r>
+              <w:t>GET</w:t>
+            </w:r>
+          </w:p>
+        </w:tc>
+        <w:tc>
+          <w:tcPr>
+            <w:tcW w:w="2031" w:type="dxa"/>
+          </w:tcPr>
+          <w:p>
+            <w:r>
+              <w:rPr>
+                <w:rFonts w:ascii="Consolas" w:hAnsi="Consolas" w:cs="Consolas"/>
+                <w:color w:val="008000"/>
+                <w:sz w:val="19"/>
+                <w:szCs w:val="19"/>
+              </w:rPr>
+              <w:t>// GET: Booking/Edit/5</w:t>
+            </w:r>
+          </w:p>
+        </w:tc>
+        <w:tc>
+          <w:tcPr>
+            <w:tcW w:w="2925" w:type="dxa"/>
+          </w:tcPr>
+          <w:p>
+            <w:r>
+              <w:t>https://localhost:44369/</w:t>
+            </w:r>
+            <w:r>
+              <w:t>Booking/</w:t>
+            </w:r>
+          </w:p>
+        </w:tc>
+        <w:tc>
+          <w:tcPr>
+            <w:tcW w:w="2816" w:type="dxa"/>
+          </w:tcPr>
+          <w:p/>
+        </w:tc>
+        <w:tc>
+          <w:tcPr>
+            <w:tcW w:w="1412" w:type="dxa"/>
+          </w:tcPr>
+          <w:p/>
+        </w:tc>
+      </w:tr>
+      <w:tr>
+        <w:trPr>
+          <w:trHeight w:val="230"/>
+        </w:trPr>
+        <w:tc>
+          <w:tcPr>
+            <w:tcW w:w="1429" w:type="dxa"/>
+          </w:tcPr>
+          <w:p>
+            <w:r>
+              <w:t>POST</w:t>
+            </w:r>
+          </w:p>
+        </w:tc>
+        <w:tc>
+          <w:tcPr>
+            <w:tcW w:w="2031" w:type="dxa"/>
+          </w:tcPr>
+          <w:p>
+            <w:r>
+              <w:rPr>
+                <w:rFonts w:ascii="Consolas" w:hAnsi="Consolas" w:cs="Consolas"/>
+                <w:color w:val="008000"/>
+                <w:sz w:val="19"/>
+                <w:szCs w:val="19"/>
+              </w:rPr>
+              <w:t>// POST: Booking/Edit/5</w:t>
+            </w:r>
+          </w:p>
+        </w:tc>
+        <w:tc>
+          <w:tcPr>
+            <w:tcW w:w="2925" w:type="dxa"/>
+          </w:tcPr>
+          <w:p>
+            <w:r>
+              <w:t>https://localhost:44369/</w:t>
+            </w:r>
+            <w:r>
+              <w:t>Booking/</w:t>
+            </w:r>
+          </w:p>
+        </w:tc>
+        <w:tc>
+          <w:tcPr>
+            <w:tcW w:w="2816" w:type="dxa"/>
+          </w:tcPr>
+          <w:p/>
+        </w:tc>
+        <w:tc>
+          <w:tcPr>
+            <w:tcW w:w="1412" w:type="dxa"/>
+          </w:tcPr>
+          <w:p/>
+        </w:tc>
+      </w:tr>
+      <w:tr>
+        <w:trPr>
+          <w:trHeight w:val="473"/>
+        </w:trPr>
+        <w:tc>
+          <w:tcPr>
+            <w:tcW w:w="1429" w:type="dxa"/>
+          </w:tcPr>
+          <w:p>
+            <w:r>
+              <w:t>DELETE</w:t>
+            </w:r>
+          </w:p>
+        </w:tc>
+        <w:tc>
+          <w:tcPr>
+            <w:tcW w:w="2031" w:type="dxa"/>
+          </w:tcPr>
+          <w:p>
+            <w:r>
+              <w:rPr>
+                <w:rFonts w:ascii="Consolas" w:hAnsi="Consolas" w:cs="Consolas"/>
+                <w:color w:val="008000"/>
+                <w:sz w:val="19"/>
+                <w:szCs w:val="19"/>
+              </w:rPr>
+              <w:t>// GET: Booking/Delete/5</w:t>
+            </w:r>
+          </w:p>
+        </w:tc>
+        <w:tc>
+          <w:tcPr>
+            <w:tcW w:w="2925" w:type="dxa"/>
+          </w:tcPr>
+          <w:p>
+            <w:r>
+              <w:t>https://localhost:44369/</w:t>
+            </w:r>
+            <w:r>
+              <w:t>Booking/</w:t>
+            </w:r>
+          </w:p>
+        </w:tc>
+        <w:tc>
+          <w:tcPr>
+            <w:tcW w:w="2816" w:type="dxa"/>
+          </w:tcPr>
+          <w:p/>
+        </w:tc>
+        <w:tc>
+          <w:tcPr>
+            <w:tcW w:w="1412" w:type="dxa"/>
+          </w:tcPr>
+          <w:p/>
+        </w:tc>
+      </w:tr>
+      <w:tr>
+        <w:trPr>
+          <w:trHeight w:val="406"/>
+        </w:trPr>
+        <w:tc>
+          <w:tcPr>
+            <w:tcW w:w="1429" w:type="dxa"/>
+          </w:tcPr>
+          <w:p/>
+        </w:tc>
+        <w:tc>
+          <w:tcPr>
+            <w:tcW w:w="2031" w:type="dxa"/>
+          </w:tcPr>
+          <w:p>
+            <w:r>
+              <w:rPr>
+                <w:rFonts w:ascii="Consolas" w:hAnsi="Consolas" w:cs="Consolas"/>
+                <w:color w:val="008000"/>
+                <w:sz w:val="19"/>
+                <w:szCs w:val="19"/>
+              </w:rPr>
+              <w:t>//Find Available Rooms when date and time are picked</w:t>
+            </w:r>
+          </w:p>
+        </w:tc>
+        <w:tc>
+          <w:tcPr>
+            <w:tcW w:w="2925" w:type="dxa"/>
+          </w:tcPr>
+          <w:p>
+            <w:r>
+              <w:t>https://localhost:44369/</w:t>
+            </w:r>
+            <w:r>
+              <w:t>Booking/</w:t>
+            </w:r>
+          </w:p>
+        </w:tc>
+        <w:tc>
+          <w:tcPr>
+            <w:tcW w:w="2816" w:type="dxa"/>
+          </w:tcPr>
+          <w:p/>
+        </w:tc>
+        <w:tc>
+          <w:tcPr>
+            <w:tcW w:w="1412" w:type="dxa"/>
+          </w:tcPr>
+          <w:p/>
+        </w:tc>
+      </w:tr>
+      <w:tr>
+        <w:trPr>
+          <w:trHeight w:val="392"/>
+        </w:trPr>
+        <w:tc>
+          <w:tcPr>
+            <w:tcW w:w="1429" w:type="dxa"/>
+          </w:tcPr>
+          <w:p/>
+        </w:tc>
+        <w:tc>
+          <w:tcPr>
+            <w:tcW w:w="2031" w:type="dxa"/>
+          </w:tcPr>
+          <w:p>
+            <w:r>
+              <w:rPr>
+                <w:rFonts w:ascii="Consolas" w:hAnsi="Consolas" w:cs="Consolas"/>
+                <w:color w:val="008000"/>
+                <w:sz w:val="19"/>
+                <w:szCs w:val="19"/>
+              </w:rPr>
+              <w:t>//populate start time dropdown list</w:t>
+            </w:r>
+          </w:p>
+        </w:tc>
+        <w:tc>
+          <w:tcPr>
+            <w:tcW w:w="2925" w:type="dxa"/>
+          </w:tcPr>
+          <w:p>
+            <w:r>
+              <w:t>https://localhost:44369/</w:t>
+            </w:r>
+            <w:r>
+              <w:t>Booking/</w:t>
+            </w:r>
+          </w:p>
+        </w:tc>
+        <w:tc>
+          <w:tcPr>
+            <w:tcW w:w="2816" w:type="dxa"/>
+          </w:tcPr>
+          <w:p/>
+        </w:tc>
+        <w:tc>
+          <w:tcPr>
+            <w:tcW w:w="1412" w:type="dxa"/>
+          </w:tcPr>
+          <w:p/>
+        </w:tc>
+      </w:tr>
+      <w:tr>
+        <w:trPr>
+          <w:trHeight w:val="243"/>
+        </w:trPr>
+        <w:tc>
+          <w:tcPr>
+            <w:tcW w:w="1429" w:type="dxa"/>
+          </w:tcPr>
+          <w:p/>
+        </w:tc>
+        <w:tc>
+          <w:tcPr>
+            <w:tcW w:w="2031" w:type="dxa"/>
+          </w:tcPr>
+          <w:p>
+            <w:r>
+              <w:rPr>
+                <w:rFonts w:ascii="Consolas" w:hAnsi="Consolas" w:cs="Consolas"/>
+                <w:color w:val="008000"/>
+                <w:sz w:val="19"/>
+                <w:szCs w:val="19"/>
+              </w:rPr>
+              <w:t>//populate end time dropdown list</w:t>
+            </w:r>
+          </w:p>
+        </w:tc>
+        <w:tc>
+          <w:tcPr>
+            <w:tcW w:w="2925" w:type="dxa"/>
+          </w:tcPr>
+          <w:p>
+            <w:r>
+              <w:t>https://localhost:44369/</w:t>
+            </w:r>
+            <w:r>
+              <w:t>Booking/</w:t>
+            </w:r>
+          </w:p>
+        </w:tc>
+        <w:tc>
+          <w:tcPr>
+            <w:tcW w:w="2816" w:type="dxa"/>
+          </w:tcPr>
+          <w:p/>
+        </w:tc>
+        <w:tc>
+          <w:tcPr>
+            <w:tcW w:w="1412" w:type="dxa"/>
+          </w:tcPr>
+          <w:p/>
+        </w:tc>
+      </w:tr>
+      <w:tr>
+        <w:trPr>
+          <w:trHeight w:val="230"/>
+        </w:trPr>
+        <w:tc>
+          <w:tcPr>
+            <w:tcW w:w="1429" w:type="dxa"/>
+          </w:tcPr>
+          <w:p/>
+        </w:tc>
+        <w:tc>
+          <w:tcPr>
+            <w:tcW w:w="2031" w:type="dxa"/>
+          </w:tcPr>
+          <w:p/>
+        </w:tc>
+        <w:tc>
+          <w:tcPr>
+            <w:tcW w:w="2925" w:type="dxa"/>
+          </w:tcPr>
+          <w:p/>
+        </w:tc>
+        <w:tc>
+          <w:tcPr>
+            <w:tcW w:w="2816" w:type="dxa"/>
+          </w:tcPr>
+          <w:p/>
+        </w:tc>
+        <w:tc>
+          <w:tcPr>
+            <w:tcW w:w="1412" w:type="dxa"/>
+          </w:tcPr>
+          <w:p/>
+        </w:tc>
+      </w:tr>
+      <w:bookmarkEnd w:id="1"/>
     </w:tbl>
+    <w:p/>
     <w:p/>
     <w:sectPr>
       <w:pgSz w:w="11906" w:h="16838"/>
@@ -4576,7 +6255,6 @@
     <w:lsdException w:name="HTML Sample" w:semiHidden="1" w:unhideWhenUsed="1"/>
     <w:lsdException w:name="HTML Typewriter" w:semiHidden="1" w:unhideWhenUsed="1"/>
     <w:lsdException w:name="HTML Variable" w:semiHidden="1" w:unhideWhenUsed="1"/>
-    <w:lsdException w:name="Normal Table" w:semiHidden="1" w:unhideWhenUsed="1"/>
     <w:lsdException w:name="annotation subject" w:semiHidden="1" w:unhideWhenUsed="1"/>
     <w:lsdException w:name="No List" w:semiHidden="1" w:unhideWhenUsed="1"/>
     <w:lsdException w:name="Outline List 1" w:semiHidden="1" w:unhideWhenUsed="1"/>
@@ -4620,10 +6298,8 @@
     <w:lsdException w:name="Table Elegant" w:semiHidden="1" w:unhideWhenUsed="1"/>
     <w:lsdException w:name="Table Professional" w:semiHidden="1" w:unhideWhenUsed="1"/>
     <w:lsdException w:name="Table Subtle 1" w:semiHidden="1" w:unhideWhenUsed="1"/>
-    <w:lsdException w:name="Table Subtle 2" w:semiHidden="1" w:unhideWhenUsed="1"/>
     <w:lsdException w:name="Table Web 1" w:semiHidden="1" w:unhideWhenUsed="1"/>
     <w:lsdException w:name="Table Web 2" w:semiHidden="1" w:unhideWhenUsed="1"/>
-    <w:lsdException w:name="Table Web 3" w:semiHidden="1" w:unhideWhenUsed="1"/>
     <w:lsdException w:name="Balloon Text" w:semiHidden="1" w:unhideWhenUsed="1"/>
     <w:lsdException w:name="Table Grid" w:uiPriority="39"/>
     <w:lsdException w:name="Table Theme" w:semiHidden="1" w:unhideWhenUsed="1"/>
@@ -5022,6 +6698,17 @@
       <w:contextualSpacing/>
     </w:pPr>
   </w:style>
+  <w:style w:type="character" w:styleId="Hyperlink">
+    <w:name w:val="Hyperlink"/>
+    <w:basedOn w:val="DefaultParagraphFont"/>
+    <w:uiPriority w:val="99"/>
+    <w:unhideWhenUsed/>
+    <w:rsid w:val="00D22743"/>
+    <w:rPr>
+      <w:color w:val="0563C1" w:themeColor="hyperlink"/>
+      <w:u w:val="single"/>
+    </w:rPr>
+  </w:style>
 </w:styles>
 </file>
 
@@ -5291,7 +6978,7 @@
 </file>
 
 <file path=customXml/itemProps1.xml><?xml version="1.0" encoding="utf-8"?>
-<ds:datastoreItem xmlns:ds="http://schemas.openxmlformats.org/officeDocument/2006/customXml" ds:itemID="{91D79DFF-76A0-41E0-95B3-535B542AFB49}">
+<ds:datastoreItem xmlns:ds="http://schemas.openxmlformats.org/officeDocument/2006/customXml" ds:itemID="{1740511B-7293-43EE-BB95-3D7FCA85B0B9}">
   <ds:schemaRefs>
     <ds:schemaRef ds:uri="http://schemas.openxmlformats.org/officeDocument/2006/bibliography"/>
   </ds:schemaRefs>

</xml_diff>

<commit_message>
Bootstrap, Index, Booking Controller, project Doc Test updates
</commit_message>
<xml_diff>
--- a/EAD CA2 Project Documentation.docx
+++ b/EAD CA2 Project Documentation.docx
@@ -938,8 +938,6 @@
                 <w:szCs w:val="22"/>
               </w:rPr>
             </w:pPr>
-            <w:bookmarkStart w:id="0" w:name="_GoBack"/>
-            <w:bookmarkEnd w:id="0"/>
             <w:r>
               <w:rPr>
                 <w:rFonts w:ascii="Calibri" w:hAnsi="Calibri" w:cs="Calibri"/>
@@ -2970,67 +2968,96 @@
           <w:tcPr>
             <w:tcW w:w="3485" w:type="dxa"/>
           </w:tcPr>
-          <w:p/>
-          <w:p/>
-        </w:tc>
-        <w:tc>
-          <w:tcPr>
-            <w:tcW w:w="3485" w:type="dxa"/>
-          </w:tcPr>
-          <w:p/>
+          <w:p>
+            <w:r>
+              <w:t>Login</w:t>
+            </w:r>
+          </w:p>
+        </w:tc>
+        <w:tc>
+          <w:tcPr>
+            <w:tcW w:w="3485" w:type="dxa"/>
+          </w:tcPr>
+          <w:p>
+            <w:r>
+              <w:t>Login successfully</w:t>
+            </w:r>
+          </w:p>
         </w:tc>
         <w:tc>
           <w:tcPr>
             <w:tcW w:w="3486" w:type="dxa"/>
             <w:shd w:val="clear" w:color="auto" w:fill="92D050"/>
           </w:tcPr>
-          <w:p/>
-        </w:tc>
-      </w:tr>
-      <w:tr>
-        <w:tc>
-          <w:tcPr>
-            <w:tcW w:w="3485" w:type="dxa"/>
-          </w:tcPr>
-          <w:p>
-            <w:r>
-              <w:t>Login</w:t>
-            </w:r>
-          </w:p>
-        </w:tc>
-        <w:tc>
-          <w:tcPr>
-            <w:tcW w:w="3485" w:type="dxa"/>
-          </w:tcPr>
           <w:p>
             <w:r>
               <w:t>Login successfully</w:t>
             </w:r>
+            <w:r>
+              <w:t>. Register changes to</w:t>
+            </w:r>
+            <w:r>
+              <w:t xml:space="preserve"> “Welcome Sue Jones”</w:t>
+            </w:r>
+            <w:r>
+              <w:t xml:space="preserve"> Logon changes to Logoff.</w:t>
+            </w:r>
+          </w:p>
+        </w:tc>
+      </w:tr>
+      <w:tr>
+        <w:tc>
+          <w:tcPr>
+            <w:tcW w:w="3485" w:type="dxa"/>
+          </w:tcPr>
+          <w:p>
+            <w:r>
+              <w:t>Read Meeting Room - verify data</w:t>
+            </w:r>
+          </w:p>
+        </w:tc>
+        <w:tc>
+          <w:tcPr>
+            <w:tcW w:w="3485" w:type="dxa"/>
+          </w:tcPr>
+          <w:p>
+            <w:r>
+              <w:t>Can access &amp; view Meeting Room tab</w:t>
+            </w:r>
           </w:p>
         </w:tc>
         <w:tc>
           <w:tcPr>
             <w:tcW w:w="3486" w:type="dxa"/>
-          </w:tcPr>
-          <w:p/>
-        </w:tc>
-      </w:tr>
-      <w:tr>
-        <w:tc>
-          <w:tcPr>
-            <w:tcW w:w="3485" w:type="dxa"/>
-          </w:tcPr>
-          <w:p>
-            <w:r>
-              <w:t>Read Meeting Room - verify data</w:t>
-            </w:r>
-          </w:p>
-        </w:tc>
-        <w:tc>
-          <w:tcPr>
-            <w:tcW w:w="3485" w:type="dxa"/>
-          </w:tcPr>
-          <w:p/>
+            <w:shd w:val="clear" w:color="auto" w:fill="FF0000"/>
+          </w:tcPr>
+          <w:p>
+            <w:r>
+              <w:t>Cannot access Meeting room tab: timing out…</w:t>
+            </w:r>
+          </w:p>
+        </w:tc>
+      </w:tr>
+      <w:tr>
+        <w:tc>
+          <w:tcPr>
+            <w:tcW w:w="3485" w:type="dxa"/>
+          </w:tcPr>
+          <w:p>
+            <w:r>
+              <w:t>Create Meeting Rooms</w:t>
+            </w:r>
+          </w:p>
+        </w:tc>
+        <w:tc>
+          <w:tcPr>
+            <w:tcW w:w="3485" w:type="dxa"/>
+          </w:tcPr>
+          <w:p>
+            <w:r>
+              <w:t>Cannot create if another room with same name exists</w:t>
+            </w:r>
+          </w:p>
         </w:tc>
         <w:tc>
           <w:tcPr>
@@ -3046,17 +3073,17 @@
           </w:tcPr>
           <w:p>
             <w:r>
-              <w:t>Create Meeting Rooms</w:t>
-            </w:r>
-          </w:p>
-        </w:tc>
-        <w:tc>
-          <w:tcPr>
-            <w:tcW w:w="3485" w:type="dxa"/>
-          </w:tcPr>
-          <w:p>
-            <w:r>
-              <w:t>Cannot create if another room with same name exists</w:t>
+              <w:t>Update Meeting Room - change data and check data update</w:t>
+            </w:r>
+          </w:p>
+        </w:tc>
+        <w:tc>
+          <w:tcPr>
+            <w:tcW w:w="3485" w:type="dxa"/>
+          </w:tcPr>
+          <w:p>
+            <w:r>
+              <w:t>Cannot update if another meeting room has the same name</w:t>
             </w:r>
           </w:p>
         </w:tc>
@@ -3074,17 +3101,17 @@
           </w:tcPr>
           <w:p>
             <w:r>
-              <w:t>Update Meeting Room - change data and check data update</w:t>
-            </w:r>
-          </w:p>
-        </w:tc>
-        <w:tc>
-          <w:tcPr>
-            <w:tcW w:w="3485" w:type="dxa"/>
-          </w:tcPr>
-          <w:p>
-            <w:r>
-              <w:t>Cannot update if another meeting room has the same name</w:t>
+              <w:t>Delete Meeting Room - delete Meeting Room and check data update</w:t>
+            </w:r>
+          </w:p>
+        </w:tc>
+        <w:tc>
+          <w:tcPr>
+            <w:tcW w:w="3485" w:type="dxa"/>
+          </w:tcPr>
+          <w:p>
+            <w:r>
+              <w:t>Cannot delete if a meeting is happening in that room in the future</w:t>
             </w:r>
           </w:p>
         </w:tc>
@@ -3102,19 +3129,15 @@
           </w:tcPr>
           <w:p>
             <w:r>
-              <w:t>Delete Meeting Room - delete Meeting Room and check data update</w:t>
-            </w:r>
-          </w:p>
-        </w:tc>
-        <w:tc>
-          <w:tcPr>
-            <w:tcW w:w="3485" w:type="dxa"/>
-          </w:tcPr>
-          <w:p>
-            <w:r>
-              <w:t>Cannot delete if a meeting is happening in that room in the future</w:t>
-            </w:r>
-          </w:p>
+              <w:t>View all future bookings for all users</w:t>
+            </w:r>
+          </w:p>
+        </w:tc>
+        <w:tc>
+          <w:tcPr>
+            <w:tcW w:w="3485" w:type="dxa"/>
+          </w:tcPr>
+          <w:p/>
         </w:tc>
         <w:tc>
           <w:tcPr>
@@ -3130,7 +3153,7 @@
           </w:tcPr>
           <w:p>
             <w:r>
-              <w:t>View all future bookings for all users</w:t>
+              <w:t>View meeting rooms details</w:t>
             </w:r>
           </w:p>
         </w:tc>
@@ -3154,15 +3177,19 @@
           </w:tcPr>
           <w:p>
             <w:r>
-              <w:t>View meeting rooms details</w:t>
-            </w:r>
-          </w:p>
-        </w:tc>
-        <w:tc>
-          <w:tcPr>
-            <w:tcW w:w="3485" w:type="dxa"/>
-          </w:tcPr>
-          <w:p/>
+              <w:t>Find room for booking</w:t>
+            </w:r>
+          </w:p>
+        </w:tc>
+        <w:tc>
+          <w:tcPr>
+            <w:tcW w:w="3485" w:type="dxa"/>
+          </w:tcPr>
+          <w:p>
+            <w:r>
+              <w:t>Only if date in future + on weekdays + from 8 to 5</w:t>
+            </w:r>
+          </w:p>
         </w:tc>
         <w:tc>
           <w:tcPr>
@@ -3170,25 +3197,27 @@
           </w:tcPr>
           <w:p/>
         </w:tc>
-      </w:tr>
-      <w:tr>
-        <w:tc>
-          <w:tcPr>
-            <w:tcW w:w="3485" w:type="dxa"/>
-          </w:tcPr>
-          <w:p>
-            <w:r>
-              <w:t>Find room for booking</w:t>
-            </w:r>
-          </w:p>
-        </w:tc>
-        <w:tc>
-          <w:tcPr>
-            <w:tcW w:w="3485" w:type="dxa"/>
-          </w:tcPr>
-          <w:p>
-            <w:r>
-              <w:t>Only if date in future + on weekdays + from 8 to 5</w:t>
+        <w:bookmarkStart w:id="0" w:name="_GoBack"/>
+        <w:bookmarkEnd w:id="0"/>
+      </w:tr>
+      <w:tr>
+        <w:tc>
+          <w:tcPr>
+            <w:tcW w:w="3485" w:type="dxa"/>
+          </w:tcPr>
+          <w:p>
+            <w:r>
+              <w:t>Book a room</w:t>
+            </w:r>
+          </w:p>
+        </w:tc>
+        <w:tc>
+          <w:tcPr>
+            <w:tcW w:w="3485" w:type="dxa"/>
+          </w:tcPr>
+          <w:p>
+            <w:r>
+              <w:t>Only if not already booked</w:t>
             </w:r>
           </w:p>
         </w:tc>
@@ -3206,19 +3235,15 @@
           </w:tcPr>
           <w:p>
             <w:r>
-              <w:t>Book a room</w:t>
-            </w:r>
-          </w:p>
-        </w:tc>
-        <w:tc>
-          <w:tcPr>
-            <w:tcW w:w="3485" w:type="dxa"/>
-          </w:tcPr>
-          <w:p>
-            <w:r>
-              <w:t>Only if not already booked</w:t>
-            </w:r>
-          </w:p>
+              <w:t>Update a booking for any user</w:t>
+            </w:r>
+          </w:p>
+        </w:tc>
+        <w:tc>
+          <w:tcPr>
+            <w:tcW w:w="3485" w:type="dxa"/>
+          </w:tcPr>
+          <w:p/>
         </w:tc>
         <w:tc>
           <w:tcPr>
@@ -3234,7 +3259,7 @@
           </w:tcPr>
           <w:p>
             <w:r>
-              <w:t>Update a booking for any user</w:t>
+              <w:t>Delete a booking for any user</w:t>
             </w:r>
           </w:p>
         </w:tc>
@@ -3258,21 +3283,33 @@
           </w:tcPr>
           <w:p>
             <w:r>
-              <w:t>Delete a booking for any user</w:t>
-            </w:r>
-          </w:p>
-        </w:tc>
-        <w:tc>
-          <w:tcPr>
-            <w:tcW w:w="3485" w:type="dxa"/>
-          </w:tcPr>
-          <w:p/>
+              <w:t>Logoff User</w:t>
+            </w:r>
+          </w:p>
+        </w:tc>
+        <w:tc>
+          <w:tcPr>
+            <w:tcW w:w="3485" w:type="dxa"/>
+          </w:tcPr>
+          <w:p>
+            <w:r>
+              <w:t>User Logoff</w:t>
+            </w:r>
+          </w:p>
         </w:tc>
         <w:tc>
           <w:tcPr>
             <w:tcW w:w="3486" w:type="dxa"/>
-          </w:tcPr>
-          <w:p/>
+            <w:shd w:val="clear" w:color="auto" w:fill="92D050"/>
+          </w:tcPr>
+          <w:p>
+            <w:r>
+              <w:t>User Log</w:t>
+            </w:r>
+            <w:r>
+              <w:t>ged off. Welcome user name changes to Register &amp; Logoff changes to Logon</w:t>
+            </w:r>
+          </w:p>
         </w:tc>
       </w:tr>
       <w:tr>
@@ -3296,6 +3333,7 @@
                 <w:sz w:val="24"/>
                 <w:szCs w:val="24"/>
               </w:rPr>
+              <w:lastRenderedPageBreak/>
               <w:t>Tests: User</w:t>
             </w:r>
           </w:p>
@@ -3380,7 +3418,6 @@
           </w:tcPr>
           <w:p>
             <w:r>
-              <w:lastRenderedPageBreak/>
               <w:t>Login</w:t>
             </w:r>
           </w:p>
@@ -3951,8 +3988,8 @@
         <w:tblLook w:val="04A0" w:firstRow="1" w:lastRow="0" w:firstColumn="1" w:lastColumn="0" w:noHBand="0" w:noVBand="1"/>
       </w:tblPr>
       <w:tblGrid>
-        <w:gridCol w:w="1429"/>
-        <w:gridCol w:w="2031"/>
+        <w:gridCol w:w="1129"/>
+        <w:gridCol w:w="2331"/>
         <w:gridCol w:w="2925"/>
         <w:gridCol w:w="2816"/>
         <w:gridCol w:w="1415"/>
@@ -3984,7 +4021,6 @@
                 <w:szCs w:val="28"/>
                 <w:u w:val="single"/>
               </w:rPr>
-              <w:lastRenderedPageBreak/>
               <w:t>URI Definition &amp; Test Table</w:t>
             </w:r>
           </w:p>
@@ -3996,7 +4032,7 @@
         </w:trPr>
         <w:tc>
           <w:tcPr>
-            <w:tcW w:w="1429" w:type="dxa"/>
+            <w:tcW w:w="1129" w:type="dxa"/>
           </w:tcPr>
           <w:p>
             <w:r>
@@ -4006,7 +4042,7 @@
         </w:tc>
         <w:tc>
           <w:tcPr>
-            <w:tcW w:w="2031" w:type="dxa"/>
+            <w:tcW w:w="2331" w:type="dxa"/>
           </w:tcPr>
           <w:p/>
         </w:tc>
@@ -4032,7 +4068,7 @@
         </w:tc>
         <w:tc>
           <w:tcPr>
-            <w:tcW w:w="1412" w:type="dxa"/>
+            <w:tcW w:w="1415" w:type="dxa"/>
           </w:tcPr>
           <w:p>
             <w:r>
@@ -4047,7 +4083,7 @@
         </w:trPr>
         <w:tc>
           <w:tcPr>
-            <w:tcW w:w="1429" w:type="dxa"/>
+            <w:tcW w:w="1129" w:type="dxa"/>
           </w:tcPr>
           <w:p>
             <w:r>
@@ -4057,7 +4093,7 @@
         </w:tc>
         <w:tc>
           <w:tcPr>
-            <w:tcW w:w="2031" w:type="dxa"/>
+            <w:tcW w:w="2331" w:type="dxa"/>
           </w:tcPr>
           <w:p>
             <w:r>
@@ -4108,7 +4144,7 @@
         </w:tc>
         <w:tc>
           <w:tcPr>
-            <w:tcW w:w="1412" w:type="dxa"/>
+            <w:tcW w:w="1415" w:type="dxa"/>
           </w:tcPr>
           <w:p/>
         </w:tc>
@@ -4119,7 +4155,7 @@
         </w:trPr>
         <w:tc>
           <w:tcPr>
-            <w:tcW w:w="1429" w:type="dxa"/>
+            <w:tcW w:w="1129" w:type="dxa"/>
           </w:tcPr>
           <w:p>
             <w:r>
@@ -4129,7 +4165,7 @@
         </w:tc>
         <w:tc>
           <w:tcPr>
-            <w:tcW w:w="2031" w:type="dxa"/>
+            <w:tcW w:w="2331" w:type="dxa"/>
           </w:tcPr>
           <w:p>
             <w:r>
@@ -4189,7 +4225,7 @@
         </w:tc>
         <w:tc>
           <w:tcPr>
-            <w:tcW w:w="1412" w:type="dxa"/>
+            <w:tcW w:w="1415" w:type="dxa"/>
           </w:tcPr>
           <w:p/>
         </w:tc>
@@ -4200,7 +4236,7 @@
         </w:trPr>
         <w:tc>
           <w:tcPr>
-            <w:tcW w:w="1429" w:type="dxa"/>
+            <w:tcW w:w="1129" w:type="dxa"/>
           </w:tcPr>
           <w:p>
             <w:r>
@@ -4210,7 +4246,7 @@
         </w:tc>
         <w:tc>
           <w:tcPr>
-            <w:tcW w:w="2031" w:type="dxa"/>
+            <w:tcW w:w="2331" w:type="dxa"/>
           </w:tcPr>
           <w:p>
             <w:r>
@@ -4275,7 +4311,7 @@
         </w:tc>
         <w:tc>
           <w:tcPr>
-            <w:tcW w:w="1412" w:type="dxa"/>
+            <w:tcW w:w="1415" w:type="dxa"/>
           </w:tcPr>
           <w:p/>
         </w:tc>
@@ -4286,7 +4322,7 @@
         </w:trPr>
         <w:tc>
           <w:tcPr>
-            <w:tcW w:w="1429" w:type="dxa"/>
+            <w:tcW w:w="1129" w:type="dxa"/>
           </w:tcPr>
           <w:p>
             <w:r>
@@ -4296,7 +4332,7 @@
         </w:tc>
         <w:tc>
           <w:tcPr>
-            <w:tcW w:w="2031" w:type="dxa"/>
+            <w:tcW w:w="2331" w:type="dxa"/>
           </w:tcPr>
           <w:p>
             <w:r>
@@ -4356,7 +4392,7 @@
         </w:tc>
         <w:tc>
           <w:tcPr>
-            <w:tcW w:w="1412" w:type="dxa"/>
+            <w:tcW w:w="1415" w:type="dxa"/>
           </w:tcPr>
           <w:p/>
         </w:tc>
@@ -4367,7 +4403,7 @@
         </w:trPr>
         <w:tc>
           <w:tcPr>
-            <w:tcW w:w="1429" w:type="dxa"/>
+            <w:tcW w:w="1129" w:type="dxa"/>
           </w:tcPr>
           <w:p>
             <w:r>
@@ -4377,7 +4413,7 @@
         </w:tc>
         <w:tc>
           <w:tcPr>
-            <w:tcW w:w="2031" w:type="dxa"/>
+            <w:tcW w:w="2331" w:type="dxa"/>
           </w:tcPr>
           <w:p>
             <w:r>
@@ -4433,7 +4469,7 @@
         </w:tc>
         <w:tc>
           <w:tcPr>
-            <w:tcW w:w="1412" w:type="dxa"/>
+            <w:tcW w:w="1415" w:type="dxa"/>
           </w:tcPr>
           <w:p/>
         </w:tc>
@@ -4444,7 +4480,7 @@
         </w:trPr>
         <w:tc>
           <w:tcPr>
-            <w:tcW w:w="1429" w:type="dxa"/>
+            <w:tcW w:w="1129" w:type="dxa"/>
           </w:tcPr>
           <w:p>
             <w:r>
@@ -4454,7 +4490,7 @@
         </w:tc>
         <w:tc>
           <w:tcPr>
-            <w:tcW w:w="2031" w:type="dxa"/>
+            <w:tcW w:w="2331" w:type="dxa"/>
           </w:tcPr>
           <w:p>
             <w:r>
@@ -4510,7 +4546,7 @@
         </w:tc>
         <w:tc>
           <w:tcPr>
-            <w:tcW w:w="1412" w:type="dxa"/>
+            <w:tcW w:w="1415" w:type="dxa"/>
           </w:tcPr>
           <w:p/>
         </w:tc>
@@ -4521,7 +4557,7 @@
         </w:trPr>
         <w:tc>
           <w:tcPr>
-            <w:tcW w:w="1429" w:type="dxa"/>
+            <w:tcW w:w="1129" w:type="dxa"/>
           </w:tcPr>
           <w:p>
             <w:r>
@@ -4531,7 +4567,7 @@
         </w:tc>
         <w:tc>
           <w:tcPr>
-            <w:tcW w:w="2031" w:type="dxa"/>
+            <w:tcW w:w="2331" w:type="dxa"/>
           </w:tcPr>
           <w:p>
             <w:r>
@@ -4587,7 +4623,7 @@
         </w:tc>
         <w:tc>
           <w:tcPr>
-            <w:tcW w:w="1412" w:type="dxa"/>
+            <w:tcW w:w="1415" w:type="dxa"/>
           </w:tcPr>
           <w:p/>
         </w:tc>
@@ -4598,7 +4634,7 @@
         </w:trPr>
         <w:tc>
           <w:tcPr>
-            <w:tcW w:w="1429" w:type="dxa"/>
+            <w:tcW w:w="1129" w:type="dxa"/>
           </w:tcPr>
           <w:p>
             <w:r>
@@ -4608,7 +4644,7 @@
         </w:tc>
         <w:tc>
           <w:tcPr>
-            <w:tcW w:w="2031" w:type="dxa"/>
+            <w:tcW w:w="2331" w:type="dxa"/>
           </w:tcPr>
           <w:p>
             <w:r>
@@ -4644,7 +4680,7 @@
         </w:tc>
         <w:tc>
           <w:tcPr>
-            <w:tcW w:w="1412" w:type="dxa"/>
+            <w:tcW w:w="1415" w:type="dxa"/>
           </w:tcPr>
           <w:p/>
         </w:tc>
@@ -4655,7 +4691,7 @@
         </w:trPr>
         <w:tc>
           <w:tcPr>
-            <w:tcW w:w="1429" w:type="dxa"/>
+            <w:tcW w:w="1129" w:type="dxa"/>
           </w:tcPr>
           <w:p>
             <w:r>
@@ -4665,7 +4701,7 @@
         </w:tc>
         <w:tc>
           <w:tcPr>
-            <w:tcW w:w="2031" w:type="dxa"/>
+            <w:tcW w:w="2331" w:type="dxa"/>
           </w:tcPr>
           <w:p>
             <w:r>
@@ -4701,7 +4737,7 @@
         </w:tc>
         <w:tc>
           <w:tcPr>
-            <w:tcW w:w="1412" w:type="dxa"/>
+            <w:tcW w:w="1415" w:type="dxa"/>
           </w:tcPr>
           <w:p/>
         </w:tc>
@@ -4712,7 +4748,7 @@
         </w:trPr>
         <w:tc>
           <w:tcPr>
-            <w:tcW w:w="1429" w:type="dxa"/>
+            <w:tcW w:w="1129" w:type="dxa"/>
           </w:tcPr>
           <w:p>
             <w:r>
@@ -4722,7 +4758,7 @@
         </w:tc>
         <w:tc>
           <w:tcPr>
-            <w:tcW w:w="2031" w:type="dxa"/>
+            <w:tcW w:w="2331" w:type="dxa"/>
           </w:tcPr>
           <w:p>
             <w:r>
@@ -4757,7 +4793,7 @@
         </w:tc>
         <w:tc>
           <w:tcPr>
-            <w:tcW w:w="1412" w:type="dxa"/>
+            <w:tcW w:w="1415" w:type="dxa"/>
           </w:tcPr>
           <w:p/>
         </w:tc>
@@ -4768,7 +4804,7 @@
         </w:trPr>
         <w:tc>
           <w:tcPr>
-            <w:tcW w:w="1429" w:type="dxa"/>
+            <w:tcW w:w="1129" w:type="dxa"/>
           </w:tcPr>
           <w:p>
             <w:r>
@@ -4778,7 +4814,7 @@
         </w:tc>
         <w:tc>
           <w:tcPr>
-            <w:tcW w:w="2031" w:type="dxa"/>
+            <w:tcW w:w="2331" w:type="dxa"/>
           </w:tcPr>
           <w:p>
             <w:r>
@@ -4824,7 +4860,7 @@
         </w:tc>
         <w:tc>
           <w:tcPr>
-            <w:tcW w:w="1412" w:type="dxa"/>
+            <w:tcW w:w="1415" w:type="dxa"/>
           </w:tcPr>
           <w:p/>
         </w:tc>
@@ -4835,7 +4871,7 @@
         </w:trPr>
         <w:tc>
           <w:tcPr>
-            <w:tcW w:w="1429" w:type="dxa"/>
+            <w:tcW w:w="1129" w:type="dxa"/>
           </w:tcPr>
           <w:p>
             <w:r>
@@ -4845,7 +4881,7 @@
         </w:tc>
         <w:tc>
           <w:tcPr>
-            <w:tcW w:w="2031" w:type="dxa"/>
+            <w:tcW w:w="2331" w:type="dxa"/>
           </w:tcPr>
           <w:p>
             <w:r>
@@ -4880,7 +4916,7 @@
         </w:tc>
         <w:tc>
           <w:tcPr>
-            <w:tcW w:w="1412" w:type="dxa"/>
+            <w:tcW w:w="1415" w:type="dxa"/>
           </w:tcPr>
           <w:p/>
         </w:tc>
@@ -4891,7 +4927,7 @@
         </w:trPr>
         <w:tc>
           <w:tcPr>
-            <w:tcW w:w="1429" w:type="dxa"/>
+            <w:tcW w:w="1129" w:type="dxa"/>
           </w:tcPr>
           <w:p>
             <w:r>
@@ -4901,7 +4937,7 @@
         </w:tc>
         <w:tc>
           <w:tcPr>
-            <w:tcW w:w="2031" w:type="dxa"/>
+            <w:tcW w:w="2331" w:type="dxa"/>
           </w:tcPr>
           <w:p>
             <w:r>
@@ -4936,7 +4972,7 @@
         </w:tc>
         <w:tc>
           <w:tcPr>
-            <w:tcW w:w="1412" w:type="dxa"/>
+            <w:tcW w:w="1415" w:type="dxa"/>
           </w:tcPr>
           <w:p/>
         </w:tc>
@@ -4947,7 +4983,7 @@
         </w:trPr>
         <w:tc>
           <w:tcPr>
-            <w:tcW w:w="1429" w:type="dxa"/>
+            <w:tcW w:w="1129" w:type="dxa"/>
           </w:tcPr>
           <w:p>
             <w:r>
@@ -4957,7 +4993,7 @@
         </w:tc>
         <w:tc>
           <w:tcPr>
-            <w:tcW w:w="2031" w:type="dxa"/>
+            <w:tcW w:w="2331" w:type="dxa"/>
           </w:tcPr>
           <w:p>
             <w:r>
@@ -4992,7 +5028,7 @@
         </w:tc>
         <w:tc>
           <w:tcPr>
-            <w:tcW w:w="1412" w:type="dxa"/>
+            <w:tcW w:w="1415" w:type="dxa"/>
           </w:tcPr>
           <w:p/>
         </w:tc>
@@ -5003,13 +5039,13 @@
         </w:trPr>
         <w:tc>
           <w:tcPr>
-            <w:tcW w:w="1429" w:type="dxa"/>
-          </w:tcPr>
-          <w:p/>
-        </w:tc>
-        <w:tc>
-          <w:tcPr>
-            <w:tcW w:w="2031" w:type="dxa"/>
+            <w:tcW w:w="1129" w:type="dxa"/>
+          </w:tcPr>
+          <w:p/>
+        </w:tc>
+        <w:tc>
+          <w:tcPr>
+            <w:tcW w:w="2331" w:type="dxa"/>
           </w:tcPr>
           <w:p>
             <w:r>
@@ -5044,7 +5080,7 @@
         </w:tc>
         <w:tc>
           <w:tcPr>
-            <w:tcW w:w="1412" w:type="dxa"/>
+            <w:tcW w:w="1415" w:type="dxa"/>
           </w:tcPr>
           <w:p/>
         </w:tc>
@@ -5055,13 +5091,13 @@
         </w:trPr>
         <w:tc>
           <w:tcPr>
-            <w:tcW w:w="1429" w:type="dxa"/>
-          </w:tcPr>
-          <w:p/>
-        </w:tc>
-        <w:tc>
-          <w:tcPr>
-            <w:tcW w:w="2031" w:type="dxa"/>
+            <w:tcW w:w="1129" w:type="dxa"/>
+          </w:tcPr>
+          <w:p/>
+        </w:tc>
+        <w:tc>
+          <w:tcPr>
+            <w:tcW w:w="2331" w:type="dxa"/>
           </w:tcPr>
           <w:p>
             <w:r>
@@ -5096,7 +5132,7 @@
         </w:tc>
         <w:tc>
           <w:tcPr>
-            <w:tcW w:w="1412" w:type="dxa"/>
+            <w:tcW w:w="1415" w:type="dxa"/>
           </w:tcPr>
           <w:p/>
         </w:tc>
@@ -5107,13 +5143,13 @@
         </w:trPr>
         <w:tc>
           <w:tcPr>
-            <w:tcW w:w="1429" w:type="dxa"/>
-          </w:tcPr>
-          <w:p/>
-        </w:tc>
-        <w:tc>
-          <w:tcPr>
-            <w:tcW w:w="2031" w:type="dxa"/>
+            <w:tcW w:w="1129" w:type="dxa"/>
+          </w:tcPr>
+          <w:p/>
+        </w:tc>
+        <w:tc>
+          <w:tcPr>
+            <w:tcW w:w="2331" w:type="dxa"/>
           </w:tcPr>
           <w:p>
             <w:r>
@@ -5148,7 +5184,7 @@
         </w:tc>
         <w:tc>
           <w:tcPr>
-            <w:tcW w:w="1412" w:type="dxa"/>
+            <w:tcW w:w="1415" w:type="dxa"/>
           </w:tcPr>
           <w:p/>
         </w:tc>
@@ -5159,13 +5195,13 @@
         </w:trPr>
         <w:tc>
           <w:tcPr>
-            <w:tcW w:w="1429" w:type="dxa"/>
-          </w:tcPr>
-          <w:p/>
-        </w:tc>
-        <w:tc>
-          <w:tcPr>
-            <w:tcW w:w="2031" w:type="dxa"/>
+            <w:tcW w:w="1129" w:type="dxa"/>
+          </w:tcPr>
+          <w:p/>
+        </w:tc>
+        <w:tc>
+          <w:tcPr>
+            <w:tcW w:w="2331" w:type="dxa"/>
           </w:tcPr>
           <w:p/>
         </w:tc>
@@ -5183,7 +5219,7 @@
         </w:tc>
         <w:tc>
           <w:tcPr>
-            <w:tcW w:w="1412" w:type="dxa"/>
+            <w:tcW w:w="1415" w:type="dxa"/>
           </w:tcPr>
           <w:p/>
         </w:tc>
@@ -6709,6 +6745,36 @@
       <w:u w:val="single"/>
     </w:rPr>
   </w:style>
+  <w:style w:type="paragraph" w:styleId="BalloonText">
+    <w:name w:val="Balloon Text"/>
+    <w:basedOn w:val="Normal"/>
+    <w:link w:val="BalloonTextChar"/>
+    <w:uiPriority w:val="99"/>
+    <w:semiHidden/>
+    <w:unhideWhenUsed/>
+    <w:rsid w:val="004E3FF7"/>
+    <w:pPr>
+      <w:spacing w:after="0" w:line="240" w:lineRule="auto"/>
+    </w:pPr>
+    <w:rPr>
+      <w:rFonts w:ascii="Segoe UI" w:hAnsi="Segoe UI" w:cs="Segoe UI"/>
+      <w:sz w:val="18"/>
+      <w:szCs w:val="18"/>
+    </w:rPr>
+  </w:style>
+  <w:style w:type="character" w:customStyle="1" w:styleId="BalloonTextChar">
+    <w:name w:val="Balloon Text Char"/>
+    <w:basedOn w:val="DefaultParagraphFont"/>
+    <w:link w:val="BalloonText"/>
+    <w:uiPriority w:val="99"/>
+    <w:semiHidden/>
+    <w:rsid w:val="004E3FF7"/>
+    <w:rPr>
+      <w:rFonts w:ascii="Segoe UI" w:hAnsi="Segoe UI" w:cs="Segoe UI"/>
+      <w:sz w:val="18"/>
+      <w:szCs w:val="18"/>
+    </w:rPr>
+  </w:style>
 </w:styles>
 </file>
 
@@ -6978,7 +7044,7 @@
 </file>
 
 <file path=customXml/itemProps1.xml><?xml version="1.0" encoding="utf-8"?>
-<ds:datastoreItem xmlns:ds="http://schemas.openxmlformats.org/officeDocument/2006/customXml" ds:itemID="{1740511B-7293-43EE-BB95-3D7FCA85B0B9}">
+<ds:datastoreItem xmlns:ds="http://schemas.openxmlformats.org/officeDocument/2006/customXml" ds:itemID="{C4C85514-0073-4DCE-9FEA-8315B818C78B}">
   <ds:schemaRefs>
     <ds:schemaRef ds:uri="http://schemas.openxmlformats.org/officeDocument/2006/bibliography"/>
   </ds:schemaRefs>

</xml_diff>

<commit_message>
Add Test Data to Meeting Room Controller Updated Test Doc
</commit_message>
<xml_diff>
--- a/EAD CA2 Project Documentation.docx
+++ b/EAD CA2 Project Documentation.docx
@@ -1518,12 +1518,6 @@
         </w:drawing>
       </w:r>
     </w:p>
-    <w:p/>
-    <w:p/>
-    <w:p/>
-    <w:p/>
-    <w:p/>
-    <w:p/>
     <w:p/>
     <w:p>
       <w:r>
@@ -1581,6 +1575,7 @@
             <w:pPr>
               <w:ind w:left="17"/>
             </w:pPr>
+            <w:bookmarkStart w:id="0" w:name="_Hlk513804649"/>
             <w:r>
               <w:t>Location</w:t>
             </w:r>
@@ -1792,7 +1787,13 @@
               <w:rPr>
                 <w:b/>
               </w:rPr>
-              <w:t>Wi-Fi Projector Conference Phone White Board</w:t>
+              <w:t xml:space="preserve">Wi-Fi Projector </w:t>
+            </w:r>
+            <w:r>
+              <w:rPr>
+                <w:b/>
+              </w:rPr>
+              <w:t>VC WB</w:t>
             </w:r>
           </w:p>
           <w:p>
@@ -1810,7 +1811,10 @@
               <w:t>Wi-Fi Projector</w:t>
             </w:r>
             <w:r>
-              <w:t xml:space="preserve"> Conference Phone White Board</w:t>
+              <w:t xml:space="preserve"> </w:t>
+            </w:r>
+            <w:r>
+              <w:t>VC WB</w:t>
             </w:r>
           </w:p>
           <w:p>
@@ -1831,7 +1835,13 @@
               <w:rPr>
                 <w:b/>
               </w:rPr>
-              <w:t>Wi-Fi Conference Phone White Board</w:t>
+              <w:t xml:space="preserve">Wi-Fi </w:t>
+            </w:r>
+            <w:r>
+              <w:rPr>
+                <w:b/>
+              </w:rPr>
+              <w:t>VC WB</w:t>
             </w:r>
           </w:p>
           <w:p>
@@ -1852,7 +1862,7 @@
               <w:rPr>
                 <w:b/>
               </w:rPr>
-              <w:t>Wi-Fi Conference Phone</w:t>
+              <w:t>Wi-Fi Conf Phone</w:t>
             </w:r>
           </w:p>
         </w:tc>
@@ -2000,7 +2010,10 @@
               <w:ind w:left="17"/>
             </w:pPr>
             <w:r>
-              <w:t>Wi-Fi Conference Phone White Board</w:t>
+              <w:t xml:space="preserve">Wi-Fi Conf Phone </w:t>
+            </w:r>
+            <w:r>
+              <w:t>WB</w:t>
             </w:r>
           </w:p>
           <w:p>
@@ -2015,7 +2028,10 @@
               <w:ind w:left="17"/>
             </w:pPr>
             <w:r>
-              <w:t>Wi-Fi Projector Conference Phone White Board</w:t>
+              <w:t xml:space="preserve">Wi-Fi Projector </w:t>
+            </w:r>
+            <w:r>
+              <w:t>VC WB</w:t>
             </w:r>
           </w:p>
           <w:p>
@@ -2027,9 +2043,9 @@
         </w:tc>
       </w:tr>
     </w:tbl>
+    <w:bookmarkEnd w:id="0"/>
     <w:p>
       <w:r>
-        <w:lastRenderedPageBreak/>
         <w:t>Booking + Test Data</w:t>
       </w:r>
     </w:p>
@@ -2353,6 +2369,7 @@
           </w:tcPr>
           <w:p>
             <w:r>
+              <w:lastRenderedPageBreak/>
               <w:t>Michelle Ryan PWC</w:t>
             </w:r>
           </w:p>
@@ -2838,16 +2855,131 @@
           <w:tcPr>
             <w:tcW w:w="1441" w:type="dxa"/>
           </w:tcPr>
-          <w:p/>
+          <w:p>
+            <w:r>
+              <w:t>14.00</w:t>
+            </w:r>
+          </w:p>
         </w:tc>
         <w:tc>
           <w:tcPr>
             <w:tcW w:w="1429" w:type="dxa"/>
           </w:tcPr>
-          <w:p/>
+          <w:p>
+            <w:r>
+              <w:t>18.00</w:t>
+            </w:r>
+          </w:p>
         </w:tc>
       </w:tr>
     </w:tbl>
+    <w:p/>
+    <w:p>
+      <w:r>
+        <w:t>Test Logons</w:t>
+      </w:r>
+    </w:p>
+    <w:tbl>
+      <w:tblPr>
+        <w:tblStyle w:val="TableGrid"/>
+        <w:tblW w:w="0" w:type="auto"/>
+        <w:tblLook w:val="04A0" w:firstRow="1" w:lastRow="0" w:firstColumn="1" w:lastColumn="0" w:noHBand="0" w:noVBand="1"/>
+      </w:tblPr>
+      <w:tblGrid>
+        <w:gridCol w:w="3485"/>
+        <w:gridCol w:w="3485"/>
+        <w:gridCol w:w="3486"/>
+      </w:tblGrid>
+      <w:tr>
+        <w:tc>
+          <w:tcPr>
+            <w:tcW w:w="3485" w:type="dxa"/>
+          </w:tcPr>
+          <w:p>
+            <w:r>
+              <w:t>Type</w:t>
+            </w:r>
+          </w:p>
+        </w:tc>
+        <w:tc>
+          <w:tcPr>
+            <w:tcW w:w="3485" w:type="dxa"/>
+          </w:tcPr>
+          <w:p>
+            <w:r>
+              <w:t>Email</w:t>
+            </w:r>
+          </w:p>
+        </w:tc>
+        <w:tc>
+          <w:tcPr>
+            <w:tcW w:w="3486" w:type="dxa"/>
+          </w:tcPr>
+          <w:p>
+            <w:r>
+              <w:t>Password</w:t>
+            </w:r>
+          </w:p>
+        </w:tc>
+      </w:tr>
+      <w:tr>
+        <w:tc>
+          <w:tcPr>
+            <w:tcW w:w="3485" w:type="dxa"/>
+          </w:tcPr>
+          <w:p>
+            <w:r>
+              <w:t>Admin</w:t>
+            </w:r>
+          </w:p>
+        </w:tc>
+        <w:tc>
+          <w:tcPr>
+            <w:tcW w:w="3485" w:type="dxa"/>
+          </w:tcPr>
+          <w:p/>
+        </w:tc>
+        <w:tc>
+          <w:tcPr>
+            <w:tcW w:w="3486" w:type="dxa"/>
+          </w:tcPr>
+          <w:p/>
+        </w:tc>
+      </w:tr>
+      <w:tr>
+        <w:tc>
+          <w:tcPr>
+            <w:tcW w:w="3485" w:type="dxa"/>
+          </w:tcPr>
+          <w:p>
+            <w:r>
+              <w:t>User</w:t>
+            </w:r>
+          </w:p>
+        </w:tc>
+        <w:tc>
+          <w:tcPr>
+            <w:tcW w:w="3485" w:type="dxa"/>
+          </w:tcPr>
+          <w:p>
+            <w:r>
+              <w:t>suejo@gmail.com</w:t>
+            </w:r>
+          </w:p>
+        </w:tc>
+        <w:tc>
+          <w:tcPr>
+            <w:tcW w:w="3486" w:type="dxa"/>
+          </w:tcPr>
+          <w:p>
+            <w:r>
+              <w:t>Suejo18!</w:t>
+            </w:r>
+          </w:p>
+        </w:tc>
+      </w:tr>
+    </w:tbl>
+    <w:p/>
     <w:p/>
     <w:p>
       <w:pPr>
@@ -2980,6 +3112,14 @@
               </w:rPr>
               <w:t>Tests: System Admin</w:t>
             </w:r>
+            <w:r>
+              <w:rPr>
+                <w:b/>
+                <w:sz w:val="24"/>
+                <w:szCs w:val="24"/>
+              </w:rPr>
+              <w:t xml:space="preserve">: </w:t>
+            </w:r>
           </w:p>
         </w:tc>
       </w:tr>
@@ -3126,10 +3266,7 @@
             <w:tcW w:w="3486" w:type="dxa"/>
             <w:gridSpan w:val="2"/>
           </w:tcPr>
-          <w:p>
-            <w:bookmarkStart w:id="0" w:name="_GoBack"/>
-            <w:bookmarkEnd w:id="0"/>
-          </w:p>
+          <w:p/>
         </w:tc>
       </w:tr>
       <w:tr>
@@ -3355,7 +3492,6 @@
           </w:tcPr>
           <w:p>
             <w:r>
-              <w:lastRenderedPageBreak/>
               <w:t>Logoff User</w:t>
             </w:r>
           </w:p>
@@ -3441,6 +3577,7 @@
           </w:tcPr>
           <w:p>
             <w:r>
+              <w:lastRenderedPageBreak/>
               <w:t>Access About page unlogged</w:t>
             </w:r>
           </w:p>
@@ -3749,22 +3886,37 @@
           </w:tcPr>
           <w:p>
             <w:r>
-              <w:t>Try to book North Wall meeting room on 15/5/18 from 13.00-15.00</w:t>
-            </w:r>
-          </w:p>
-        </w:tc>
-        <w:tc>
-          <w:tcPr>
-            <w:tcW w:w="3485" w:type="dxa"/>
-          </w:tcPr>
-          <w:p>
-            <w:r>
-              <w:t>Error message: This room is booked.</w:t>
-            </w:r>
-          </w:p>
-          <w:p>
-            <w:r>
-              <w:t>No change to Available Room View</w:t>
+              <w:t xml:space="preserve">Get an error if trying to book a room </w:t>
+            </w:r>
+            <w:r>
+              <w:t>at weekend</w:t>
+            </w:r>
+          </w:p>
+        </w:tc>
+        <w:tc>
+          <w:tcPr>
+            <w:tcW w:w="3485" w:type="dxa"/>
+          </w:tcPr>
+          <w:p>
+            <w:r>
+              <w:rPr>
+                <w:rStyle w:val="field-validation-error"/>
+                <w:rFonts w:ascii="&amp;quot" w:hAnsi="&amp;quot"/>
+                <w:color w:val="B94A48"/>
+                <w:sz w:val="21"/>
+                <w:szCs w:val="21"/>
+              </w:rPr>
+              <w:t xml:space="preserve">Error message: </w:t>
+            </w:r>
+            <w:r>
+              <w:rPr>
+                <w:rStyle w:val="field-validation-error"/>
+                <w:rFonts w:ascii="&amp;quot" w:hAnsi="&amp;quot"/>
+                <w:color w:val="B94A48"/>
+                <w:sz w:val="21"/>
+                <w:szCs w:val="21"/>
+              </w:rPr>
+              <w:t>Meetings cannot happen at the weekend. Please pick another date.</w:t>
             </w:r>
           </w:p>
         </w:tc>
@@ -3772,28 +3924,45 @@
           <w:tcPr>
             <w:tcW w:w="3486" w:type="dxa"/>
             <w:gridSpan w:val="2"/>
-          </w:tcPr>
-          <w:p/>
-        </w:tc>
-      </w:tr>
-      <w:tr>
-        <w:tc>
-          <w:tcPr>
-            <w:tcW w:w="3485" w:type="dxa"/>
-          </w:tcPr>
-          <w:p>
-            <w:r>
-              <w:t>Try to book a room with an invalid user id</w:t>
-            </w:r>
-          </w:p>
-        </w:tc>
-        <w:tc>
-          <w:tcPr>
-            <w:tcW w:w="3485" w:type="dxa"/>
-          </w:tcPr>
-          <w:p>
-            <w:r>
-              <w:t>Error message: You are not authorised to use this booking system. Submit user request.</w:t>
+            <w:shd w:val="clear" w:color="auto" w:fill="92D050"/>
+          </w:tcPr>
+          <w:p>
+            <w:r>
+              <w:rPr>
+                <w:rStyle w:val="field-validation-error"/>
+                <w:rFonts w:ascii="&amp;quot" w:hAnsi="&amp;quot"/>
+                <w:color w:val="B94A48"/>
+                <w:sz w:val="21"/>
+                <w:szCs w:val="21"/>
+              </w:rPr>
+              <w:t>Error message: Meetings cannot happen at the weekend. Please pick another date.</w:t>
+            </w:r>
+          </w:p>
+        </w:tc>
+      </w:tr>
+      <w:tr>
+        <w:tc>
+          <w:tcPr>
+            <w:tcW w:w="3485" w:type="dxa"/>
+          </w:tcPr>
+          <w:p>
+            <w:r>
+              <w:t>Try to book North Wall meeting room on 15/5/18 from 13.00-15.00</w:t>
+            </w:r>
+          </w:p>
+        </w:tc>
+        <w:tc>
+          <w:tcPr>
+            <w:tcW w:w="3485" w:type="dxa"/>
+          </w:tcPr>
+          <w:p>
+            <w:r>
+              <w:t>Error message: This room is booked.</w:t>
+            </w:r>
+          </w:p>
+          <w:p>
+            <w:r>
+              <w:t>No change to Available Room View</w:t>
             </w:r>
           </w:p>
         </w:tc>
@@ -3812,17 +3981,17 @@
           </w:tcPr>
           <w:p>
             <w:r>
-              <w:t>Try to book a room that does not exist</w:t>
-            </w:r>
-          </w:p>
-        </w:tc>
-        <w:tc>
-          <w:tcPr>
-            <w:tcW w:w="3485" w:type="dxa"/>
-          </w:tcPr>
-          <w:p>
-            <w:r>
-              <w:t>You cannot pass the drop-down selection.</w:t>
+              <w:t>Try to book a room with an invalid user id</w:t>
+            </w:r>
+          </w:p>
+        </w:tc>
+        <w:tc>
+          <w:tcPr>
+            <w:tcW w:w="3485" w:type="dxa"/>
+          </w:tcPr>
+          <w:p>
+            <w:r>
+              <w:t>Error message: You are not authorised to use this booking system. Submit user request.</w:t>
             </w:r>
           </w:p>
         </w:tc>
@@ -3841,17 +4010,17 @@
           </w:tcPr>
           <w:p>
             <w:r>
-              <w:t>Try Book a room with incomplete data</w:t>
-            </w:r>
-          </w:p>
-        </w:tc>
-        <w:tc>
-          <w:tcPr>
-            <w:tcW w:w="3485" w:type="dxa"/>
-          </w:tcPr>
-          <w:p>
-            <w:r>
-              <w:t>Error message: x data is required.</w:t>
+              <w:t>Try to book a room that does not exist</w:t>
+            </w:r>
+          </w:p>
+        </w:tc>
+        <w:tc>
+          <w:tcPr>
+            <w:tcW w:w="3485" w:type="dxa"/>
+          </w:tcPr>
+          <w:p>
+            <w:r>
+              <w:t>You cannot pass the drop-down selection.</w:t>
             </w:r>
           </w:p>
         </w:tc>
@@ -3870,20 +4039,35 @@
           </w:tcPr>
           <w:p>
             <w:r>
-              <w:t>View available rooms on Tuesday 15/5/18 for all rooms</w:t>
-            </w:r>
-          </w:p>
-        </w:tc>
-        <w:tc>
-          <w:tcPr>
-            <w:tcW w:w="3485" w:type="dxa"/>
-          </w:tcPr>
-          <w:p>
-            <w:r>
-              <w:rPr>
-                <w:color w:val="FF0000"/>
-              </w:rPr>
-              <w:t>That’s not implemented, is it required?</w:t>
+              <w:t xml:space="preserve">Try Book a room with incomplete </w:t>
+            </w:r>
+            <w:r>
+              <w:t xml:space="preserve">or incorrect </w:t>
+            </w:r>
+            <w:r>
+              <w:t>data</w:t>
+            </w:r>
+          </w:p>
+          <w:p/>
+        </w:tc>
+        <w:tc>
+          <w:tcPr>
+            <w:tcW w:w="3485" w:type="dxa"/>
+          </w:tcPr>
+          <w:p>
+            <w:r>
+              <w:t>Error message: x data is required.</w:t>
+            </w:r>
+          </w:p>
+          <w:p>
+            <w:r>
+              <w:rPr>
+                <w:rFonts w:ascii="Tahoma" w:hAnsi="Tahoma" w:cs="Tahoma"/>
+                <w:color w:val="B94A48"/>
+                <w:sz w:val="21"/>
+                <w:szCs w:val="21"/>
+              </w:rPr>
+              <w:t>Please check start and end times. A meeting cannot end before it starts</w:t>
             </w:r>
           </w:p>
         </w:tc>
@@ -3891,39 +4075,55 @@
           <w:tcPr>
             <w:tcW w:w="3486" w:type="dxa"/>
             <w:gridSpan w:val="2"/>
-          </w:tcPr>
-          <w:p/>
-        </w:tc>
-      </w:tr>
-      <w:tr>
-        <w:tc>
-          <w:tcPr>
-            <w:tcW w:w="3485" w:type="dxa"/>
-          </w:tcPr>
-          <w:p>
-            <w:r>
-              <w:t xml:space="preserve">View availability of River </w:t>
-            </w:r>
-            <w:proofErr w:type="spellStart"/>
-            <w:r>
-              <w:t>Liffey</w:t>
-            </w:r>
-            <w:proofErr w:type="spellEnd"/>
-            <w:r>
-              <w:t xml:space="preserve"> room</w:t>
-            </w:r>
-          </w:p>
-        </w:tc>
-        <w:tc>
-          <w:tcPr>
-            <w:tcW w:w="3485" w:type="dxa"/>
-          </w:tcPr>
-          <w:p>
-            <w:pPr>
-              <w:rPr>
-                <w:color w:val="FF0000"/>
-              </w:rPr>
-            </w:pPr>
+            <w:shd w:val="clear" w:color="auto" w:fill="ED7D31" w:themeFill="accent2"/>
+          </w:tcPr>
+          <w:p>
+            <w:r>
+              <w:rPr>
+                <w:rFonts w:ascii="Tahoma" w:hAnsi="Tahoma" w:cs="Tahoma"/>
+                <w:color w:val="B94A48"/>
+                <w:sz w:val="21"/>
+                <w:szCs w:val="21"/>
+              </w:rPr>
+              <w:t>Incomplete data not possible as data is pre-populated. Incorrect data: “</w:t>
+            </w:r>
+            <w:r>
+              <w:rPr>
+                <w:rFonts w:ascii="Tahoma" w:hAnsi="Tahoma" w:cs="Tahoma"/>
+                <w:color w:val="B94A48"/>
+                <w:sz w:val="21"/>
+                <w:szCs w:val="21"/>
+              </w:rPr>
+              <w:t>Please check start and end times. A meeting cannot end before it starts</w:t>
+            </w:r>
+            <w:r>
+              <w:rPr>
+                <w:rFonts w:ascii="Tahoma" w:hAnsi="Tahoma" w:cs="Tahoma"/>
+                <w:color w:val="B94A48"/>
+                <w:sz w:val="21"/>
+                <w:szCs w:val="21"/>
+              </w:rPr>
+              <w:t>”. Previous error message remains.</w:t>
+            </w:r>
+          </w:p>
+        </w:tc>
+      </w:tr>
+      <w:tr>
+        <w:tc>
+          <w:tcPr>
+            <w:tcW w:w="3485" w:type="dxa"/>
+          </w:tcPr>
+          <w:p>
+            <w:r>
+              <w:t>View available rooms on Tuesday 15/5/18 for all rooms</w:t>
+            </w:r>
+          </w:p>
+        </w:tc>
+        <w:tc>
+          <w:tcPr>
+            <w:tcW w:w="3485" w:type="dxa"/>
+          </w:tcPr>
+          <w:p>
             <w:r>
               <w:rPr>
                 <w:color w:val="FF0000"/>
@@ -3947,17 +4147,33 @@
           </w:tcPr>
           <w:p>
             <w:r>
-              <w:t>Edit a Booking</w:t>
-            </w:r>
-          </w:p>
-        </w:tc>
-        <w:tc>
-          <w:tcPr>
-            <w:tcW w:w="3485" w:type="dxa"/>
-          </w:tcPr>
-          <w:p>
-            <w:r>
-              <w:t>Only if own booking and at valid dates and times and if room is free</w:t>
+              <w:t xml:space="preserve">View availability of River </w:t>
+            </w:r>
+            <w:proofErr w:type="spellStart"/>
+            <w:r>
+              <w:t>Liffey</w:t>
+            </w:r>
+            <w:proofErr w:type="spellEnd"/>
+            <w:r>
+              <w:t xml:space="preserve"> room</w:t>
+            </w:r>
+          </w:p>
+        </w:tc>
+        <w:tc>
+          <w:tcPr>
+            <w:tcW w:w="3485" w:type="dxa"/>
+          </w:tcPr>
+          <w:p>
+            <w:pPr>
+              <w:rPr>
+                <w:color w:val="FF0000"/>
+              </w:rPr>
+            </w:pPr>
+            <w:r>
+              <w:rPr>
+                <w:color w:val="FF0000"/>
+              </w:rPr>
+              <w:t>That’s not implemented, is it required?</w:t>
             </w:r>
           </w:p>
         </w:tc>
@@ -3976,17 +4192,17 @@
           </w:tcPr>
           <w:p>
             <w:r>
-              <w:t>Cancel a Booking</w:t>
-            </w:r>
-          </w:p>
-        </w:tc>
-        <w:tc>
-          <w:tcPr>
-            <w:tcW w:w="3485" w:type="dxa"/>
-          </w:tcPr>
-          <w:p>
-            <w:r>
-              <w:t>Only if own booking</w:t>
+              <w:t>Edit a Booking</w:t>
+            </w:r>
+          </w:p>
+        </w:tc>
+        <w:tc>
+          <w:tcPr>
+            <w:tcW w:w="3485" w:type="dxa"/>
+          </w:tcPr>
+          <w:p>
+            <w:r>
+              <w:t>Only if own booking and at valid dates and times and if room is free</w:t>
             </w:r>
           </w:p>
         </w:tc>
@@ -4003,13 +4219,21 @@
           <w:tcPr>
             <w:tcW w:w="3485" w:type="dxa"/>
           </w:tcPr>
-          <w:p/>
-        </w:tc>
-        <w:tc>
-          <w:tcPr>
-            <w:tcW w:w="3485" w:type="dxa"/>
-          </w:tcPr>
-          <w:p/>
+          <w:p>
+            <w:r>
+              <w:t>Cancel a Booking</w:t>
+            </w:r>
+          </w:p>
+        </w:tc>
+        <w:tc>
+          <w:tcPr>
+            <w:tcW w:w="3485" w:type="dxa"/>
+          </w:tcPr>
+          <w:p>
+            <w:r>
+              <w:t>Only if own booking</w:t>
+            </w:r>
+          </w:p>
         </w:tc>
         <w:tc>
           <w:tcPr>
@@ -4061,11 +4285,28 @@
           <w:p/>
         </w:tc>
       </w:tr>
+      <w:tr>
+        <w:tc>
+          <w:tcPr>
+            <w:tcW w:w="3485" w:type="dxa"/>
+          </w:tcPr>
+          <w:p/>
+        </w:tc>
+        <w:tc>
+          <w:tcPr>
+            <w:tcW w:w="3485" w:type="dxa"/>
+          </w:tcPr>
+          <w:p/>
+        </w:tc>
+        <w:tc>
+          <w:tcPr>
+            <w:tcW w:w="3486" w:type="dxa"/>
+            <w:gridSpan w:val="2"/>
+          </w:tcPr>
+          <w:p/>
+        </w:tc>
+      </w:tr>
     </w:tbl>
-    <w:p/>
-    <w:p/>
-    <w:p/>
-    <w:p/>
     <w:p/>
     <w:p/>
     <w:p/>
@@ -4077,42 +4318,42 @@
     <w:tbl>
       <w:tblPr>
         <w:tblStyle w:val="TableGrid"/>
-        <w:tblW w:w="10616" w:type="dxa"/>
+        <w:tblW w:w="10322" w:type="dxa"/>
         <w:tblLayout w:type="fixed"/>
         <w:tblLook w:val="04A0" w:firstRow="1" w:lastRow="0" w:firstColumn="1" w:lastColumn="0" w:noHBand="0" w:noVBand="1"/>
       </w:tblPr>
       <w:tblGrid>
-        <w:gridCol w:w="1129"/>
-        <w:gridCol w:w="2331"/>
-        <w:gridCol w:w="2925"/>
-        <w:gridCol w:w="2816"/>
-        <w:gridCol w:w="1415"/>
+        <w:gridCol w:w="1266"/>
+        <w:gridCol w:w="2615"/>
+        <w:gridCol w:w="3282"/>
+        <w:gridCol w:w="3159"/>
       </w:tblGrid>
       <w:tr>
         <w:trPr>
-          <w:trHeight w:val="297"/>
+          <w:trHeight w:val="483"/>
         </w:trPr>
         <w:tc>
           <w:tcPr>
-            <w:tcW w:w="10616" w:type="dxa"/>
-            <w:gridSpan w:val="5"/>
+            <w:tcW w:w="10322" w:type="dxa"/>
+            <w:gridSpan w:val="4"/>
           </w:tcPr>
           <w:p>
             <w:pPr>
               <w:jc w:val="center"/>
               <w:rPr>
                 <w:b/>
-                <w:sz w:val="28"/>
-                <w:szCs w:val="28"/>
+                <w:sz w:val="36"/>
+                <w:szCs w:val="36"/>
                 <w:u w:val="single"/>
               </w:rPr>
             </w:pPr>
-            <w:bookmarkStart w:id="1" w:name="_Hlk513744090"/>
+            <w:bookmarkStart w:id="1" w:name="_GoBack"/>
+            <w:bookmarkEnd w:id="1"/>
             <w:r>
               <w:rPr>
                 <w:b/>
-                <w:sz w:val="28"/>
-                <w:szCs w:val="28"/>
+                <w:sz w:val="36"/>
+                <w:szCs w:val="36"/>
                 <w:u w:val="single"/>
               </w:rPr>
               <w:t>URI Definition &amp; Test Table</w:t>
@@ -4122,13 +4363,14 @@
       </w:tr>
       <w:tr>
         <w:trPr>
-          <w:trHeight w:val="487"/>
+          <w:trHeight w:val="483"/>
         </w:trPr>
         <w:tc>
           <w:tcPr>
-            <w:tcW w:w="1129" w:type="dxa"/>
-          </w:tcPr>
-          <w:p>
+            <w:tcW w:w="1266" w:type="dxa"/>
+          </w:tcPr>
+          <w:p>
+            <w:bookmarkStart w:id="2" w:name="_Hlk513744090"/>
             <w:r>
               <w:t>Action Type</w:t>
             </w:r>
@@ -4136,23 +4378,27 @@
         </w:tc>
         <w:tc>
           <w:tcPr>
-            <w:tcW w:w="2331" w:type="dxa"/>
-          </w:tcPr>
-          <w:p/>
-        </w:tc>
-        <w:tc>
-          <w:tcPr>
-            <w:tcW w:w="2925" w:type="dxa"/>
-          </w:tcPr>
-          <w:p>
-            <w:r>
-              <w:t>Route</w:t>
-            </w:r>
-          </w:p>
-        </w:tc>
-        <w:tc>
-          <w:tcPr>
-            <w:tcW w:w="2816" w:type="dxa"/>
+            <w:tcW w:w="2615" w:type="dxa"/>
+          </w:tcPr>
+          <w:p>
+            <w:r>
+              <w:t>Path</w:t>
+            </w:r>
+          </w:p>
+        </w:tc>
+        <w:tc>
+          <w:tcPr>
+            <w:tcW w:w="3282" w:type="dxa"/>
+          </w:tcPr>
+          <w:p>
+            <w:r>
+              <w:t>Route / Test Results</w:t>
+            </w:r>
+          </w:p>
+        </w:tc>
+        <w:tc>
+          <w:tcPr>
+            <w:tcW w:w="3159" w:type="dxa"/>
           </w:tcPr>
           <w:p>
             <w:r>
@@ -4160,24 +4406,14 @@
             </w:r>
           </w:p>
         </w:tc>
-        <w:tc>
-          <w:tcPr>
-            <w:tcW w:w="1415" w:type="dxa"/>
-          </w:tcPr>
-          <w:p>
-            <w:r>
-              <w:t>Test</w:t>
-            </w:r>
-          </w:p>
-        </w:tc>
       </w:tr>
       <w:tr>
         <w:trPr>
-          <w:trHeight w:val="717"/>
+          <w:trHeight w:val="711"/>
         </w:trPr>
         <w:tc>
           <w:tcPr>
-            <w:tcW w:w="1129" w:type="dxa"/>
+            <w:tcW w:w="1266" w:type="dxa"/>
           </w:tcPr>
           <w:p>
             <w:r>
@@ -4187,7 +4423,7 @@
         </w:tc>
         <w:tc>
           <w:tcPr>
-            <w:tcW w:w="2331" w:type="dxa"/>
+            <w:tcW w:w="2615" w:type="dxa"/>
           </w:tcPr>
           <w:p>
             <w:r>
@@ -4214,7 +4450,7 @@
         </w:tc>
         <w:tc>
           <w:tcPr>
-            <w:tcW w:w="2925" w:type="dxa"/>
+            <w:tcW w:w="3282" w:type="dxa"/>
           </w:tcPr>
           <w:p>
             <w:r>
@@ -4228,7 +4464,7 @@
         </w:tc>
         <w:tc>
           <w:tcPr>
-            <w:tcW w:w="2816" w:type="dxa"/>
+            <w:tcW w:w="3159" w:type="dxa"/>
           </w:tcPr>
           <w:p>
             <w:r>
@@ -4236,20 +4472,14 @@
             </w:r>
           </w:p>
         </w:tc>
-        <w:tc>
-          <w:tcPr>
-            <w:tcW w:w="1415" w:type="dxa"/>
-          </w:tcPr>
-          <w:p/>
-        </w:tc>
       </w:tr>
       <w:tr>
         <w:trPr>
-          <w:trHeight w:val="731"/>
+          <w:trHeight w:val="725"/>
         </w:trPr>
         <w:tc>
           <w:tcPr>
-            <w:tcW w:w="1129" w:type="dxa"/>
+            <w:tcW w:w="1266" w:type="dxa"/>
           </w:tcPr>
           <w:p>
             <w:r>
@@ -4259,7 +4489,7 @@
         </w:tc>
         <w:tc>
           <w:tcPr>
-            <w:tcW w:w="2331" w:type="dxa"/>
+            <w:tcW w:w="2615" w:type="dxa"/>
           </w:tcPr>
           <w:p>
             <w:r>
@@ -4295,7 +4525,7 @@
         </w:tc>
         <w:tc>
           <w:tcPr>
-            <w:tcW w:w="2925" w:type="dxa"/>
+            <w:tcW w:w="3282" w:type="dxa"/>
           </w:tcPr>
           <w:p>
             <w:r>
@@ -4309,7 +4539,7 @@
         </w:tc>
         <w:tc>
           <w:tcPr>
-            <w:tcW w:w="2816" w:type="dxa"/>
+            <w:tcW w:w="3159" w:type="dxa"/>
           </w:tcPr>
           <w:p>
             <w:r>
@@ -4317,20 +4547,14 @@
             </w:r>
           </w:p>
         </w:tc>
-        <w:tc>
-          <w:tcPr>
-            <w:tcW w:w="1415" w:type="dxa"/>
-          </w:tcPr>
-          <w:p/>
-        </w:tc>
       </w:tr>
       <w:tr>
         <w:trPr>
-          <w:trHeight w:val="717"/>
+          <w:trHeight w:val="711"/>
         </w:trPr>
         <w:tc>
           <w:tcPr>
-            <w:tcW w:w="1129" w:type="dxa"/>
+            <w:tcW w:w="1266" w:type="dxa"/>
           </w:tcPr>
           <w:p>
             <w:r>
@@ -4340,7 +4564,7 @@
         </w:tc>
         <w:tc>
           <w:tcPr>
-            <w:tcW w:w="2331" w:type="dxa"/>
+            <w:tcW w:w="2615" w:type="dxa"/>
           </w:tcPr>
           <w:p>
             <w:r>
@@ -4376,7 +4600,7 @@
         </w:tc>
         <w:tc>
           <w:tcPr>
-            <w:tcW w:w="2925" w:type="dxa"/>
+            <w:tcW w:w="3282" w:type="dxa"/>
           </w:tcPr>
           <w:p>
             <w:hyperlink r:id="rId7" w:history="1">
@@ -4384,39 +4608,34 @@
                 <w:rPr>
                   <w:rStyle w:val="Hyperlink"/>
                 </w:rPr>
-                <w:t>https://localhost:44369/Create/</w:t>
+                <w:t>https://localhost:44369/</w:t>
               </w:r>
             </w:hyperlink>
             <w:r>
-              <w:t>MeetingRooms</w:t>
-            </w:r>
-          </w:p>
-          <w:p/>
-        </w:tc>
-        <w:tc>
-          <w:tcPr>
-            <w:tcW w:w="2816" w:type="dxa"/>
-          </w:tcPr>
-          <w:p>
-            <w:r>
-              <w:t>Create Meeting Room</w:t>
-            </w:r>
-          </w:p>
-        </w:tc>
-        <w:tc>
-          <w:tcPr>
-            <w:tcW w:w="1415" w:type="dxa"/>
-          </w:tcPr>
-          <w:p/>
+              <w:t>MeetingRooms/Create</w:t>
+            </w:r>
+          </w:p>
+          <w:p/>
+        </w:tc>
+        <w:tc>
+          <w:tcPr>
+            <w:tcW w:w="3159" w:type="dxa"/>
+            <w:shd w:val="clear" w:color="auto" w:fill="E2EFD9" w:themeFill="accent6" w:themeFillTint="33"/>
+          </w:tcPr>
+          <w:p>
+            <w:r>
+              <w:t>A: Create Meeting Room GET</w:t>
+            </w:r>
+          </w:p>
         </w:tc>
       </w:tr>
       <w:tr>
         <w:trPr>
-          <w:trHeight w:val="717"/>
+          <w:trHeight w:val="711"/>
         </w:trPr>
         <w:tc>
           <w:tcPr>
-            <w:tcW w:w="1129" w:type="dxa"/>
+            <w:tcW w:w="1266" w:type="dxa"/>
           </w:tcPr>
           <w:p>
             <w:r>
@@ -4426,7 +4645,7 @@
         </w:tc>
         <w:tc>
           <w:tcPr>
-            <w:tcW w:w="2331" w:type="dxa"/>
+            <w:tcW w:w="2615" w:type="dxa"/>
           </w:tcPr>
           <w:p>
             <w:r>
@@ -4462,42 +4681,42 @@
         </w:tc>
         <w:tc>
           <w:tcPr>
-            <w:tcW w:w="2925" w:type="dxa"/>
-          </w:tcPr>
-          <w:p>
-            <w:r>
-              <w:t>https://localhost:44369/</w:t>
-            </w:r>
-            <w:r>
-              <w:t>Meeting Rooms</w:t>
-            </w:r>
-          </w:p>
-          <w:p/>
-        </w:tc>
-        <w:tc>
-          <w:tcPr>
-            <w:tcW w:w="2816" w:type="dxa"/>
-          </w:tcPr>
-          <w:p>
-            <w:r>
-              <w:t xml:space="preserve">Create Meeting </w:t>
-            </w:r>
-          </w:p>
-        </w:tc>
-        <w:tc>
-          <w:tcPr>
-            <w:tcW w:w="1415" w:type="dxa"/>
-          </w:tcPr>
-          <w:p/>
+            <w:tcW w:w="3282" w:type="dxa"/>
+          </w:tcPr>
+          <w:p>
+            <w:hyperlink r:id="rId8" w:history="1">
+              <w:r>
+                <w:rPr>
+                  <w:rStyle w:val="Hyperlink"/>
+                </w:rPr>
+                <w:t>https://localhost:44369/</w:t>
+              </w:r>
+            </w:hyperlink>
+            <w:r>
+              <w:t>MeetingRooms/Create</w:t>
+            </w:r>
+          </w:p>
+          <w:p/>
+        </w:tc>
+        <w:tc>
+          <w:tcPr>
+            <w:tcW w:w="3159" w:type="dxa"/>
+            <w:shd w:val="clear" w:color="auto" w:fill="E2EFD9" w:themeFill="accent6" w:themeFillTint="33"/>
+          </w:tcPr>
+          <w:p>
+            <w:r>
+              <w:t>B: Create Meeting Room POST</w:t>
+            </w:r>
+          </w:p>
         </w:tc>
       </w:tr>
       <w:tr>
         <w:trPr>
-          <w:trHeight w:val="731"/>
+          <w:trHeight w:val="725"/>
         </w:trPr>
         <w:tc>
           <w:tcPr>
-            <w:tcW w:w="1129" w:type="dxa"/>
+            <w:tcW w:w="1266" w:type="dxa"/>
           </w:tcPr>
           <w:p>
             <w:r>
@@ -4507,7 +4726,7 @@
         </w:tc>
         <w:tc>
           <w:tcPr>
-            <w:tcW w:w="2331" w:type="dxa"/>
+            <w:tcW w:w="2615" w:type="dxa"/>
           </w:tcPr>
           <w:p>
             <w:r>
@@ -4543,38 +4762,52 @@
         </w:tc>
         <w:tc>
           <w:tcPr>
-            <w:tcW w:w="2925" w:type="dxa"/>
+            <w:tcW w:w="3282" w:type="dxa"/>
           </w:tcPr>
           <w:p>
             <w:r>
               <w:t>https://localhost:44369/</w:t>
             </w:r>
             <w:r>
-              <w:t>Meeting Rooms</w:t>
-            </w:r>
-          </w:p>
-          <w:p/>
-        </w:tc>
-        <w:tc>
-          <w:tcPr>
-            <w:tcW w:w="2816" w:type="dxa"/>
-          </w:tcPr>
-          <w:p/>
-        </w:tc>
-        <w:tc>
-          <w:tcPr>
-            <w:tcW w:w="1415" w:type="dxa"/>
-          </w:tcPr>
-          <w:p/>
+              <w:t>Meeting Rooms/Edit/5</w:t>
+            </w:r>
+          </w:p>
+          <w:p/>
+        </w:tc>
+        <w:tc>
+          <w:tcPr>
+            <w:tcW w:w="3159" w:type="dxa"/>
+            <w:shd w:val="clear" w:color="auto" w:fill="FFF2CC" w:themeFill="accent4" w:themeFillTint="33"/>
+          </w:tcPr>
+          <w:p>
+            <w:r>
+              <w:t xml:space="preserve">A: </w:t>
+            </w:r>
+            <w:r>
+              <w:t xml:space="preserve">Edit/Change </w:t>
+            </w:r>
+            <w:r>
+              <w:t xml:space="preserve">Meeting Room </w:t>
+            </w:r>
+            <w:r>
+              <w:t xml:space="preserve">data </w:t>
+            </w:r>
+            <w:r>
+              <w:t>GET</w:t>
+            </w:r>
+            <w:r>
+              <w:t xml:space="preserve"> with identifier 5</w:t>
+            </w:r>
+          </w:p>
         </w:tc>
       </w:tr>
       <w:tr>
         <w:trPr>
-          <w:trHeight w:val="717"/>
+          <w:trHeight w:val="711"/>
         </w:trPr>
         <w:tc>
           <w:tcPr>
-            <w:tcW w:w="1129" w:type="dxa"/>
+            <w:tcW w:w="1266" w:type="dxa"/>
           </w:tcPr>
           <w:p>
             <w:r>
@@ -4584,7 +4817,7 @@
         </w:tc>
         <w:tc>
           <w:tcPr>
-            <w:tcW w:w="2331" w:type="dxa"/>
+            <w:tcW w:w="2615" w:type="dxa"/>
           </w:tcPr>
           <w:p>
             <w:r>
@@ -4620,48 +4853,67 @@
         </w:tc>
         <w:tc>
           <w:tcPr>
-            <w:tcW w:w="2925" w:type="dxa"/>
+            <w:tcW w:w="3282" w:type="dxa"/>
           </w:tcPr>
           <w:p>
             <w:r>
               <w:t>https://localhost:44369/</w:t>
             </w:r>
             <w:r>
-              <w:t>Meeting Rooms</w:t>
-            </w:r>
-          </w:p>
-          <w:p/>
-        </w:tc>
-        <w:tc>
-          <w:tcPr>
-            <w:tcW w:w="2816" w:type="dxa"/>
-          </w:tcPr>
-          <w:p/>
-        </w:tc>
-        <w:tc>
-          <w:tcPr>
-            <w:tcW w:w="1415" w:type="dxa"/>
-          </w:tcPr>
-          <w:p/>
+              <w:t>Meeting Rooms/</w:t>
+            </w:r>
+            <w:r>
+              <w:t>Edit/5</w:t>
+            </w:r>
+          </w:p>
+          <w:p/>
+        </w:tc>
+        <w:tc>
+          <w:tcPr>
+            <w:tcW w:w="3159" w:type="dxa"/>
+            <w:shd w:val="clear" w:color="auto" w:fill="FFF2CC" w:themeFill="accent4" w:themeFillTint="33"/>
+          </w:tcPr>
+          <w:p>
+            <w:r>
+              <w:t xml:space="preserve">B: </w:t>
+            </w:r>
+            <w:r>
+              <w:t>Edit/Change</w:t>
+            </w:r>
+            <w:r>
+              <w:t xml:space="preserve"> Meeting Room </w:t>
+            </w:r>
+            <w:r>
+              <w:t xml:space="preserve">Data </w:t>
+            </w:r>
+            <w:r>
+              <w:t>POST</w:t>
+            </w:r>
+          </w:p>
+          <w:p>
+            <w:r>
+              <w:t>with identifier 5</w:t>
+            </w:r>
+          </w:p>
         </w:tc>
       </w:tr>
       <w:tr>
         <w:trPr>
-          <w:trHeight w:val="731"/>
+          <w:trHeight w:val="725"/>
         </w:trPr>
         <w:tc>
           <w:tcPr>
-            <w:tcW w:w="1129" w:type="dxa"/>
-          </w:tcPr>
-          <w:p>
-            <w:r>
-              <w:t>GET</w:t>
-            </w:r>
-          </w:p>
-        </w:tc>
-        <w:tc>
-          <w:tcPr>
-            <w:tcW w:w="2331" w:type="dxa"/>
+            <w:tcW w:w="1266" w:type="dxa"/>
+          </w:tcPr>
+          <w:p>
+            <w:r>
+              <w:t>DELETE</w:t>
+            </w:r>
+          </w:p>
+        </w:tc>
+        <w:tc>
+          <w:tcPr>
+            <w:tcW w:w="2615" w:type="dxa"/>
           </w:tcPr>
           <w:p>
             <w:r>
@@ -4697,38 +4949,46 @@
         </w:tc>
         <w:tc>
           <w:tcPr>
-            <w:tcW w:w="2925" w:type="dxa"/>
+            <w:tcW w:w="3282" w:type="dxa"/>
           </w:tcPr>
           <w:p>
             <w:r>
               <w:t>https://localhost:44369/</w:t>
             </w:r>
             <w:r>
-              <w:t>Meeting Rooms</w:t>
-            </w:r>
-          </w:p>
-          <w:p/>
-        </w:tc>
-        <w:tc>
-          <w:tcPr>
-            <w:tcW w:w="2816" w:type="dxa"/>
-          </w:tcPr>
-          <w:p/>
-        </w:tc>
-        <w:tc>
-          <w:tcPr>
-            <w:tcW w:w="1415" w:type="dxa"/>
-          </w:tcPr>
-          <w:p/>
+              <w:t>Meeting Rooms/Delete/5</w:t>
+            </w:r>
+          </w:p>
+          <w:p/>
+        </w:tc>
+        <w:tc>
+          <w:tcPr>
+            <w:tcW w:w="3159" w:type="dxa"/>
+            <w:shd w:val="clear" w:color="auto" w:fill="FFF2CC" w:themeFill="accent4" w:themeFillTint="33"/>
+          </w:tcPr>
+          <w:p>
+            <w:r>
+              <w:t>C</w:t>
+            </w:r>
+            <w:r>
+              <w:t>:</w:t>
+            </w:r>
+            <w:r>
+              <w:t xml:space="preserve"> Delete M</w:t>
+            </w:r>
+            <w:r>
+              <w:t>eeting Room with identifier 5</w:t>
+            </w:r>
+          </w:p>
         </w:tc>
       </w:tr>
       <w:tr>
         <w:trPr>
-          <w:trHeight w:val="473"/>
+          <w:trHeight w:val="469"/>
         </w:trPr>
         <w:tc>
           <w:tcPr>
-            <w:tcW w:w="1129" w:type="dxa"/>
+            <w:tcW w:w="1266" w:type="dxa"/>
           </w:tcPr>
           <w:p>
             <w:r>
@@ -4738,7 +4998,7 @@
         </w:tc>
         <w:tc>
           <w:tcPr>
-            <w:tcW w:w="2331" w:type="dxa"/>
+            <w:tcW w:w="2615" w:type="dxa"/>
           </w:tcPr>
           <w:p>
             <w:r>
@@ -4754,7 +5014,7 @@
         </w:tc>
         <w:tc>
           <w:tcPr>
-            <w:tcW w:w="2925" w:type="dxa"/>
+            <w:tcW w:w="3282" w:type="dxa"/>
           </w:tcPr>
           <w:p>
             <w:r>
@@ -4768,24 +5028,22 @@
         </w:tc>
         <w:tc>
           <w:tcPr>
-            <w:tcW w:w="2816" w:type="dxa"/>
-          </w:tcPr>
-          <w:p/>
-        </w:tc>
-        <w:tc>
-          <w:tcPr>
-            <w:tcW w:w="1415" w:type="dxa"/>
-          </w:tcPr>
-          <w:p/>
+            <w:tcW w:w="3159" w:type="dxa"/>
+          </w:tcPr>
+          <w:p>
+            <w:r>
+              <w:t>View Bookings Page Index</w:t>
+            </w:r>
+          </w:p>
         </w:tc>
       </w:tr>
       <w:tr>
         <w:trPr>
-          <w:trHeight w:val="487"/>
+          <w:trHeight w:val="483"/>
         </w:trPr>
         <w:tc>
           <w:tcPr>
-            <w:tcW w:w="1129" w:type="dxa"/>
+            <w:tcW w:w="1266" w:type="dxa"/>
           </w:tcPr>
           <w:p>
             <w:r>
@@ -4795,7 +5053,7 @@
         </w:tc>
         <w:tc>
           <w:tcPr>
-            <w:tcW w:w="2331" w:type="dxa"/>
+            <w:tcW w:w="2615" w:type="dxa"/>
           </w:tcPr>
           <w:p>
             <w:r>
@@ -4811,7 +5069,7 @@
         </w:tc>
         <w:tc>
           <w:tcPr>
-            <w:tcW w:w="2925" w:type="dxa"/>
+            <w:tcW w:w="3282" w:type="dxa"/>
           </w:tcPr>
           <w:p>
             <w:r>
@@ -4825,24 +5083,29 @@
         </w:tc>
         <w:tc>
           <w:tcPr>
-            <w:tcW w:w="2816" w:type="dxa"/>
-          </w:tcPr>
-          <w:p/>
-        </w:tc>
-        <w:tc>
-          <w:tcPr>
-            <w:tcW w:w="1415" w:type="dxa"/>
-          </w:tcPr>
-          <w:p/>
+            <w:tcW w:w="3159" w:type="dxa"/>
+            <w:shd w:val="clear" w:color="auto" w:fill="E7E6E6" w:themeFill="background2"/>
+          </w:tcPr>
+          <w:p>
+            <w:r>
+              <w:t xml:space="preserve">A: Create </w:t>
+            </w:r>
+            <w:r>
+              <w:t>Booking</w:t>
+            </w:r>
+            <w:r>
+              <w:t xml:space="preserve"> GET</w:t>
+            </w:r>
+          </w:p>
         </w:tc>
       </w:tr>
       <w:tr>
         <w:trPr>
-          <w:trHeight w:val="230"/>
+          <w:trHeight w:val="228"/>
         </w:trPr>
         <w:tc>
           <w:tcPr>
-            <w:tcW w:w="1129" w:type="dxa"/>
+            <w:tcW w:w="1266" w:type="dxa"/>
           </w:tcPr>
           <w:p>
             <w:r>
@@ -4852,7 +5115,7 @@
         </w:tc>
         <w:tc>
           <w:tcPr>
-            <w:tcW w:w="2331" w:type="dxa"/>
+            <w:tcW w:w="2615" w:type="dxa"/>
           </w:tcPr>
           <w:p>
             <w:r>
@@ -4868,37 +5131,42 @@
         </w:tc>
         <w:tc>
           <w:tcPr>
-            <w:tcW w:w="2925" w:type="dxa"/>
+            <w:tcW w:w="3282" w:type="dxa"/>
           </w:tcPr>
           <w:p>
             <w:r>
               <w:t>https://localhost:44369/</w:t>
             </w:r>
             <w:r>
-              <w:t>Booking/</w:t>
-            </w:r>
-          </w:p>
-        </w:tc>
-        <w:tc>
-          <w:tcPr>
-            <w:tcW w:w="2816" w:type="dxa"/>
-          </w:tcPr>
-          <w:p/>
-        </w:tc>
-        <w:tc>
-          <w:tcPr>
-            <w:tcW w:w="1415" w:type="dxa"/>
-          </w:tcPr>
-          <w:p/>
+              <w:t>Booking/Create</w:t>
+            </w:r>
+          </w:p>
+        </w:tc>
+        <w:tc>
+          <w:tcPr>
+            <w:tcW w:w="3159" w:type="dxa"/>
+            <w:shd w:val="clear" w:color="auto" w:fill="E7E6E6" w:themeFill="background2"/>
+          </w:tcPr>
+          <w:p>
+            <w:r>
+              <w:t xml:space="preserve">B: Create </w:t>
+            </w:r>
+            <w:r>
+              <w:t>Booking</w:t>
+            </w:r>
+            <w:r>
+              <w:t xml:space="preserve"> POST</w:t>
+            </w:r>
+          </w:p>
         </w:tc>
       </w:tr>
       <w:tr>
         <w:trPr>
-          <w:trHeight w:val="243"/>
+          <w:trHeight w:val="241"/>
         </w:trPr>
         <w:tc>
           <w:tcPr>
-            <w:tcW w:w="1129" w:type="dxa"/>
+            <w:tcW w:w="1266" w:type="dxa"/>
           </w:tcPr>
           <w:p>
             <w:r>
@@ -4908,7 +5176,7 @@
         </w:tc>
         <w:tc>
           <w:tcPr>
-            <w:tcW w:w="2331" w:type="dxa"/>
+            <w:tcW w:w="2615" w:type="dxa"/>
           </w:tcPr>
           <w:p>
             <w:r>
@@ -4935,37 +5203,41 @@
         </w:tc>
         <w:tc>
           <w:tcPr>
-            <w:tcW w:w="2925" w:type="dxa"/>
-          </w:tcPr>
-          <w:p>
-            <w:r>
-              <w:t>https://localhost:44369/</w:t>
-            </w:r>
-            <w:r>
-              <w:t>Booking/</w:t>
-            </w:r>
-          </w:p>
-        </w:tc>
-        <w:tc>
-          <w:tcPr>
-            <w:tcW w:w="2816" w:type="dxa"/>
-          </w:tcPr>
-          <w:p/>
-        </w:tc>
-        <w:tc>
-          <w:tcPr>
-            <w:tcW w:w="1415" w:type="dxa"/>
-          </w:tcPr>
-          <w:p/>
+            <w:tcW w:w="3282" w:type="dxa"/>
+          </w:tcPr>
+          <w:p>
+            <w:hyperlink r:id="rId9" w:history="1">
+              <w:r>
+                <w:rPr>
+                  <w:rStyle w:val="Hyperlink"/>
+                </w:rPr>
+                <w:t>https://localhost:44369/Booking/</w:t>
+              </w:r>
+            </w:hyperlink>
+            <w:r>
+              <w:t>Create</w:t>
+            </w:r>
+          </w:p>
+        </w:tc>
+        <w:tc>
+          <w:tcPr>
+            <w:tcW w:w="3159" w:type="dxa"/>
+            <w:shd w:val="clear" w:color="auto" w:fill="E7E6E6" w:themeFill="background2"/>
+          </w:tcPr>
+          <w:p>
+            <w:r>
+              <w:t>B: Create Booking POST</w:t>
+            </w:r>
+          </w:p>
         </w:tc>
       </w:tr>
       <w:tr>
         <w:trPr>
-          <w:trHeight w:val="230"/>
+          <w:trHeight w:val="228"/>
         </w:trPr>
         <w:tc>
           <w:tcPr>
-            <w:tcW w:w="1129" w:type="dxa"/>
+            <w:tcW w:w="1266" w:type="dxa"/>
           </w:tcPr>
           <w:p>
             <w:r>
@@ -4975,7 +5247,7 @@
         </w:tc>
         <w:tc>
           <w:tcPr>
-            <w:tcW w:w="2331" w:type="dxa"/>
+            <w:tcW w:w="2615" w:type="dxa"/>
           </w:tcPr>
           <w:p>
             <w:r>
@@ -4991,37 +5263,41 @@
         </w:tc>
         <w:tc>
           <w:tcPr>
-            <w:tcW w:w="2925" w:type="dxa"/>
-          </w:tcPr>
-          <w:p>
-            <w:r>
-              <w:t>https://localhost:44369/</w:t>
-            </w:r>
-            <w:r>
-              <w:t>Booking/</w:t>
-            </w:r>
-          </w:p>
-        </w:tc>
-        <w:tc>
-          <w:tcPr>
-            <w:tcW w:w="2816" w:type="dxa"/>
-          </w:tcPr>
-          <w:p/>
-        </w:tc>
-        <w:tc>
-          <w:tcPr>
-            <w:tcW w:w="1415" w:type="dxa"/>
-          </w:tcPr>
-          <w:p/>
+            <w:tcW w:w="3282" w:type="dxa"/>
+          </w:tcPr>
+          <w:p>
+            <w:hyperlink r:id="rId10" w:history="1">
+              <w:r>
+                <w:rPr>
+                  <w:rStyle w:val="Hyperlink"/>
+                </w:rPr>
+                <w:t>https://localhost:44369/Booking/</w:t>
+              </w:r>
+            </w:hyperlink>
+            <w:r>
+              <w:t xml:space="preserve"> Edit/5</w:t>
+            </w:r>
+          </w:p>
+        </w:tc>
+        <w:tc>
+          <w:tcPr>
+            <w:tcW w:w="3159" w:type="dxa"/>
+            <w:shd w:val="clear" w:color="auto" w:fill="FFF2CC" w:themeFill="accent4" w:themeFillTint="33"/>
+          </w:tcPr>
+          <w:p>
+            <w:r>
+              <w:t>A: Edit/Change Meeting Room data GET with identifier 5</w:t>
+            </w:r>
+          </w:p>
         </w:tc>
       </w:tr>
       <w:tr>
         <w:trPr>
-          <w:trHeight w:val="230"/>
+          <w:trHeight w:val="228"/>
         </w:trPr>
         <w:tc>
           <w:tcPr>
-            <w:tcW w:w="1129" w:type="dxa"/>
+            <w:tcW w:w="1266" w:type="dxa"/>
           </w:tcPr>
           <w:p>
             <w:r>
@@ -5031,7 +5307,7 @@
         </w:tc>
         <w:tc>
           <w:tcPr>
-            <w:tcW w:w="2331" w:type="dxa"/>
+            <w:tcW w:w="2615" w:type="dxa"/>
           </w:tcPr>
           <w:p>
             <w:r>
@@ -5047,37 +5323,48 @@
         </w:tc>
         <w:tc>
           <w:tcPr>
-            <w:tcW w:w="2925" w:type="dxa"/>
-          </w:tcPr>
-          <w:p>
-            <w:r>
-              <w:t>https://localhost:44369/</w:t>
-            </w:r>
-            <w:r>
-              <w:t>Booking/</w:t>
-            </w:r>
-          </w:p>
-        </w:tc>
-        <w:tc>
-          <w:tcPr>
-            <w:tcW w:w="2816" w:type="dxa"/>
-          </w:tcPr>
-          <w:p/>
-        </w:tc>
-        <w:tc>
-          <w:tcPr>
-            <w:tcW w:w="1415" w:type="dxa"/>
-          </w:tcPr>
-          <w:p/>
+            <w:tcW w:w="3282" w:type="dxa"/>
+          </w:tcPr>
+          <w:p>
+            <w:hyperlink r:id="rId11" w:history="1">
+              <w:r>
+                <w:rPr>
+                  <w:rStyle w:val="Hyperlink"/>
+                </w:rPr>
+                <w:t>https://localhost:44369/Booking/</w:t>
+              </w:r>
+            </w:hyperlink>
+          </w:p>
+          <w:p>
+            <w:r>
+              <w:t>Edit/5</w:t>
+            </w:r>
+          </w:p>
+        </w:tc>
+        <w:tc>
+          <w:tcPr>
+            <w:tcW w:w="3159" w:type="dxa"/>
+            <w:shd w:val="clear" w:color="auto" w:fill="FFF2CC" w:themeFill="accent4" w:themeFillTint="33"/>
+          </w:tcPr>
+          <w:p>
+            <w:r>
+              <w:t>B: Edit/Change Meeting Room Data POST</w:t>
+            </w:r>
+          </w:p>
+          <w:p>
+            <w:r>
+              <w:t>with identifier 5</w:t>
+            </w:r>
+          </w:p>
         </w:tc>
       </w:tr>
       <w:tr>
         <w:trPr>
-          <w:trHeight w:val="473"/>
+          <w:trHeight w:val="469"/>
         </w:trPr>
         <w:tc>
           <w:tcPr>
-            <w:tcW w:w="1129" w:type="dxa"/>
+            <w:tcW w:w="1266" w:type="dxa"/>
           </w:tcPr>
           <w:p>
             <w:r>
@@ -5087,7 +5374,7 @@
         </w:tc>
         <w:tc>
           <w:tcPr>
-            <w:tcW w:w="2331" w:type="dxa"/>
+            <w:tcW w:w="2615" w:type="dxa"/>
           </w:tcPr>
           <w:p>
             <w:r>
@@ -5103,43 +5390,46 @@
         </w:tc>
         <w:tc>
           <w:tcPr>
-            <w:tcW w:w="2925" w:type="dxa"/>
+            <w:tcW w:w="3282" w:type="dxa"/>
           </w:tcPr>
           <w:p>
             <w:r>
               <w:t>https://localhost:44369/</w:t>
             </w:r>
             <w:r>
-              <w:t>Booking/</w:t>
-            </w:r>
-          </w:p>
-        </w:tc>
-        <w:tc>
-          <w:tcPr>
-            <w:tcW w:w="2816" w:type="dxa"/>
-          </w:tcPr>
-          <w:p/>
-        </w:tc>
-        <w:tc>
-          <w:tcPr>
-            <w:tcW w:w="1415" w:type="dxa"/>
-          </w:tcPr>
-          <w:p/>
+              <w:t>Booking/Edit/Delete/5</w:t>
+            </w:r>
+          </w:p>
+        </w:tc>
+        <w:tc>
+          <w:tcPr>
+            <w:tcW w:w="3159" w:type="dxa"/>
+            <w:shd w:val="clear" w:color="auto" w:fill="FFF2CC" w:themeFill="accent4" w:themeFillTint="33"/>
+          </w:tcPr>
+          <w:p>
+            <w:r>
+              <w:t>C: Delete Meeting Room with identifier 5</w:t>
+            </w:r>
+          </w:p>
         </w:tc>
       </w:tr>
       <w:tr>
         <w:trPr>
-          <w:trHeight w:val="406"/>
+          <w:trHeight w:val="403"/>
         </w:trPr>
         <w:tc>
           <w:tcPr>
-            <w:tcW w:w="1129" w:type="dxa"/>
-          </w:tcPr>
-          <w:p/>
-        </w:tc>
-        <w:tc>
-          <w:tcPr>
-            <w:tcW w:w="2331" w:type="dxa"/>
+            <w:tcW w:w="1266" w:type="dxa"/>
+          </w:tcPr>
+          <w:p>
+            <w:r>
+              <w:t>GET</w:t>
+            </w:r>
+          </w:p>
+        </w:tc>
+        <w:tc>
+          <w:tcPr>
+            <w:tcW w:w="2615" w:type="dxa"/>
           </w:tcPr>
           <w:p>
             <w:r>
@@ -5155,7 +5445,7 @@
         </w:tc>
         <w:tc>
           <w:tcPr>
-            <w:tcW w:w="2925" w:type="dxa"/>
+            <w:tcW w:w="3282" w:type="dxa"/>
           </w:tcPr>
           <w:p>
             <w:r>
@@ -5168,30 +5458,24 @@
         </w:tc>
         <w:tc>
           <w:tcPr>
-            <w:tcW w:w="2816" w:type="dxa"/>
-          </w:tcPr>
-          <w:p/>
-        </w:tc>
-        <w:tc>
-          <w:tcPr>
-            <w:tcW w:w="1415" w:type="dxa"/>
+            <w:tcW w:w="3159" w:type="dxa"/>
           </w:tcPr>
           <w:p/>
         </w:tc>
       </w:tr>
       <w:tr>
         <w:trPr>
-          <w:trHeight w:val="392"/>
+          <w:trHeight w:val="389"/>
         </w:trPr>
         <w:tc>
           <w:tcPr>
-            <w:tcW w:w="1129" w:type="dxa"/>
-          </w:tcPr>
-          <w:p/>
-        </w:tc>
-        <w:tc>
-          <w:tcPr>
-            <w:tcW w:w="2331" w:type="dxa"/>
+            <w:tcW w:w="1266" w:type="dxa"/>
+          </w:tcPr>
+          <w:p/>
+        </w:tc>
+        <w:tc>
+          <w:tcPr>
+            <w:tcW w:w="2615" w:type="dxa"/>
           </w:tcPr>
           <w:p>
             <w:r>
@@ -5207,7 +5491,7 @@
         </w:tc>
         <w:tc>
           <w:tcPr>
-            <w:tcW w:w="2925" w:type="dxa"/>
+            <w:tcW w:w="3282" w:type="dxa"/>
           </w:tcPr>
           <w:p>
             <w:r>
@@ -5220,30 +5504,24 @@
         </w:tc>
         <w:tc>
           <w:tcPr>
-            <w:tcW w:w="2816" w:type="dxa"/>
-          </w:tcPr>
-          <w:p/>
-        </w:tc>
-        <w:tc>
-          <w:tcPr>
-            <w:tcW w:w="1415" w:type="dxa"/>
+            <w:tcW w:w="3159" w:type="dxa"/>
           </w:tcPr>
           <w:p/>
         </w:tc>
       </w:tr>
       <w:tr>
         <w:trPr>
-          <w:trHeight w:val="243"/>
+          <w:trHeight w:val="241"/>
         </w:trPr>
         <w:tc>
           <w:tcPr>
-            <w:tcW w:w="1129" w:type="dxa"/>
-          </w:tcPr>
-          <w:p/>
-        </w:tc>
-        <w:tc>
-          <w:tcPr>
-            <w:tcW w:w="2331" w:type="dxa"/>
+            <w:tcW w:w="1266" w:type="dxa"/>
+          </w:tcPr>
+          <w:p/>
+        </w:tc>
+        <w:tc>
+          <w:tcPr>
+            <w:tcW w:w="2615" w:type="dxa"/>
           </w:tcPr>
           <w:p>
             <w:r>
@@ -5259,7 +5537,7 @@
         </w:tc>
         <w:tc>
           <w:tcPr>
-            <w:tcW w:w="2925" w:type="dxa"/>
+            <w:tcW w:w="3282" w:type="dxa"/>
           </w:tcPr>
           <w:p>
             <w:r>
@@ -5272,53 +5550,41 @@
         </w:tc>
         <w:tc>
           <w:tcPr>
-            <w:tcW w:w="2816" w:type="dxa"/>
-          </w:tcPr>
-          <w:p/>
-        </w:tc>
-        <w:tc>
-          <w:tcPr>
-            <w:tcW w:w="1415" w:type="dxa"/>
+            <w:tcW w:w="3159" w:type="dxa"/>
           </w:tcPr>
           <w:p/>
         </w:tc>
       </w:tr>
       <w:tr>
         <w:trPr>
-          <w:trHeight w:val="230"/>
+          <w:trHeight w:val="228"/>
         </w:trPr>
         <w:tc>
           <w:tcPr>
-            <w:tcW w:w="1129" w:type="dxa"/>
-          </w:tcPr>
-          <w:p/>
-        </w:tc>
-        <w:tc>
-          <w:tcPr>
-            <w:tcW w:w="2331" w:type="dxa"/>
-          </w:tcPr>
-          <w:p/>
-        </w:tc>
-        <w:tc>
-          <w:tcPr>
-            <w:tcW w:w="2925" w:type="dxa"/>
-          </w:tcPr>
-          <w:p/>
-        </w:tc>
-        <w:tc>
-          <w:tcPr>
-            <w:tcW w:w="2816" w:type="dxa"/>
-          </w:tcPr>
-          <w:p/>
-        </w:tc>
-        <w:tc>
-          <w:tcPr>
-            <w:tcW w:w="1415" w:type="dxa"/>
-          </w:tcPr>
-          <w:p/>
-        </w:tc>
-      </w:tr>
-      <w:bookmarkEnd w:id="1"/>
+            <w:tcW w:w="1266" w:type="dxa"/>
+          </w:tcPr>
+          <w:p/>
+        </w:tc>
+        <w:tc>
+          <w:tcPr>
+            <w:tcW w:w="2615" w:type="dxa"/>
+          </w:tcPr>
+          <w:p/>
+        </w:tc>
+        <w:tc>
+          <w:tcPr>
+            <w:tcW w:w="3282" w:type="dxa"/>
+          </w:tcPr>
+          <w:p/>
+        </w:tc>
+        <w:tc>
+          <w:tcPr>
+            <w:tcW w:w="3159" w:type="dxa"/>
+          </w:tcPr>
+          <w:p/>
+        </w:tc>
+      </w:tr>
+      <w:bookmarkEnd w:id="2"/>
     </w:tbl>
     <w:p/>
     <w:p/>
@@ -6872,6 +7138,23 @@
       <w:szCs w:val="18"/>
     </w:rPr>
   </w:style>
+  <w:style w:type="character" w:customStyle="1" w:styleId="field-validation-error">
+    <w:name w:val="field-validation-error"/>
+    <w:basedOn w:val="DefaultParagraphFont"/>
+    <w:rsid w:val="00074911"/>
+  </w:style>
+  <w:style w:type="character" w:styleId="UnresolvedMention">
+    <w:name w:val="Unresolved Mention"/>
+    <w:basedOn w:val="DefaultParagraphFont"/>
+    <w:uiPriority w:val="99"/>
+    <w:semiHidden/>
+    <w:unhideWhenUsed/>
+    <w:rsid w:val="00A0399E"/>
+    <w:rPr>
+      <w:color w:val="808080"/>
+      <w:shd w:val="clear" w:color="auto" w:fill="E6E6E6"/>
+    </w:rPr>
+  </w:style>
 </w:styles>
 </file>
 
@@ -7141,7 +7424,7 @@
 </file>
 
 <file path=customXml/itemProps1.xml><?xml version="1.0" encoding="utf-8"?>
-<ds:datastoreItem xmlns:ds="http://schemas.openxmlformats.org/officeDocument/2006/customXml" ds:itemID="{92D80CC0-BC60-4C4D-926E-DFA1A638EC44}">
+<ds:datastoreItem xmlns:ds="http://schemas.openxmlformats.org/officeDocument/2006/customXml" ds:itemID="{179C456B-A6D6-4F1C-93A3-D5CAC653152B}">
   <ds:schemaRefs>
     <ds:schemaRef ds:uri="http://schemas.openxmlformats.org/officeDocument/2006/bibliography"/>
   </ds:schemaRefs>

</xml_diff>

<commit_message>
Update Layout switched Bookings & Controllers Update Project Documentation
</commit_message>
<xml_diff>
--- a/EAD CA2 Project Documentation.docx
+++ b/EAD CA2 Project Documentation.docx
@@ -1456,6 +1456,7 @@
       </w:r>
     </w:p>
     <w:p>
+      <w:bookmarkStart w:id="0" w:name="_GoBack"/>
       <w:r>
         <w:rPr>
           <w:noProof/>
@@ -1497,6 +1498,7 @@
           </wp:inline>
         </w:drawing>
       </w:r>
+      <w:bookmarkEnd w:id="0"/>
     </w:p>
     <w:p/>
     <w:p>
@@ -1555,7 +1557,7 @@
             <w:pPr>
               <w:ind w:left="17"/>
             </w:pPr>
-            <w:bookmarkStart w:id="0" w:name="_Hlk513804649"/>
+            <w:bookmarkStart w:id="1" w:name="_Hlk513804649"/>
             <w:r>
               <w:t>Location</w:t>
             </w:r>
@@ -2023,7 +2025,7 @@
         </w:tc>
       </w:tr>
     </w:tbl>
-    <w:bookmarkEnd w:id="0"/>
+    <w:bookmarkEnd w:id="1"/>
     <w:p>
       <w:r>
         <w:t>Booking + Test Data</w:t>
@@ -2917,13 +2919,21 @@
           <w:tcPr>
             <w:tcW w:w="3485" w:type="dxa"/>
           </w:tcPr>
-          <w:p/>
+          <w:p>
+            <w:r>
+              <w:t>lillafog@gmail.com</w:t>
+            </w:r>
+          </w:p>
         </w:tc>
         <w:tc>
           <w:tcPr>
             <w:tcW w:w="3486" w:type="dxa"/>
           </w:tcPr>
-          <w:p/>
+          <w:p>
+            <w:r>
+              <w:t>Lilla18!</w:t>
+            </w:r>
+          </w:p>
         </w:tc>
       </w:tr>
       <w:tr>
@@ -3221,17 +3231,11 @@
           <w:tcPr>
             <w:tcW w:w="3486" w:type="dxa"/>
             <w:gridSpan w:val="2"/>
-            <w:shd w:val="clear" w:color="auto" w:fill="FF0000"/>
-          </w:tcPr>
-          <w:p>
-            <w:r>
-              <w:t xml:space="preserve">Cannot access Meeting room tab: </w:t>
-            </w:r>
-            <w:r>
-              <w:t>“</w:t>
-            </w:r>
-            <w:r>
-              <w:t>cannot reach this page”</w:t>
+            <w:shd w:val="clear" w:color="auto" w:fill="92D050"/>
+          </w:tcPr>
+          <w:p>
+            <w:r>
+              <w:t>Created Meeting Room</w:t>
             </w:r>
           </w:p>
         </w:tc>
@@ -3254,251 +3258,6 @@
           <w:p>
             <w:r>
               <w:t>Cannot create if another room with same name exists</w:t>
-            </w:r>
-          </w:p>
-        </w:tc>
-        <w:tc>
-          <w:tcPr>
-            <w:tcW w:w="3486" w:type="dxa"/>
-            <w:gridSpan w:val="2"/>
-          </w:tcPr>
-          <w:p/>
-        </w:tc>
-      </w:tr>
-      <w:tr>
-        <w:tc>
-          <w:tcPr>
-            <w:tcW w:w="3485" w:type="dxa"/>
-          </w:tcPr>
-          <w:p>
-            <w:r>
-              <w:t>Update Meeting Room - change data and check data update</w:t>
-            </w:r>
-          </w:p>
-        </w:tc>
-        <w:tc>
-          <w:tcPr>
-            <w:tcW w:w="3485" w:type="dxa"/>
-          </w:tcPr>
-          <w:p>
-            <w:r>
-              <w:t>Cannot update if another meeting room has the same name</w:t>
-            </w:r>
-          </w:p>
-        </w:tc>
-        <w:tc>
-          <w:tcPr>
-            <w:tcW w:w="3486" w:type="dxa"/>
-            <w:gridSpan w:val="2"/>
-          </w:tcPr>
-          <w:p/>
-        </w:tc>
-      </w:tr>
-      <w:tr>
-        <w:tc>
-          <w:tcPr>
-            <w:tcW w:w="3485" w:type="dxa"/>
-          </w:tcPr>
-          <w:p>
-            <w:r>
-              <w:t>Delete Meeting Room - delete Meeting Room and check data update</w:t>
-            </w:r>
-          </w:p>
-        </w:tc>
-        <w:tc>
-          <w:tcPr>
-            <w:tcW w:w="3485" w:type="dxa"/>
-          </w:tcPr>
-          <w:p>
-            <w:r>
-              <w:t>Cannot delete if a meeting is happening in that room in the future</w:t>
-            </w:r>
-          </w:p>
-        </w:tc>
-        <w:tc>
-          <w:tcPr>
-            <w:tcW w:w="3486" w:type="dxa"/>
-            <w:gridSpan w:val="2"/>
-          </w:tcPr>
-          <w:p/>
-        </w:tc>
-      </w:tr>
-      <w:tr>
-        <w:tc>
-          <w:tcPr>
-            <w:tcW w:w="3485" w:type="dxa"/>
-          </w:tcPr>
-          <w:p>
-            <w:r>
-              <w:t>View all future bookings for all users</w:t>
-            </w:r>
-          </w:p>
-        </w:tc>
-        <w:tc>
-          <w:tcPr>
-            <w:tcW w:w="3485" w:type="dxa"/>
-          </w:tcPr>
-          <w:p/>
-        </w:tc>
-        <w:tc>
-          <w:tcPr>
-            <w:tcW w:w="3486" w:type="dxa"/>
-            <w:gridSpan w:val="2"/>
-          </w:tcPr>
-          <w:p/>
-        </w:tc>
-      </w:tr>
-      <w:tr>
-        <w:tc>
-          <w:tcPr>
-            <w:tcW w:w="3485" w:type="dxa"/>
-          </w:tcPr>
-          <w:p>
-            <w:r>
-              <w:t>View meeting rooms details</w:t>
-            </w:r>
-          </w:p>
-        </w:tc>
-        <w:tc>
-          <w:tcPr>
-            <w:tcW w:w="3485" w:type="dxa"/>
-          </w:tcPr>
-          <w:p/>
-        </w:tc>
-        <w:tc>
-          <w:tcPr>
-            <w:tcW w:w="3486" w:type="dxa"/>
-            <w:gridSpan w:val="2"/>
-          </w:tcPr>
-          <w:p/>
-        </w:tc>
-      </w:tr>
-      <w:tr>
-        <w:tc>
-          <w:tcPr>
-            <w:tcW w:w="3485" w:type="dxa"/>
-          </w:tcPr>
-          <w:p>
-            <w:r>
-              <w:t>Find room for booking</w:t>
-            </w:r>
-          </w:p>
-        </w:tc>
-        <w:tc>
-          <w:tcPr>
-            <w:tcW w:w="3485" w:type="dxa"/>
-          </w:tcPr>
-          <w:p>
-            <w:r>
-              <w:t>Only if date in future + on weekdays + from 8 to 5</w:t>
-            </w:r>
-          </w:p>
-        </w:tc>
-        <w:tc>
-          <w:tcPr>
-            <w:tcW w:w="3486" w:type="dxa"/>
-            <w:gridSpan w:val="2"/>
-          </w:tcPr>
-          <w:p/>
-        </w:tc>
-      </w:tr>
-      <w:tr>
-        <w:tc>
-          <w:tcPr>
-            <w:tcW w:w="3485" w:type="dxa"/>
-          </w:tcPr>
-          <w:p>
-            <w:r>
-              <w:t>Book a room</w:t>
-            </w:r>
-          </w:p>
-        </w:tc>
-        <w:tc>
-          <w:tcPr>
-            <w:tcW w:w="3485" w:type="dxa"/>
-          </w:tcPr>
-          <w:p>
-            <w:r>
-              <w:t>Only if not already booked</w:t>
-            </w:r>
-          </w:p>
-        </w:tc>
-        <w:tc>
-          <w:tcPr>
-            <w:tcW w:w="3486" w:type="dxa"/>
-            <w:gridSpan w:val="2"/>
-          </w:tcPr>
-          <w:p/>
-        </w:tc>
-      </w:tr>
-      <w:tr>
-        <w:tc>
-          <w:tcPr>
-            <w:tcW w:w="3485" w:type="dxa"/>
-          </w:tcPr>
-          <w:p>
-            <w:r>
-              <w:t>Update a booking for any user</w:t>
-            </w:r>
-          </w:p>
-        </w:tc>
-        <w:tc>
-          <w:tcPr>
-            <w:tcW w:w="3485" w:type="dxa"/>
-          </w:tcPr>
-          <w:p/>
-        </w:tc>
-        <w:tc>
-          <w:tcPr>
-            <w:tcW w:w="3486" w:type="dxa"/>
-            <w:gridSpan w:val="2"/>
-          </w:tcPr>
-          <w:p/>
-        </w:tc>
-      </w:tr>
-      <w:tr>
-        <w:tc>
-          <w:tcPr>
-            <w:tcW w:w="3485" w:type="dxa"/>
-          </w:tcPr>
-          <w:p>
-            <w:r>
-              <w:t>Delete a booking for any user</w:t>
-            </w:r>
-          </w:p>
-        </w:tc>
-        <w:tc>
-          <w:tcPr>
-            <w:tcW w:w="3485" w:type="dxa"/>
-          </w:tcPr>
-          <w:p/>
-        </w:tc>
-        <w:tc>
-          <w:tcPr>
-            <w:tcW w:w="3486" w:type="dxa"/>
-            <w:gridSpan w:val="2"/>
-          </w:tcPr>
-          <w:p/>
-        </w:tc>
-      </w:tr>
-      <w:tr>
-        <w:tc>
-          <w:tcPr>
-            <w:tcW w:w="3485" w:type="dxa"/>
-          </w:tcPr>
-          <w:p>
-            <w:r>
-              <w:t>Logoff User</w:t>
-            </w:r>
-          </w:p>
-        </w:tc>
-        <w:tc>
-          <w:tcPr>
-            <w:tcW w:w="3485" w:type="dxa"/>
-          </w:tcPr>
-          <w:p>
-            <w:r>
-              <w:t>User Logoff</w:t>
             </w:r>
           </w:p>
         </w:tc>
@@ -3510,6 +3269,333 @@
           </w:tcPr>
           <w:p>
             <w:r>
+              <w:rPr>
+                <w:rFonts w:ascii="Ubuntu" w:hAnsi="Ubuntu" w:cs="Arial"/>
+                <w:color w:val="333333"/>
+                <w:sz w:val="21"/>
+                <w:szCs w:val="21"/>
+              </w:rPr>
+              <w:t>Cannot create a meeting room of the same name. Error Message: “</w:t>
+            </w:r>
+            <w:r>
+              <w:rPr>
+                <w:rFonts w:ascii="Ubuntu" w:hAnsi="Ubuntu" w:cs="Arial"/>
+                <w:color w:val="333333"/>
+                <w:sz w:val="21"/>
+                <w:szCs w:val="21"/>
+              </w:rPr>
+              <w:t>A meeting room with the same name already exists</w:t>
+            </w:r>
+            <w:r>
+              <w:rPr>
+                <w:rFonts w:ascii="Ubuntu" w:hAnsi="Ubuntu" w:cs="Arial"/>
+                <w:color w:val="333333"/>
+                <w:sz w:val="21"/>
+                <w:szCs w:val="21"/>
+              </w:rPr>
+              <w:t>”</w:t>
+            </w:r>
+          </w:p>
+        </w:tc>
+      </w:tr>
+      <w:tr>
+        <w:tc>
+          <w:tcPr>
+            <w:tcW w:w="3485" w:type="dxa"/>
+          </w:tcPr>
+          <w:p>
+            <w:r>
+              <w:t>Update Meeting Room - change data and check data update</w:t>
+            </w:r>
+          </w:p>
+        </w:tc>
+        <w:tc>
+          <w:tcPr>
+            <w:tcW w:w="3485" w:type="dxa"/>
+          </w:tcPr>
+          <w:p>
+            <w:r>
+              <w:t>Cannot update if another meeting room has the same name</w:t>
+            </w:r>
+          </w:p>
+        </w:tc>
+        <w:tc>
+          <w:tcPr>
+            <w:tcW w:w="3486" w:type="dxa"/>
+            <w:gridSpan w:val="2"/>
+            <w:shd w:val="clear" w:color="auto" w:fill="92D050"/>
+          </w:tcPr>
+          <w:p>
+            <w:r>
+              <w:rPr>
+                <w:rFonts w:ascii="Ubuntu" w:hAnsi="Ubuntu" w:cs="Arial"/>
+                <w:color w:val="333333"/>
+                <w:sz w:val="21"/>
+                <w:szCs w:val="21"/>
+              </w:rPr>
+              <w:t>Cannot create a meeting room of the same name. Error Message: “A meeting room with the same name already exists”</w:t>
+            </w:r>
+          </w:p>
+        </w:tc>
+      </w:tr>
+      <w:tr>
+        <w:tc>
+          <w:tcPr>
+            <w:tcW w:w="3485" w:type="dxa"/>
+          </w:tcPr>
+          <w:p>
+            <w:r>
+              <w:t>Delete Meeting Room - delete Meeting Room and check data update</w:t>
+            </w:r>
+          </w:p>
+        </w:tc>
+        <w:tc>
+          <w:tcPr>
+            <w:tcW w:w="3485" w:type="dxa"/>
+          </w:tcPr>
+          <w:p>
+            <w:r>
+              <w:t>Cannot delete if a meeting is happening in that room in the future</w:t>
+            </w:r>
+          </w:p>
+        </w:tc>
+        <w:tc>
+          <w:tcPr>
+            <w:tcW w:w="3486" w:type="dxa"/>
+            <w:gridSpan w:val="2"/>
+            <w:shd w:val="clear" w:color="auto" w:fill="92D050"/>
+          </w:tcPr>
+          <w:p>
+            <w:r>
+              <w:t>Cannot delete if a meeting is happening in that room in the future</w:t>
+            </w:r>
+            <w:r>
+              <w:t xml:space="preserve"> </w:t>
+            </w:r>
+            <w:r>
+              <w:rPr>
+                <w:rFonts w:ascii="Ubuntu" w:hAnsi="Ubuntu" w:cs="Arial"/>
+                <w:color w:val="333333"/>
+                <w:sz w:val="21"/>
+                <w:szCs w:val="21"/>
+              </w:rPr>
+              <w:t>Error Message:</w:t>
+            </w:r>
+            <w:r>
+              <w:rPr>
+                <w:rFonts w:ascii="Ubuntu" w:hAnsi="Ubuntu" w:cs="Arial"/>
+                <w:color w:val="333333"/>
+                <w:sz w:val="21"/>
+                <w:szCs w:val="21"/>
+              </w:rPr>
+              <w:t xml:space="preserve"> “This meeting room cannot be deleted as it has been booked for future meetings”</w:t>
+            </w:r>
+          </w:p>
+        </w:tc>
+      </w:tr>
+      <w:tr>
+        <w:tc>
+          <w:tcPr>
+            <w:tcW w:w="3485" w:type="dxa"/>
+          </w:tcPr>
+          <w:p>
+            <w:r>
+              <w:t>View all future bookings for all users</w:t>
+            </w:r>
+          </w:p>
+        </w:tc>
+        <w:tc>
+          <w:tcPr>
+            <w:tcW w:w="3485" w:type="dxa"/>
+          </w:tcPr>
+          <w:p/>
+        </w:tc>
+        <w:tc>
+          <w:tcPr>
+            <w:tcW w:w="3486" w:type="dxa"/>
+            <w:gridSpan w:val="2"/>
+            <w:shd w:val="clear" w:color="auto" w:fill="92D050"/>
+          </w:tcPr>
+          <w:p>
+            <w:r>
+              <w:t>Can view all future bookings for all users</w:t>
+            </w:r>
+          </w:p>
+        </w:tc>
+      </w:tr>
+      <w:tr>
+        <w:tc>
+          <w:tcPr>
+            <w:tcW w:w="3485" w:type="dxa"/>
+          </w:tcPr>
+          <w:p>
+            <w:r>
+              <w:t>View meeting rooms details</w:t>
+            </w:r>
+          </w:p>
+        </w:tc>
+        <w:tc>
+          <w:tcPr>
+            <w:tcW w:w="3485" w:type="dxa"/>
+          </w:tcPr>
+          <w:p/>
+        </w:tc>
+        <w:tc>
+          <w:tcPr>
+            <w:tcW w:w="3486" w:type="dxa"/>
+            <w:gridSpan w:val="2"/>
+            <w:shd w:val="clear" w:color="auto" w:fill="92D050"/>
+          </w:tcPr>
+          <w:p>
+            <w:r>
+              <w:t>Can view all meeting room details</w:t>
+            </w:r>
+          </w:p>
+        </w:tc>
+      </w:tr>
+      <w:tr>
+        <w:tc>
+          <w:tcPr>
+            <w:tcW w:w="3485" w:type="dxa"/>
+          </w:tcPr>
+          <w:p>
+            <w:r>
+              <w:t>Find room for booking</w:t>
+            </w:r>
+          </w:p>
+        </w:tc>
+        <w:tc>
+          <w:tcPr>
+            <w:tcW w:w="3485" w:type="dxa"/>
+          </w:tcPr>
+          <w:p>
+            <w:r>
+              <w:t>Only if date in future + on weekdays + from 8 to 5</w:t>
+            </w:r>
+          </w:p>
+        </w:tc>
+        <w:tc>
+          <w:tcPr>
+            <w:tcW w:w="3486" w:type="dxa"/>
+            <w:gridSpan w:val="2"/>
+            <w:shd w:val="clear" w:color="auto" w:fill="92D050"/>
+          </w:tcPr>
+          <w:p>
+            <w:r>
+              <w:t>Will only suggest possible room bookings if future date, Mon-Fri &amp; 8-5.</w:t>
+            </w:r>
+          </w:p>
+        </w:tc>
+      </w:tr>
+      <w:tr>
+        <w:tc>
+          <w:tcPr>
+            <w:tcW w:w="3485" w:type="dxa"/>
+          </w:tcPr>
+          <w:p>
+            <w:r>
+              <w:t>Book a room</w:t>
+            </w:r>
+          </w:p>
+        </w:tc>
+        <w:tc>
+          <w:tcPr>
+            <w:tcW w:w="3485" w:type="dxa"/>
+          </w:tcPr>
+          <w:p>
+            <w:r>
+              <w:t>Only if not already booked</w:t>
+            </w:r>
+          </w:p>
+        </w:tc>
+        <w:tc>
+          <w:tcPr>
+            <w:tcW w:w="3486" w:type="dxa"/>
+            <w:gridSpan w:val="2"/>
+          </w:tcPr>
+          <w:p/>
+        </w:tc>
+      </w:tr>
+      <w:tr>
+        <w:tc>
+          <w:tcPr>
+            <w:tcW w:w="3485" w:type="dxa"/>
+          </w:tcPr>
+          <w:p>
+            <w:r>
+              <w:lastRenderedPageBreak/>
+              <w:t>Update a booking for any user</w:t>
+            </w:r>
+          </w:p>
+        </w:tc>
+        <w:tc>
+          <w:tcPr>
+            <w:tcW w:w="3485" w:type="dxa"/>
+          </w:tcPr>
+          <w:p/>
+        </w:tc>
+        <w:tc>
+          <w:tcPr>
+            <w:tcW w:w="3486" w:type="dxa"/>
+            <w:gridSpan w:val="2"/>
+          </w:tcPr>
+          <w:p/>
+        </w:tc>
+      </w:tr>
+      <w:tr>
+        <w:tc>
+          <w:tcPr>
+            <w:tcW w:w="3485" w:type="dxa"/>
+          </w:tcPr>
+          <w:p>
+            <w:r>
+              <w:t>Delete a booking for any user</w:t>
+            </w:r>
+          </w:p>
+        </w:tc>
+        <w:tc>
+          <w:tcPr>
+            <w:tcW w:w="3485" w:type="dxa"/>
+          </w:tcPr>
+          <w:p/>
+        </w:tc>
+        <w:tc>
+          <w:tcPr>
+            <w:tcW w:w="3486" w:type="dxa"/>
+            <w:gridSpan w:val="2"/>
+          </w:tcPr>
+          <w:p/>
+        </w:tc>
+      </w:tr>
+      <w:tr>
+        <w:tc>
+          <w:tcPr>
+            <w:tcW w:w="3485" w:type="dxa"/>
+          </w:tcPr>
+          <w:p>
+            <w:r>
+              <w:t>Logoff User</w:t>
+            </w:r>
+          </w:p>
+        </w:tc>
+        <w:tc>
+          <w:tcPr>
+            <w:tcW w:w="3485" w:type="dxa"/>
+          </w:tcPr>
+          <w:p>
+            <w:r>
+              <w:t>User Logoff</w:t>
+            </w:r>
+          </w:p>
+        </w:tc>
+        <w:tc>
+          <w:tcPr>
+            <w:tcW w:w="3486" w:type="dxa"/>
+            <w:gridSpan w:val="2"/>
+            <w:shd w:val="clear" w:color="auto" w:fill="92D050"/>
+          </w:tcPr>
+          <w:p>
+            <w:r>
               <w:t>User Logged off. Welcome user name changes to Register &amp; Logoff changes to Logon</w:t>
             </w:r>
           </w:p>
@@ -3574,7 +3660,6 @@
           </w:tcPr>
           <w:p>
             <w:r>
-              <w:lastRenderedPageBreak/>
               <w:t>Access About page unlogged</w:t>
             </w:r>
           </w:p>
@@ -4338,7 +4423,6 @@
                 <w:u w:val="single"/>
               </w:rPr>
             </w:pPr>
-            <w:bookmarkStart w:id="1" w:name="_GoBack" w:colFirst="0" w:colLast="3"/>
             <w:r>
               <w:rPr>
                 <w:b/>
@@ -5184,7 +5268,6 @@
           </w:p>
         </w:tc>
       </w:tr>
-      <w:bookmarkEnd w:id="1"/>
       <w:tr>
         <w:trPr>
           <w:trHeight w:val="711"/>
@@ -5458,6 +5541,7 @@
           </w:tcPr>
           <w:p>
             <w:r>
+              <w:lastRenderedPageBreak/>
               <w:t>POST</w:t>
             </w:r>
           </w:p>
@@ -5742,7 +5826,6 @@
           </w:tcPr>
           <w:p>
             <w:r>
-              <w:lastRenderedPageBreak/>
               <w:t>GET</w:t>
             </w:r>
           </w:p>
@@ -7780,7 +7863,7 @@
 </file>
 
 <file path=customXml/itemProps1.xml><?xml version="1.0" encoding="utf-8"?>
-<ds:datastoreItem xmlns:ds="http://schemas.openxmlformats.org/officeDocument/2006/customXml" ds:itemID="{BB891283-FF53-4D0F-AB2A-06B3113DF511}">
+<ds:datastoreItem xmlns:ds="http://schemas.openxmlformats.org/officeDocument/2006/customXml" ds:itemID="{86EEF0F4-183F-4643-B5FA-2C30134156CA}">
   <ds:schemaRefs>
     <ds:schemaRef ds:uri="http://schemas.openxmlformats.org/officeDocument/2006/bibliography"/>
   </ds:schemaRefs>

</xml_diff>